<commit_message>
Inclusão das telas - parte1
</commit_message>
<xml_diff>
--- a/requisitos/web/CM_alugarVeiculo.docx
+++ b/requisitos/web/CM_alugarVeiculo.docx
@@ -885,16 +885,7 @@
           <w:rFonts w:ascii="Arial" w:hAnsi="Arial" w:cs="Arial"/>
           <w:lang w:val="pt-BR"/>
         </w:rPr>
-        <w:t>N</w:t>
-      </w:r>
-      <w:bookmarkStart w:id="0" w:name="_GoBack"/>
-      <w:bookmarkEnd w:id="0"/>
-      <w:r>
-        <w:rPr>
-          <w:rFonts w:ascii="Arial" w:hAnsi="Arial" w:cs="Arial"/>
-          <w:lang w:val="pt-BR"/>
-        </w:rPr>
-        <w:t>/A</w:t>
+        <w:t>N/A</w:t>
       </w:r>
     </w:p>
     <w:p>
@@ -1177,15 +1168,299 @@
     <w:p>
       <w:pPr>
         <w:pStyle w:val="Standard"/>
-        <w:rPr>
-          <w:rFonts w:ascii="Arial" w:hAnsi="Arial" w:cs="Arial"/>
-          <w:lang w:val="pt-BR"/>
-        </w:rPr>
-      </w:pPr>
+        <w:numPr>
+          <w:ilvl w:val="0"/>
+          <w:numId w:val="13"/>
+        </w:numPr>
+        <w:rPr>
+          <w:rFonts w:ascii="Arial" w:hAnsi="Arial" w:cs="Arial"/>
+          <w:b/>
+          <w:lang w:val="pt-BR"/>
+        </w:rPr>
+      </w:pPr>
+      <w:r>
+        <w:rPr>
+          <w:rFonts w:ascii="Arial" w:hAnsi="Arial" w:cs="Arial"/>
+          <w:b/>
+          <w:lang w:val="pt-BR"/>
+        </w:rPr>
+        <w:t>Telas</w:t>
+      </w:r>
     </w:p>
     <w:p>
       <w:pPr>
         <w:pStyle w:val="Standard"/>
+        <w:numPr>
+          <w:ilvl w:val="1"/>
+          <w:numId w:val="13"/>
+        </w:numPr>
+        <w:rPr>
+          <w:rFonts w:ascii="Arial" w:hAnsi="Arial" w:cs="Arial"/>
+          <w:b/>
+          <w:lang w:val="pt-BR"/>
+        </w:rPr>
+      </w:pPr>
+      <w:r>
+        <w:rPr>
+          <w:rFonts w:ascii="Arial" w:hAnsi="Arial" w:cs="Arial"/>
+          <w:b/>
+          <w:lang w:val="pt-BR"/>
+        </w:rPr>
+        <w:t>Home</w:t>
+      </w:r>
+    </w:p>
+    <w:p>
+      <w:pPr>
+        <w:pStyle w:val="Standard"/>
+        <w:rPr>
+          <w:rFonts w:ascii="Arial" w:hAnsi="Arial" w:cs="Arial"/>
+          <w:lang w:val="pt-BR"/>
+        </w:rPr>
+      </w:pPr>
+      <w:r>
+        <w:rPr>
+          <w:rFonts w:ascii="Arial" w:hAnsi="Arial" w:cs="Arial"/>
+          <w:noProof/>
+          <w:lang w:val="pt-BR" w:eastAsia="pt-BR"/>
+        </w:rPr>
+        <w:drawing>
+          <wp:inline distT="0" distB="0" distL="0" distR="0">
+            <wp:extent cx="6105525" cy="3495675"/>
+            <wp:effectExtent l="0" t="0" r="9525" b="9525"/>
+            <wp:docPr id="4" name="Imagem 4" descr="D:\Desktop\Telas\index.PNG"/>
+            <wp:cNvGraphicFramePr>
+              <a:graphicFrameLocks xmlns:a="http://schemas.openxmlformats.org/drawingml/2006/main" noChangeAspect="1"/>
+            </wp:cNvGraphicFramePr>
+            <a:graphic xmlns:a="http://schemas.openxmlformats.org/drawingml/2006/main">
+              <a:graphicData uri="http://schemas.openxmlformats.org/drawingml/2006/picture">
+                <pic:pic xmlns:pic="http://schemas.openxmlformats.org/drawingml/2006/picture">
+                  <pic:nvPicPr>
+                    <pic:cNvPr id="0" name="Picture 3" descr="D:\Desktop\Telas\index.PNG"/>
+                    <pic:cNvPicPr>
+                      <a:picLocks noChangeAspect="1" noChangeArrowheads="1"/>
+                    </pic:cNvPicPr>
+                  </pic:nvPicPr>
+                  <pic:blipFill>
+                    <a:blip r:embed="rId8">
+                      <a:extLst>
+                        <a:ext uri="{28A0092B-C50C-407E-A947-70E740481C1C}">
+                          <a14:useLocalDpi xmlns:a14="http://schemas.microsoft.com/office/drawing/2010/main" val="0"/>
+                        </a:ext>
+                      </a:extLst>
+                    </a:blip>
+                    <a:srcRect/>
+                    <a:stretch>
+                      <a:fillRect/>
+                    </a:stretch>
+                  </pic:blipFill>
+                  <pic:spPr bwMode="auto">
+                    <a:xfrm>
+                      <a:off x="0" y="0"/>
+                      <a:ext cx="6105525" cy="3495675"/>
+                    </a:xfrm>
+                    <a:prstGeom prst="rect">
+                      <a:avLst/>
+                    </a:prstGeom>
+                    <a:noFill/>
+                    <a:ln>
+                      <a:noFill/>
+                    </a:ln>
+                  </pic:spPr>
+                </pic:pic>
+              </a:graphicData>
+            </a:graphic>
+          </wp:inline>
+        </w:drawing>
+      </w:r>
+    </w:p>
+    <w:p>
+      <w:pPr>
+        <w:pStyle w:val="Standard"/>
+        <w:numPr>
+          <w:ilvl w:val="1"/>
+          <w:numId w:val="13"/>
+        </w:numPr>
+        <w:rPr>
+          <w:rFonts w:ascii="Arial" w:hAnsi="Arial" w:cs="Arial"/>
+          <w:b/>
+          <w:lang w:val="pt-BR"/>
+        </w:rPr>
+      </w:pPr>
+      <w:proofErr w:type="spellStart"/>
+      <w:r>
+        <w:rPr>
+          <w:rFonts w:ascii="Arial" w:hAnsi="Arial" w:cs="Arial"/>
+          <w:b/>
+          <w:lang w:val="pt-BR"/>
+        </w:rPr>
+        <w:t>Login</w:t>
+      </w:r>
+      <w:proofErr w:type="spellEnd"/>
+    </w:p>
+    <w:p>
+      <w:pPr>
+        <w:pStyle w:val="Standard"/>
+        <w:rPr>
+          <w:rFonts w:ascii="Arial" w:hAnsi="Arial" w:cs="Arial"/>
+          <w:lang w:val="pt-BR"/>
+        </w:rPr>
+      </w:pPr>
+      <w:r>
+        <w:rPr>
+          <w:rFonts w:ascii="Arial" w:hAnsi="Arial" w:cs="Arial"/>
+          <w:noProof/>
+          <w:lang w:val="pt-BR" w:eastAsia="pt-BR"/>
+        </w:rPr>
+        <w:lastRenderedPageBreak/>
+        <w:drawing>
+          <wp:inline distT="0" distB="0" distL="0" distR="0">
+            <wp:extent cx="6105525" cy="3133725"/>
+            <wp:effectExtent l="0" t="0" r="9525" b="9525"/>
+            <wp:docPr id="5" name="Imagem 5" descr="D:\Desktop\Telas\Login.PNG"/>
+            <wp:cNvGraphicFramePr>
+              <a:graphicFrameLocks xmlns:a="http://schemas.openxmlformats.org/drawingml/2006/main" noChangeAspect="1"/>
+            </wp:cNvGraphicFramePr>
+            <a:graphic xmlns:a="http://schemas.openxmlformats.org/drawingml/2006/main">
+              <a:graphicData uri="http://schemas.openxmlformats.org/drawingml/2006/picture">
+                <pic:pic xmlns:pic="http://schemas.openxmlformats.org/drawingml/2006/picture">
+                  <pic:nvPicPr>
+                    <pic:cNvPr id="0" name="Picture 4" descr="D:\Desktop\Telas\Login.PNG"/>
+                    <pic:cNvPicPr>
+                      <a:picLocks noChangeAspect="1" noChangeArrowheads="1"/>
+                    </pic:cNvPicPr>
+                  </pic:nvPicPr>
+                  <pic:blipFill>
+                    <a:blip r:embed="rId9">
+                      <a:extLst>
+                        <a:ext uri="{28A0092B-C50C-407E-A947-70E740481C1C}">
+                          <a14:useLocalDpi xmlns:a14="http://schemas.microsoft.com/office/drawing/2010/main" val="0"/>
+                        </a:ext>
+                      </a:extLst>
+                    </a:blip>
+                    <a:srcRect/>
+                    <a:stretch>
+                      <a:fillRect/>
+                    </a:stretch>
+                  </pic:blipFill>
+                  <pic:spPr bwMode="auto">
+                    <a:xfrm>
+                      <a:off x="0" y="0"/>
+                      <a:ext cx="6105525" cy="3133725"/>
+                    </a:xfrm>
+                    <a:prstGeom prst="rect">
+                      <a:avLst/>
+                    </a:prstGeom>
+                    <a:noFill/>
+                    <a:ln>
+                      <a:noFill/>
+                    </a:ln>
+                  </pic:spPr>
+                </pic:pic>
+              </a:graphicData>
+            </a:graphic>
+          </wp:inline>
+        </w:drawing>
+      </w:r>
+    </w:p>
+    <w:p>
+      <w:pPr>
+        <w:pStyle w:val="Standard"/>
+        <w:rPr>
+          <w:rFonts w:ascii="Arial" w:hAnsi="Arial" w:cs="Arial"/>
+          <w:lang w:val="pt-BR"/>
+        </w:rPr>
+      </w:pPr>
+    </w:p>
+    <w:p>
+      <w:pPr>
+        <w:pStyle w:val="Standard"/>
+        <w:numPr>
+          <w:ilvl w:val="1"/>
+          <w:numId w:val="13"/>
+        </w:numPr>
+        <w:rPr>
+          <w:rFonts w:ascii="Arial" w:hAnsi="Arial" w:cs="Arial"/>
+          <w:b/>
+          <w:lang w:val="pt-BR"/>
+        </w:rPr>
+      </w:pPr>
+      <w:r>
+        <w:rPr>
+          <w:rFonts w:ascii="Arial" w:hAnsi="Arial" w:cs="Arial"/>
+          <w:b/>
+          <w:lang w:val="pt-BR"/>
+        </w:rPr>
+        <w:t>Carros</w:t>
+      </w:r>
+    </w:p>
+    <w:p>
+      <w:pPr>
+        <w:pStyle w:val="Standard"/>
+        <w:rPr>
+          <w:rFonts w:ascii="Arial" w:hAnsi="Arial" w:cs="Arial"/>
+          <w:lang w:val="pt-BR"/>
+        </w:rPr>
+      </w:pPr>
+      <w:r>
+        <w:rPr>
+          <w:noProof/>
+          <w:lang w:val="pt-BR" w:eastAsia="pt-BR"/>
+        </w:rPr>
+        <w:drawing>
+          <wp:inline distT="0" distB="0" distL="0" distR="0">
+            <wp:extent cx="6115050" cy="3486150"/>
+            <wp:effectExtent l="0" t="0" r="0" b="0"/>
+            <wp:docPr id="6" name="Imagem 6" descr="D:\Desktop\Telas\nossosVeiculos.PNG"/>
+            <wp:cNvGraphicFramePr>
+              <a:graphicFrameLocks xmlns:a="http://schemas.openxmlformats.org/drawingml/2006/main" noChangeAspect="1"/>
+            </wp:cNvGraphicFramePr>
+            <a:graphic xmlns:a="http://schemas.openxmlformats.org/drawingml/2006/main">
+              <a:graphicData uri="http://schemas.openxmlformats.org/drawingml/2006/picture">
+                <pic:pic xmlns:pic="http://schemas.openxmlformats.org/drawingml/2006/picture">
+                  <pic:nvPicPr>
+                    <pic:cNvPr id="0" name="Picture 5" descr="D:\Desktop\Telas\nossosVeiculos.PNG"/>
+                    <pic:cNvPicPr>
+                      <a:picLocks noChangeAspect="1" noChangeArrowheads="1"/>
+                    </pic:cNvPicPr>
+                  </pic:nvPicPr>
+                  <pic:blipFill>
+                    <a:blip r:embed="rId10">
+                      <a:extLst>
+                        <a:ext uri="{28A0092B-C50C-407E-A947-70E740481C1C}">
+                          <a14:useLocalDpi xmlns:a14="http://schemas.microsoft.com/office/drawing/2010/main" val="0"/>
+                        </a:ext>
+                      </a:extLst>
+                    </a:blip>
+                    <a:srcRect/>
+                    <a:stretch>
+                      <a:fillRect/>
+                    </a:stretch>
+                  </pic:blipFill>
+                  <pic:spPr bwMode="auto">
+                    <a:xfrm>
+                      <a:off x="0" y="0"/>
+                      <a:ext cx="6115050" cy="3486150"/>
+                    </a:xfrm>
+                    <a:prstGeom prst="rect">
+                      <a:avLst/>
+                    </a:prstGeom>
+                    <a:noFill/>
+                    <a:ln>
+                      <a:noFill/>
+                    </a:ln>
+                  </pic:spPr>
+                </pic:pic>
+              </a:graphicData>
+            </a:graphic>
+          </wp:inline>
+        </w:drawing>
+      </w:r>
+      <w:bookmarkStart w:id="0" w:name="_GoBack"/>
+      <w:bookmarkEnd w:id="0"/>
+    </w:p>
+    <w:p>
+      <w:pPr>
+        <w:pStyle w:val="Standard"/>
         <w:rPr>
           <w:rFonts w:ascii="Arial" w:hAnsi="Arial" w:cs="Arial"/>
           <w:lang w:val="pt-BR"/>
@@ -1193,8 +1468,8 @@
       </w:pPr>
     </w:p>
     <w:sectPr>
-      <w:headerReference w:type="default" r:id="rId8"/>
-      <w:footerReference w:type="default" r:id="rId9"/>
+      <w:headerReference w:type="default" r:id="rId11"/>
+      <w:footerReference w:type="default" r:id="rId12"/>
       <w:pgSz w:w="11906" w:h="16838"/>
       <w:pgMar w:top="1856" w:right="1136" w:bottom="1856" w:left="1136" w:header="1136" w:footer="1136" w:gutter="0"/>
       <w:cols w:space="720"/>
@@ -1339,7 +1614,7 @@
               <w:noProof/>
               <w:sz w:val="20"/>
             </w:rPr>
-            <w:t>2</w:t>
+            <w:t>3</w:t>
           </w:r>
           <w:r>
             <w:rPr>
@@ -1386,7 +1661,7 @@
               <w:sz w:val="20"/>
               <w:szCs w:val="20"/>
             </w:rPr>
-            <w:t>2</w:t>
+            <w:t>3</w:t>
           </w:r>
           <w:r>
             <w:rPr>
@@ -1727,6 +2002,98 @@
     </w:lvl>
   </w:abstractNum>
   <w:abstractNum w:abstractNumId="1">
+    <w:nsid w:val="08E84FA0"/>
+    <w:multiLevelType w:val="multilevel"/>
+    <w:tmpl w:val="F40AABFA"/>
+    <w:lvl w:ilvl="0">
+      <w:start w:val="1"/>
+      <w:numFmt w:val="decimal"/>
+      <w:lvlText w:val="%1."/>
+      <w:lvlJc w:val="left"/>
+      <w:pPr>
+        <w:ind w:left="360" w:hanging="360"/>
+      </w:pPr>
+    </w:lvl>
+    <w:lvl w:ilvl="1">
+      <w:start w:val="1"/>
+      <w:numFmt w:val="decimal"/>
+      <w:lvlText w:val="%1.%2."/>
+      <w:lvlJc w:val="left"/>
+      <w:pPr>
+        <w:ind w:left="792" w:hanging="432"/>
+      </w:pPr>
+      <w:rPr>
+        <w:b/>
+      </w:rPr>
+    </w:lvl>
+    <w:lvl w:ilvl="2">
+      <w:start w:val="1"/>
+      <w:numFmt w:val="decimal"/>
+      <w:lvlText w:val="%1.%2.%3."/>
+      <w:lvlJc w:val="left"/>
+      <w:pPr>
+        <w:ind w:left="1224" w:hanging="504"/>
+      </w:pPr>
+      <w:rPr>
+        <w:b/>
+      </w:rPr>
+    </w:lvl>
+    <w:lvl w:ilvl="3">
+      <w:start w:val="1"/>
+      <w:numFmt w:val="decimal"/>
+      <w:lvlText w:val="%1.%2.%3.%4."/>
+      <w:lvlJc w:val="left"/>
+      <w:pPr>
+        <w:ind w:left="1728" w:hanging="648"/>
+      </w:pPr>
+    </w:lvl>
+    <w:lvl w:ilvl="4">
+      <w:start w:val="1"/>
+      <w:numFmt w:val="decimal"/>
+      <w:lvlText w:val="%1.%2.%3.%4.%5."/>
+      <w:lvlJc w:val="left"/>
+      <w:pPr>
+        <w:ind w:left="2232" w:hanging="792"/>
+      </w:pPr>
+    </w:lvl>
+    <w:lvl w:ilvl="5">
+      <w:start w:val="1"/>
+      <w:numFmt w:val="decimal"/>
+      <w:lvlText w:val="%1.%2.%3.%4.%5.%6."/>
+      <w:lvlJc w:val="left"/>
+      <w:pPr>
+        <w:ind w:left="2736" w:hanging="936"/>
+      </w:pPr>
+    </w:lvl>
+    <w:lvl w:ilvl="6">
+      <w:start w:val="1"/>
+      <w:numFmt w:val="decimal"/>
+      <w:lvlText w:val="%1.%2.%3.%4.%5.%6.%7."/>
+      <w:lvlJc w:val="left"/>
+      <w:pPr>
+        <w:ind w:left="3240" w:hanging="1080"/>
+      </w:pPr>
+    </w:lvl>
+    <w:lvl w:ilvl="7">
+      <w:start w:val="1"/>
+      <w:numFmt w:val="decimal"/>
+      <w:lvlText w:val="%1.%2.%3.%4.%5.%6.%7.%8."/>
+      <w:lvlJc w:val="left"/>
+      <w:pPr>
+        <w:ind w:left="3744" w:hanging="1224"/>
+      </w:pPr>
+    </w:lvl>
+    <w:lvl w:ilvl="8">
+      <w:start w:val="1"/>
+      <w:numFmt w:val="decimal"/>
+      <w:lvlText w:val="%1.%2.%3.%4.%5.%6.%7.%8.%9."/>
+      <w:lvlJc w:val="left"/>
+      <w:pPr>
+        <w:ind w:left="4320" w:hanging="1440"/>
+      </w:pPr>
+    </w:lvl>
+  </w:abstractNum>
+  <w:abstractNum w:abstractNumId="2">
     <w:nsid w:val="16C83DCB"/>
     <w:multiLevelType w:val="multilevel"/>
     <w:tmpl w:val="92E257CE"/>
@@ -1822,7 +2189,7 @@
       </w:pPr>
     </w:lvl>
   </w:abstractNum>
-  <w:abstractNum w:abstractNumId="2">
+  <w:abstractNum w:abstractNumId="3">
     <w:nsid w:val="1E457D8C"/>
     <w:multiLevelType w:val="multilevel"/>
     <w:tmpl w:val="F40AABFA"/>
@@ -1914,7 +2281,7 @@
       </w:pPr>
     </w:lvl>
   </w:abstractNum>
-  <w:abstractNum w:abstractNumId="3">
+  <w:abstractNum w:abstractNumId="4">
     <w:nsid w:val="1E891B74"/>
     <w:multiLevelType w:val="multilevel"/>
     <w:tmpl w:val="F40AABFA"/>
@@ -2006,7 +2373,7 @@
       </w:pPr>
     </w:lvl>
   </w:abstractNum>
-  <w:abstractNum w:abstractNumId="4">
+  <w:abstractNum w:abstractNumId="5">
     <w:nsid w:val="2C434FE8"/>
     <w:multiLevelType w:val="multilevel"/>
     <w:tmpl w:val="F40AABFA"/>
@@ -2098,7 +2465,7 @@
       </w:pPr>
     </w:lvl>
   </w:abstractNum>
-  <w:abstractNum w:abstractNumId="5">
+  <w:abstractNum w:abstractNumId="6">
     <w:nsid w:val="3FF84FE5"/>
     <w:multiLevelType w:val="multilevel"/>
     <w:tmpl w:val="83E8BD52"/>
@@ -2161,7 +2528,7 @@
       <w:lvlJc w:val="left"/>
     </w:lvl>
   </w:abstractNum>
-  <w:abstractNum w:abstractNumId="6">
+  <w:abstractNum w:abstractNumId="7">
     <w:nsid w:val="435C506D"/>
     <w:multiLevelType w:val="multilevel"/>
     <w:tmpl w:val="6C8A4432"/>
@@ -2250,7 +2617,7 @@
       </w:pPr>
     </w:lvl>
   </w:abstractNum>
-  <w:abstractNum w:abstractNumId="7">
+  <w:abstractNum w:abstractNumId="8">
     <w:nsid w:val="46806BD6"/>
     <w:multiLevelType w:val="multilevel"/>
     <w:tmpl w:val="62E0BF34"/>
@@ -2310,7 +2677,7 @@
       <w:lvlJc w:val="left"/>
     </w:lvl>
   </w:abstractNum>
-  <w:abstractNum w:abstractNumId="8">
+  <w:abstractNum w:abstractNumId="9">
     <w:nsid w:val="4DA3250E"/>
     <w:multiLevelType w:val="multilevel"/>
     <w:tmpl w:val="7AC2DA18"/>
@@ -2397,7 +2764,99 @@
       </w:pPr>
     </w:lvl>
   </w:abstractNum>
-  <w:abstractNum w:abstractNumId="9">
+  <w:abstractNum w:abstractNumId="10">
+    <w:nsid w:val="4DFF78AC"/>
+    <w:multiLevelType w:val="multilevel"/>
+    <w:tmpl w:val="F40AABFA"/>
+    <w:lvl w:ilvl="0">
+      <w:start w:val="1"/>
+      <w:numFmt w:val="decimal"/>
+      <w:lvlText w:val="%1."/>
+      <w:lvlJc w:val="left"/>
+      <w:pPr>
+        <w:ind w:left="360" w:hanging="360"/>
+      </w:pPr>
+    </w:lvl>
+    <w:lvl w:ilvl="1">
+      <w:start w:val="1"/>
+      <w:numFmt w:val="decimal"/>
+      <w:lvlText w:val="%1.%2."/>
+      <w:lvlJc w:val="left"/>
+      <w:pPr>
+        <w:ind w:left="792" w:hanging="432"/>
+      </w:pPr>
+      <w:rPr>
+        <w:b/>
+      </w:rPr>
+    </w:lvl>
+    <w:lvl w:ilvl="2">
+      <w:start w:val="1"/>
+      <w:numFmt w:val="decimal"/>
+      <w:lvlText w:val="%1.%2.%3."/>
+      <w:lvlJc w:val="left"/>
+      <w:pPr>
+        <w:ind w:left="1224" w:hanging="504"/>
+      </w:pPr>
+      <w:rPr>
+        <w:b/>
+      </w:rPr>
+    </w:lvl>
+    <w:lvl w:ilvl="3">
+      <w:start w:val="1"/>
+      <w:numFmt w:val="decimal"/>
+      <w:lvlText w:val="%1.%2.%3.%4."/>
+      <w:lvlJc w:val="left"/>
+      <w:pPr>
+        <w:ind w:left="1728" w:hanging="648"/>
+      </w:pPr>
+    </w:lvl>
+    <w:lvl w:ilvl="4">
+      <w:start w:val="1"/>
+      <w:numFmt w:val="decimal"/>
+      <w:lvlText w:val="%1.%2.%3.%4.%5."/>
+      <w:lvlJc w:val="left"/>
+      <w:pPr>
+        <w:ind w:left="2232" w:hanging="792"/>
+      </w:pPr>
+    </w:lvl>
+    <w:lvl w:ilvl="5">
+      <w:start w:val="1"/>
+      <w:numFmt w:val="decimal"/>
+      <w:lvlText w:val="%1.%2.%3.%4.%5.%6."/>
+      <w:lvlJc w:val="left"/>
+      <w:pPr>
+        <w:ind w:left="2736" w:hanging="936"/>
+      </w:pPr>
+    </w:lvl>
+    <w:lvl w:ilvl="6">
+      <w:start w:val="1"/>
+      <w:numFmt w:val="decimal"/>
+      <w:lvlText w:val="%1.%2.%3.%4.%5.%6.%7."/>
+      <w:lvlJc w:val="left"/>
+      <w:pPr>
+        <w:ind w:left="3240" w:hanging="1080"/>
+      </w:pPr>
+    </w:lvl>
+    <w:lvl w:ilvl="7">
+      <w:start w:val="1"/>
+      <w:numFmt w:val="decimal"/>
+      <w:lvlText w:val="%1.%2.%3.%4.%5.%6.%7.%8."/>
+      <w:lvlJc w:val="left"/>
+      <w:pPr>
+        <w:ind w:left="3744" w:hanging="1224"/>
+      </w:pPr>
+    </w:lvl>
+    <w:lvl w:ilvl="8">
+      <w:start w:val="1"/>
+      <w:numFmt w:val="decimal"/>
+      <w:lvlText w:val="%1.%2.%3.%4.%5.%6.%7.%8.%9."/>
+      <w:lvlJc w:val="left"/>
+      <w:pPr>
+        <w:ind w:left="4320" w:hanging="1440"/>
+      </w:pPr>
+    </w:lvl>
+  </w:abstractNum>
+  <w:abstractNum w:abstractNumId="11">
     <w:nsid w:val="51295DB8"/>
     <w:multiLevelType w:val="multilevel"/>
     <w:tmpl w:val="345063CA"/>
@@ -2484,7 +2943,93 @@
       </w:pPr>
     </w:lvl>
   </w:abstractNum>
-  <w:abstractNum w:abstractNumId="10">
+  <w:abstractNum w:abstractNumId="12">
+    <w:nsid w:val="516B3345"/>
+    <w:multiLevelType w:val="hybridMultilevel"/>
+    <w:tmpl w:val="5ACE107A"/>
+    <w:lvl w:ilvl="0" w:tplc="0416000F">
+      <w:start w:val="1"/>
+      <w:numFmt w:val="decimal"/>
+      <w:lvlText w:val="%1."/>
+      <w:lvlJc w:val="left"/>
+      <w:pPr>
+        <w:ind w:left="360" w:hanging="360"/>
+      </w:pPr>
+    </w:lvl>
+    <w:lvl w:ilvl="1" w:tplc="04160019" w:tentative="1">
+      <w:start w:val="1"/>
+      <w:numFmt w:val="lowerLetter"/>
+      <w:lvlText w:val="%2."/>
+      <w:lvlJc w:val="left"/>
+      <w:pPr>
+        <w:ind w:left="1080" w:hanging="360"/>
+      </w:pPr>
+    </w:lvl>
+    <w:lvl w:ilvl="2" w:tplc="0416001B" w:tentative="1">
+      <w:start w:val="1"/>
+      <w:numFmt w:val="lowerRoman"/>
+      <w:lvlText w:val="%3."/>
+      <w:lvlJc w:val="right"/>
+      <w:pPr>
+        <w:ind w:left="1800" w:hanging="180"/>
+      </w:pPr>
+    </w:lvl>
+    <w:lvl w:ilvl="3" w:tplc="0416000F" w:tentative="1">
+      <w:start w:val="1"/>
+      <w:numFmt w:val="decimal"/>
+      <w:lvlText w:val="%4."/>
+      <w:lvlJc w:val="left"/>
+      <w:pPr>
+        <w:ind w:left="2520" w:hanging="360"/>
+      </w:pPr>
+    </w:lvl>
+    <w:lvl w:ilvl="4" w:tplc="04160019" w:tentative="1">
+      <w:start w:val="1"/>
+      <w:numFmt w:val="lowerLetter"/>
+      <w:lvlText w:val="%5."/>
+      <w:lvlJc w:val="left"/>
+      <w:pPr>
+        <w:ind w:left="3240" w:hanging="360"/>
+      </w:pPr>
+    </w:lvl>
+    <w:lvl w:ilvl="5" w:tplc="0416001B" w:tentative="1">
+      <w:start w:val="1"/>
+      <w:numFmt w:val="lowerRoman"/>
+      <w:lvlText w:val="%6."/>
+      <w:lvlJc w:val="right"/>
+      <w:pPr>
+        <w:ind w:left="3960" w:hanging="180"/>
+      </w:pPr>
+    </w:lvl>
+    <w:lvl w:ilvl="6" w:tplc="0416000F" w:tentative="1">
+      <w:start w:val="1"/>
+      <w:numFmt w:val="decimal"/>
+      <w:lvlText w:val="%7."/>
+      <w:lvlJc w:val="left"/>
+      <w:pPr>
+        <w:ind w:left="4680" w:hanging="360"/>
+      </w:pPr>
+    </w:lvl>
+    <w:lvl w:ilvl="7" w:tplc="04160019" w:tentative="1">
+      <w:start w:val="1"/>
+      <w:numFmt w:val="lowerLetter"/>
+      <w:lvlText w:val="%8."/>
+      <w:lvlJc w:val="left"/>
+      <w:pPr>
+        <w:ind w:left="5400" w:hanging="360"/>
+      </w:pPr>
+    </w:lvl>
+    <w:lvl w:ilvl="8" w:tplc="0416001B" w:tentative="1">
+      <w:start w:val="1"/>
+      <w:numFmt w:val="lowerRoman"/>
+      <w:lvlText w:val="%9."/>
+      <w:lvlJc w:val="right"/>
+      <w:pPr>
+        <w:ind w:left="6120" w:hanging="180"/>
+      </w:pPr>
+    </w:lvl>
+  </w:abstractNum>
+  <w:abstractNum w:abstractNumId="13">
     <w:nsid w:val="5442363F"/>
     <w:multiLevelType w:val="multilevel"/>
     <w:tmpl w:val="766203D6"/>
@@ -2571,7 +3116,7 @@
       </w:pPr>
     </w:lvl>
   </w:abstractNum>
-  <w:abstractNum w:abstractNumId="11">
+  <w:abstractNum w:abstractNumId="14">
     <w:nsid w:val="6A175557"/>
     <w:multiLevelType w:val="multilevel"/>
     <w:tmpl w:val="6EF079CA"/>
@@ -2658,7 +3203,7 @@
       </w:pPr>
     </w:lvl>
   </w:abstractNum>
-  <w:abstractNum w:abstractNumId="12">
+  <w:abstractNum w:abstractNumId="15">
     <w:nsid w:val="6F6F37DE"/>
     <w:multiLevelType w:val="multilevel"/>
     <w:tmpl w:val="F40AABFA"/>
@@ -2750,68 +3295,172 @@
       </w:pPr>
     </w:lvl>
   </w:abstractNum>
+  <w:abstractNum w:abstractNumId="16">
+    <w:nsid w:val="73BE008E"/>
+    <w:multiLevelType w:val="multilevel"/>
+    <w:tmpl w:val="F40AABFA"/>
+    <w:lvl w:ilvl="0">
+      <w:start w:val="1"/>
+      <w:numFmt w:val="decimal"/>
+      <w:lvlText w:val="%1."/>
+      <w:lvlJc w:val="left"/>
+      <w:pPr>
+        <w:ind w:left="360" w:hanging="360"/>
+      </w:pPr>
+    </w:lvl>
+    <w:lvl w:ilvl="1">
+      <w:start w:val="1"/>
+      <w:numFmt w:val="decimal"/>
+      <w:lvlText w:val="%1.%2."/>
+      <w:lvlJc w:val="left"/>
+      <w:pPr>
+        <w:ind w:left="792" w:hanging="432"/>
+      </w:pPr>
+      <w:rPr>
+        <w:b/>
+      </w:rPr>
+    </w:lvl>
+    <w:lvl w:ilvl="2">
+      <w:start w:val="1"/>
+      <w:numFmt w:val="decimal"/>
+      <w:lvlText w:val="%1.%2.%3."/>
+      <w:lvlJc w:val="left"/>
+      <w:pPr>
+        <w:ind w:left="1224" w:hanging="504"/>
+      </w:pPr>
+      <w:rPr>
+        <w:b/>
+      </w:rPr>
+    </w:lvl>
+    <w:lvl w:ilvl="3">
+      <w:start w:val="1"/>
+      <w:numFmt w:val="decimal"/>
+      <w:lvlText w:val="%1.%2.%3.%4."/>
+      <w:lvlJc w:val="left"/>
+      <w:pPr>
+        <w:ind w:left="1728" w:hanging="648"/>
+      </w:pPr>
+    </w:lvl>
+    <w:lvl w:ilvl="4">
+      <w:start w:val="1"/>
+      <w:numFmt w:val="decimal"/>
+      <w:lvlText w:val="%1.%2.%3.%4.%5."/>
+      <w:lvlJc w:val="left"/>
+      <w:pPr>
+        <w:ind w:left="2232" w:hanging="792"/>
+      </w:pPr>
+    </w:lvl>
+    <w:lvl w:ilvl="5">
+      <w:start w:val="1"/>
+      <w:numFmt w:val="decimal"/>
+      <w:lvlText w:val="%1.%2.%3.%4.%5.%6."/>
+      <w:lvlJc w:val="left"/>
+      <w:pPr>
+        <w:ind w:left="2736" w:hanging="936"/>
+      </w:pPr>
+    </w:lvl>
+    <w:lvl w:ilvl="6">
+      <w:start w:val="1"/>
+      <w:numFmt w:val="decimal"/>
+      <w:lvlText w:val="%1.%2.%3.%4.%5.%6.%7."/>
+      <w:lvlJc w:val="left"/>
+      <w:pPr>
+        <w:ind w:left="3240" w:hanging="1080"/>
+      </w:pPr>
+    </w:lvl>
+    <w:lvl w:ilvl="7">
+      <w:start w:val="1"/>
+      <w:numFmt w:val="decimal"/>
+      <w:lvlText w:val="%1.%2.%3.%4.%5.%6.%7.%8."/>
+      <w:lvlJc w:val="left"/>
+      <w:pPr>
+        <w:ind w:left="3744" w:hanging="1224"/>
+      </w:pPr>
+    </w:lvl>
+    <w:lvl w:ilvl="8">
+      <w:start w:val="1"/>
+      <w:numFmt w:val="decimal"/>
+      <w:lvlText w:val="%1.%2.%3.%4.%5.%6.%7.%8.%9."/>
+      <w:lvlJc w:val="left"/>
+      <w:pPr>
+        <w:ind w:left="4320" w:hanging="1440"/>
+      </w:pPr>
+    </w:lvl>
+  </w:abstractNum>
   <w:num w:numId="1">
-    <w:abstractNumId w:val="1"/>
+    <w:abstractNumId w:val="2"/>
   </w:num>
   <w:num w:numId="2">
     <w:abstractNumId w:val="0"/>
   </w:num>
   <w:num w:numId="3">
+    <w:abstractNumId w:val="9"/>
+  </w:num>
+  <w:num w:numId="4">
+    <w:abstractNumId w:val="6"/>
+  </w:num>
+  <w:num w:numId="5">
     <w:abstractNumId w:val="8"/>
   </w:num>
-  <w:num w:numId="4">
-    <w:abstractNumId w:val="5"/>
+  <w:num w:numId="6">
+    <w:abstractNumId w:val="14"/>
   </w:num>
-  <w:num w:numId="5">
-    <w:abstractNumId w:val="7"/>
-  </w:num>
-  <w:num w:numId="6">
+  <w:num w:numId="7">
     <w:abstractNumId w:val="11"/>
   </w:num>
-  <w:num w:numId="7">
-    <w:abstractNumId w:val="9"/>
-  </w:num>
   <w:num w:numId="8">
-    <w:abstractNumId w:val="10"/>
+    <w:abstractNumId w:val="13"/>
   </w:num>
   <w:num w:numId="9">
-    <w:abstractNumId w:val="10"/>
+    <w:abstractNumId w:val="13"/>
     <w:lvlOverride w:ilvl="0">
       <w:startOverride w:val="1"/>
     </w:lvlOverride>
   </w:num>
   <w:num w:numId="10">
-    <w:abstractNumId w:val="8"/>
+    <w:abstractNumId w:val="9"/>
     <w:lvlOverride w:ilvl="0">
       <w:startOverride w:val="1"/>
     </w:lvlOverride>
   </w:num>
   <w:num w:numId="11">
-    <w:abstractNumId w:val="9"/>
+    <w:abstractNumId w:val="11"/>
     <w:lvlOverride w:ilvl="0">
       <w:startOverride w:val="1"/>
     </w:lvlOverride>
   </w:num>
   <w:num w:numId="12">
-    <w:abstractNumId w:val="11"/>
+    <w:abstractNumId w:val="14"/>
     <w:lvlOverride w:ilvl="0">
       <w:startOverride w:val="1"/>
     </w:lvlOverride>
   </w:num>
   <w:num w:numId="13">
+    <w:abstractNumId w:val="5"/>
+  </w:num>
+  <w:num w:numId="14">
+    <w:abstractNumId w:val="7"/>
+  </w:num>
+  <w:num w:numId="15">
+    <w:abstractNumId w:val="3"/>
+  </w:num>
+  <w:num w:numId="16">
     <w:abstractNumId w:val="4"/>
   </w:num>
-  <w:num w:numId="14">
-    <w:abstractNumId w:val="6"/>
+  <w:num w:numId="17">
+    <w:abstractNumId w:val="15"/>
   </w:num>
-  <w:num w:numId="15">
-    <w:abstractNumId w:val="2"/>
+  <w:num w:numId="18">
+    <w:abstractNumId w:val="12"/>
   </w:num>
-  <w:num w:numId="16">
-    <w:abstractNumId w:val="3"/>
+  <w:num w:numId="19">
+    <w:abstractNumId w:val="10"/>
   </w:num>
-  <w:num w:numId="17">
-    <w:abstractNumId w:val="12"/>
+  <w:num w:numId="20">
+    <w:abstractNumId w:val="16"/>
+  </w:num>
+  <w:num w:numId="21">
+    <w:abstractNumId w:val="1"/>
   </w:num>
 </w:numbering>
 </file>
@@ -4072,7 +4721,7 @@
 </file>
 
 <file path=customXml/itemProps1.xml><?xml version="1.0" encoding="utf-8"?>
-<ds:datastoreItem xmlns:ds="http://schemas.openxmlformats.org/officeDocument/2006/customXml" ds:itemID="{1B36C70E-4A81-4492-9BA9-807AD93F2DBD}">
+<ds:datastoreItem xmlns:ds="http://schemas.openxmlformats.org/officeDocument/2006/customXml" ds:itemID="{BADBD7EB-6395-42D7-A510-86FE794B94E6}">
   <ds:schemaRefs>
     <ds:schemaRef ds:uri="http://schemas.openxmlformats.org/officeDocument/2006/bibliography"/>
   </ds:schemaRefs>

</xml_diff>

<commit_message>
Atualização antigos e criação de iteração
</commit_message>
<xml_diff>
--- a/requisitos/web/CM_alugarVeiculo.docx
+++ b/requisitos/web/CM_alugarVeiculo.docx
@@ -14,19 +14,11 @@
           <w:lang w:val="pt-BR"/>
         </w:rPr>
       </w:pPr>
-      <w:proofErr w:type="spellStart"/>
-      <w:r>
-        <w:rPr>
-          <w:lang w:val="pt-BR"/>
-        </w:rPr>
-        <w:t>Car</w:t>
-      </w:r>
-      <w:proofErr w:type="spellEnd"/>
-      <w:r>
-        <w:rPr>
-          <w:lang w:val="pt-BR"/>
-        </w:rPr>
-        <w:t xml:space="preserve"> Management Project</w:t>
+      <w:r>
+        <w:rPr>
+          <w:lang w:val="pt-BR"/>
+        </w:rPr>
+        <w:t>Car Management Project</w:t>
       </w:r>
       <w:r>
         <w:rPr>
@@ -292,7 +284,7 @@
           <w:rFonts w:ascii="Arial" w:hAnsi="Arial" w:cs="Arial"/>
           <w:lang w:val="pt-BR"/>
         </w:rPr>
-        <w:t xml:space="preserve">Sistema exibe formulário para definir o prazo do aluguel </w:t>
+        <w:t>Sistema exibe página com informações do veículo e com formulário para definir prazo de aluguel</w:t>
       </w:r>
     </w:p>
     <w:p>
@@ -332,7 +324,21 @@
           <w:rFonts w:ascii="Arial" w:hAnsi="Arial" w:cs="Arial"/>
           <w:lang w:val="pt-BR"/>
         </w:rPr>
-        <w:t>Sistema verifica disponibilidade [FA3]</w:t>
+        <w:t xml:space="preserve">Sistema verifica disponibilidade </w:t>
+      </w:r>
+      <w:r>
+        <w:rPr>
+          <w:rFonts w:ascii="Arial" w:hAnsi="Arial" w:cs="Arial"/>
+          <w:lang w:val="pt-BR"/>
+        </w:rPr>
+        <w:t>no período especificado e solicita confirmação ao usuário</w:t>
+      </w:r>
+      <w:r>
+        <w:rPr>
+          <w:rFonts w:ascii="Arial" w:hAnsi="Arial" w:cs="Arial"/>
+          <w:lang w:val="pt-BR"/>
+        </w:rPr>
+        <w:t>[FA3]</w:t>
       </w:r>
     </w:p>
     <w:p>
@@ -352,7 +358,7 @@
           <w:rFonts w:ascii="Arial" w:hAnsi="Arial" w:cs="Arial"/>
           <w:lang w:val="pt-BR"/>
         </w:rPr>
-        <w:t>Sistema salva aluguel e exibe mensagem “aluguel realizado com sucesso”</w:t>
+        <w:t>Visitante confirma aluguel no período especificado</w:t>
       </w:r>
     </w:p>
     <w:p>
@@ -372,6 +378,55 @@
           <w:rFonts w:ascii="Arial" w:hAnsi="Arial" w:cs="Arial"/>
           <w:lang w:val="pt-BR"/>
         </w:rPr>
+        <w:t xml:space="preserve">Sistema salva aluguel e exibe </w:t>
+      </w:r>
+      <w:r>
+        <w:rPr>
+          <w:rFonts w:ascii="Arial" w:hAnsi="Arial" w:cs="Arial"/>
+          <w:lang w:val="pt-BR"/>
+        </w:rPr>
+        <w:t>página com as informações de cobrança</w:t>
+      </w:r>
+    </w:p>
+    <w:p>
+      <w:pPr>
+        <w:pStyle w:val="Textbody"/>
+        <w:numPr>
+          <w:ilvl w:val="1"/>
+          <w:numId w:val="13"/>
+        </w:numPr>
+        <w:rPr>
+          <w:rFonts w:ascii="Arial" w:hAnsi="Arial" w:cs="Arial"/>
+          <w:lang w:val="pt-BR"/>
+        </w:rPr>
+      </w:pPr>
+      <w:r>
+        <w:rPr>
+          <w:rFonts w:ascii="Arial" w:hAnsi="Arial" w:cs="Arial"/>
+          <w:lang w:val="pt-BR"/>
+        </w:rPr>
+        <w:t>Visitante escolhe entre imprimir e gerar pdf com informações do aluguel e pagamento</w:t>
+      </w:r>
+      <w:bookmarkStart w:id="0" w:name="_GoBack"/>
+      <w:bookmarkEnd w:id="0"/>
+    </w:p>
+    <w:p>
+      <w:pPr>
+        <w:pStyle w:val="Textbody"/>
+        <w:numPr>
+          <w:ilvl w:val="1"/>
+          <w:numId w:val="13"/>
+        </w:numPr>
+        <w:rPr>
+          <w:rFonts w:ascii="Arial" w:hAnsi="Arial" w:cs="Arial"/>
+          <w:lang w:val="pt-BR"/>
+        </w:rPr>
+      </w:pPr>
+      <w:r>
+        <w:rPr>
+          <w:rFonts w:ascii="Arial" w:hAnsi="Arial" w:cs="Arial"/>
+          <w:lang w:val="pt-BR"/>
+        </w:rPr>
         <w:t>O caso de uso é encerrado.</w:t>
       </w:r>
     </w:p>
@@ -439,17 +494,8 @@
           <w:rFonts w:ascii="Arial" w:hAnsi="Arial" w:cs="Arial"/>
           <w:lang w:val="pt-BR"/>
         </w:rPr>
-        <w:t xml:space="preserve">visitante não tiver feito o </w:t>
-      </w:r>
-      <w:proofErr w:type="spellStart"/>
-      <w:r>
-        <w:rPr>
-          <w:rFonts w:ascii="Arial" w:hAnsi="Arial" w:cs="Arial"/>
-          <w:lang w:val="pt-BR"/>
-        </w:rPr>
-        <w:t>Login</w:t>
-      </w:r>
-      <w:proofErr w:type="spellEnd"/>
+        <w:t>visitante não tiver feito o Login</w:t>
+      </w:r>
       <w:r>
         <w:rPr>
           <w:rFonts w:ascii="Arial" w:hAnsi="Arial" w:cs="Arial"/>
@@ -482,23 +528,7 @@
           <w:rFonts w:ascii="Arial" w:hAnsi="Arial" w:cs="Arial"/>
           <w:lang w:val="pt-BR"/>
         </w:rPr>
-        <w:t xml:space="preserve">Sistema abre a tela de </w:t>
-      </w:r>
-      <w:proofErr w:type="spellStart"/>
-      <w:r>
-        <w:rPr>
-          <w:rFonts w:ascii="Arial" w:hAnsi="Arial" w:cs="Arial"/>
-          <w:lang w:val="pt-BR"/>
-        </w:rPr>
-        <w:t>login</w:t>
-      </w:r>
-      <w:proofErr w:type="spellEnd"/>
-      <w:r>
-        <w:rPr>
-          <w:rFonts w:ascii="Arial" w:hAnsi="Arial" w:cs="Arial"/>
-          <w:lang w:val="pt-BR"/>
-        </w:rPr>
-        <w:t xml:space="preserve"> do sistema</w:t>
+        <w:t>Sistema abre a tela de login do sistema</w:t>
       </w:r>
     </w:p>
     <w:p>
@@ -584,23 +614,7 @@
           <w:rFonts w:ascii="Arial" w:hAnsi="Arial" w:cs="Arial"/>
           <w:lang w:val="pt-BR"/>
         </w:rPr>
-        <w:t xml:space="preserve">Se os dados oferecidos no formulário de </w:t>
-      </w:r>
-      <w:proofErr w:type="spellStart"/>
-      <w:r>
-        <w:rPr>
-          <w:rFonts w:ascii="Arial" w:hAnsi="Arial" w:cs="Arial"/>
-          <w:lang w:val="pt-BR"/>
-        </w:rPr>
-        <w:t>login</w:t>
-      </w:r>
-      <w:proofErr w:type="spellEnd"/>
-      <w:r>
-        <w:rPr>
-          <w:rFonts w:ascii="Arial" w:hAnsi="Arial" w:cs="Arial"/>
-          <w:lang w:val="pt-BR"/>
-        </w:rPr>
-        <w:t xml:space="preserve"> não forem encontrados na base, então:</w:t>
+        <w:t>Se os dados oferecidos no formulário de login não forem encontrados na base, então:</w:t>
       </w:r>
     </w:p>
     <w:p>
@@ -620,23 +634,7 @@
           <w:rFonts w:ascii="Arial" w:hAnsi="Arial" w:cs="Arial"/>
           <w:lang w:val="pt-BR"/>
         </w:rPr>
-        <w:t xml:space="preserve"> Sistema exibe mensagem: “Dados incorretos, verifique seu </w:t>
-      </w:r>
-      <w:proofErr w:type="spellStart"/>
-      <w:r>
-        <w:rPr>
-          <w:rFonts w:ascii="Arial" w:hAnsi="Arial" w:cs="Arial"/>
-          <w:lang w:val="pt-BR"/>
-        </w:rPr>
-        <w:t>login</w:t>
-      </w:r>
-      <w:proofErr w:type="spellEnd"/>
-      <w:r>
-        <w:rPr>
-          <w:rFonts w:ascii="Arial" w:hAnsi="Arial" w:cs="Arial"/>
-          <w:lang w:val="pt-BR"/>
-        </w:rPr>
-        <w:t xml:space="preserve"> e senha”</w:t>
+        <w:t xml:space="preserve"> Sistema exibe mensagem: “Dados incorretos, verifique seu login e senha”</w:t>
       </w:r>
     </w:p>
     <w:p>
@@ -830,6 +828,7 @@
           <w:rFonts w:ascii="Arial" w:hAnsi="Arial" w:cs="Arial"/>
           <w:lang w:val="pt-BR"/>
         </w:rPr>
+        <w:lastRenderedPageBreak/>
         <w:t xml:space="preserve"> Volta para passo 2 do fluxo principal</w:t>
       </w:r>
     </w:p>
@@ -844,15 +843,12 @@
           <w:lang w:val="pt-BR"/>
         </w:rPr>
       </w:pPr>
-      <w:proofErr w:type="spellStart"/>
-      <w:r>
-        <w:rPr>
-          <w:lang w:val="pt-BR"/>
-        </w:rPr>
-        <w:lastRenderedPageBreak/>
+      <w:r>
+        <w:rPr>
+          <w:lang w:val="pt-BR"/>
+        </w:rPr>
         <w:t>Subfluxos</w:t>
       </w:r>
-      <w:proofErr w:type="spellEnd"/>
     </w:p>
     <w:p>
       <w:pPr>
@@ -1271,16 +1267,15 @@
           <w:lang w:val="pt-BR"/>
         </w:rPr>
       </w:pPr>
-      <w:proofErr w:type="spellStart"/>
       <w:r>
         <w:rPr>
           <w:rFonts w:ascii="Arial" w:hAnsi="Arial" w:cs="Arial"/>
           <w:b/>
           <w:lang w:val="pt-BR"/>
         </w:rPr>
+        <w:lastRenderedPageBreak/>
         <w:t>Login</w:t>
       </w:r>
-      <w:proofErr w:type="spellEnd"/>
     </w:p>
     <w:p>
       <w:pPr>
@@ -1296,7 +1291,6 @@
           <w:noProof/>
           <w:lang w:val="pt-BR" w:eastAsia="pt-BR"/>
         </w:rPr>
-        <w:lastRenderedPageBreak/>
         <w:drawing>
           <wp:inline distT="0" distB="0" distL="0" distR="0">
             <wp:extent cx="6114415" cy="2703195"/>
@@ -1530,8 +1524,6 @@
           </wp:inline>
         </w:drawing>
       </w:r>
-      <w:bookmarkStart w:id="0" w:name="_GoBack"/>
-      <w:bookmarkEnd w:id="0"/>
     </w:p>
     <w:sectPr>
       <w:headerReference w:type="default" r:id="rId12"/>
@@ -1639,19 +1631,11 @@
             <w:pStyle w:val="Standard"/>
             <w:jc w:val="right"/>
           </w:pPr>
-          <w:proofErr w:type="spellStart"/>
           <w:r>
             <w:rPr>
               <w:sz w:val="20"/>
             </w:rPr>
-            <w:t>Página</w:t>
-          </w:r>
-          <w:proofErr w:type="spellEnd"/>
-          <w:r>
-            <w:rPr>
-              <w:sz w:val="20"/>
-            </w:rPr>
-            <w:t xml:space="preserve"> </w:t>
+            <w:t xml:space="preserve">Página </w:t>
           </w:r>
           <w:r>
             <w:rPr>
@@ -4607,6 +4591,44 @@
       </w:numPr>
     </w:pPr>
   </w:style>
+  <w:style w:type="paragraph" w:styleId="Textodenotaderodap">
+    <w:name w:val="footnote text"/>
+    <w:basedOn w:val="Normal"/>
+    <w:link w:val="TextodenotaderodapChar"/>
+    <w:uiPriority w:val="99"/>
+    <w:semiHidden/>
+    <w:unhideWhenUsed/>
+    <w:rsid w:val="00A67635"/>
+    <w:rPr>
+      <w:rFonts w:cs="Mangal"/>
+      <w:sz w:val="20"/>
+      <w:szCs w:val="18"/>
+    </w:rPr>
+  </w:style>
+  <w:style w:type="character" w:customStyle="1" w:styleId="TextodenotaderodapChar">
+    <w:name w:val="Texto de nota de rodapé Char"/>
+    <w:basedOn w:val="Fontepargpadro"/>
+    <w:link w:val="Textodenotaderodap"/>
+    <w:uiPriority w:val="99"/>
+    <w:semiHidden/>
+    <w:rsid w:val="00A67635"/>
+    <w:rPr>
+      <w:rFonts w:cs="Mangal"/>
+      <w:sz w:val="20"/>
+      <w:szCs w:val="18"/>
+    </w:rPr>
+  </w:style>
+  <w:style w:type="character" w:styleId="Refdenotaderodap">
+    <w:name w:val="footnote reference"/>
+    <w:basedOn w:val="Fontepargpadro"/>
+    <w:uiPriority w:val="99"/>
+    <w:semiHidden/>
+    <w:unhideWhenUsed/>
+    <w:rsid w:val="00A67635"/>
+    <w:rPr>
+      <w:vertAlign w:val="superscript"/>
+    </w:rPr>
+  </w:style>
 </w:styles>
 </file>
 
@@ -4876,7 +4898,7 @@
 </file>
 
 <file path=customXml/itemProps1.xml><?xml version="1.0" encoding="utf-8"?>
-<ds:datastoreItem xmlns:ds="http://schemas.openxmlformats.org/officeDocument/2006/customXml" ds:itemID="{90A9CF3E-C01A-4922-8E09-6BE77B99E7E3}">
+<ds:datastoreItem xmlns:ds="http://schemas.openxmlformats.org/officeDocument/2006/customXml" ds:itemID="{AB973317-1D3F-49CD-A850-B65BCA07704C}">
   <ds:schemaRefs>
     <ds:schemaRef ds:uri="http://schemas.openxmlformats.org/officeDocument/2006/bibliography"/>
   </ds:schemaRefs>

</xml_diff>

<commit_message>
Adição de um fluxo alternativo
</commit_message>
<xml_diff>
--- a/requisitos/web/CM_alugarVeiculo.docx
+++ b/requisitos/web/CM_alugarVeiculo.docx
@@ -250,7 +250,21 @@
           <w:rFonts w:ascii="Arial" w:hAnsi="Arial" w:cs="Arial"/>
           <w:lang w:val="pt-BR"/>
         </w:rPr>
-        <w:t xml:space="preserve">caso de uso começa quando o(a) </w:t>
+        <w:t>caso de uso começa quando o</w:t>
+      </w:r>
+      <w:r>
+        <w:rPr>
+          <w:rFonts w:ascii="Arial" w:hAnsi="Arial" w:cs="Arial"/>
+          <w:lang w:val="pt-BR"/>
+        </w:rPr>
+        <w:t xml:space="preserve"> </w:t>
+      </w:r>
+      <w:r>
+        <w:rPr>
+          <w:rFonts w:ascii="Arial" w:hAnsi="Arial" w:cs="Arial"/>
+          <w:lang w:val="pt-BR"/>
+        </w:rPr>
+        <w:t xml:space="preserve">(a) </w:t>
       </w:r>
       <w:r>
         <w:rPr>
@@ -407,8 +421,6 @@
         </w:rPr>
         <w:t>Visitante escolhe entre imprimir e gerar pdf com informações do aluguel e pagamento</w:t>
       </w:r>
-      <w:bookmarkStart w:id="0" w:name="_GoBack"/>
-      <w:bookmarkEnd w:id="0"/>
     </w:p>
     <w:p>
       <w:pPr>
@@ -746,49 +758,34 @@
         </w:numPr>
         <w:rPr>
           <w:rFonts w:ascii="Arial" w:hAnsi="Arial" w:cs="Arial"/>
-          <w:lang w:val="pt-BR"/>
-        </w:rPr>
-      </w:pPr>
-      <w:r>
-        <w:rPr>
-          <w:rFonts w:ascii="Arial" w:hAnsi="Arial" w:cs="Arial"/>
           <w:b/>
           <w:lang w:val="pt-BR"/>
         </w:rPr>
-        <w:t>Prazo de serviço indisponível [FA</w:t>
-      </w:r>
+      </w:pPr>
       <w:r>
         <w:rPr>
           <w:rFonts w:ascii="Arial" w:hAnsi="Arial" w:cs="Arial"/>
           <w:b/>
           <w:lang w:val="pt-BR"/>
         </w:rPr>
-        <w:t>3</w:t>
-      </w:r>
-      <w:r>
-        <w:rPr>
-          <w:rFonts w:ascii="Arial" w:hAnsi="Arial" w:cs="Arial"/>
-          <w:b/>
-          <w:lang w:val="pt-BR"/>
-        </w:rPr>
-        <w:t xml:space="preserve">] </w:t>
+        <w:t>Prazo extrapolado [FA2.1]</w:t>
       </w:r>
     </w:p>
     <w:p>
       <w:pPr>
         <w:pStyle w:val="Textbody"/>
-        <w:ind w:left="360"/>
-        <w:rPr>
-          <w:rFonts w:ascii="Arial" w:hAnsi="Arial" w:cs="Arial"/>
-          <w:lang w:val="pt-BR"/>
-        </w:rPr>
-      </w:pPr>
-      <w:r>
-        <w:rPr>
-          <w:rFonts w:ascii="Arial" w:hAnsi="Arial" w:cs="Arial"/>
-          <w:lang w:val="pt-BR"/>
-        </w:rPr>
-        <w:t>Se o tempo definido para aluguel tiver alguma reserva ou já estiver alugado no prazo, então:</w:t>
+        <w:ind w:left="792"/>
+        <w:rPr>
+          <w:rFonts w:ascii="Arial" w:hAnsi="Arial" w:cs="Arial"/>
+          <w:lang w:val="pt-BR"/>
+        </w:rPr>
+      </w:pPr>
+      <w:r>
+        <w:rPr>
+          <w:rFonts w:ascii="Arial" w:hAnsi="Arial" w:cs="Arial"/>
+          <w:lang w:val="pt-BR"/>
+        </w:rPr>
+        <w:t>Ocorre quando é colocado uma data inconsistente com o período de alugar, então:</w:t>
       </w:r>
     </w:p>
     <w:p>
@@ -808,7 +805,14 @@
           <w:rFonts w:ascii="Arial" w:hAnsi="Arial" w:cs="Arial"/>
           <w:lang w:val="pt-BR"/>
         </w:rPr>
-        <w:t xml:space="preserve"> Sistema exibe mensagem: “Prazo indisponível para aluguel/reserva”</w:t>
+        <w:t xml:space="preserve"> O sistema exibe a mensagem: “Data </w:t>
+      </w:r>
+      <w:r>
+        <w:rPr>
+          <w:rFonts w:ascii="Arial" w:hAnsi="Arial" w:cs="Arial"/>
+          <w:lang w:val="pt-BR"/>
+        </w:rPr>
+        <w:t>não está de acordo”</w:t>
       </w:r>
     </w:p>
     <w:p>
@@ -829,6 +833,102 @@
           <w:lang w:val="pt-BR"/>
         </w:rPr>
         <w:lastRenderedPageBreak/>
+        <w:t xml:space="preserve"> Volta para o passo 3 do fluxo principal</w:t>
+      </w:r>
+      <w:bookmarkStart w:id="0" w:name="_GoBack"/>
+      <w:bookmarkEnd w:id="0"/>
+    </w:p>
+    <w:p>
+      <w:pPr>
+        <w:pStyle w:val="Textbody"/>
+        <w:numPr>
+          <w:ilvl w:val="1"/>
+          <w:numId w:val="13"/>
+        </w:numPr>
+        <w:rPr>
+          <w:rFonts w:ascii="Arial" w:hAnsi="Arial" w:cs="Arial"/>
+          <w:lang w:val="pt-BR"/>
+        </w:rPr>
+      </w:pPr>
+      <w:r>
+        <w:rPr>
+          <w:rFonts w:ascii="Arial" w:hAnsi="Arial" w:cs="Arial"/>
+          <w:b/>
+          <w:lang w:val="pt-BR"/>
+        </w:rPr>
+        <w:t>Prazo de serviço indisponível [FA</w:t>
+      </w:r>
+      <w:r>
+        <w:rPr>
+          <w:rFonts w:ascii="Arial" w:hAnsi="Arial" w:cs="Arial"/>
+          <w:b/>
+          <w:lang w:val="pt-BR"/>
+        </w:rPr>
+        <w:t>3</w:t>
+      </w:r>
+      <w:r>
+        <w:rPr>
+          <w:rFonts w:ascii="Arial" w:hAnsi="Arial" w:cs="Arial"/>
+          <w:b/>
+          <w:lang w:val="pt-BR"/>
+        </w:rPr>
+        <w:t xml:space="preserve">] </w:t>
+      </w:r>
+    </w:p>
+    <w:p>
+      <w:pPr>
+        <w:pStyle w:val="Textbody"/>
+        <w:ind w:left="360"/>
+        <w:rPr>
+          <w:rFonts w:ascii="Arial" w:hAnsi="Arial" w:cs="Arial"/>
+          <w:lang w:val="pt-BR"/>
+        </w:rPr>
+      </w:pPr>
+      <w:r>
+        <w:rPr>
+          <w:rFonts w:ascii="Arial" w:hAnsi="Arial" w:cs="Arial"/>
+          <w:lang w:val="pt-BR"/>
+        </w:rPr>
+        <w:t>Se o tempo definido para aluguel tiver alguma reserva ou já estiver alugado no prazo, então:</w:t>
+      </w:r>
+    </w:p>
+    <w:p>
+      <w:pPr>
+        <w:pStyle w:val="Textbody"/>
+        <w:numPr>
+          <w:ilvl w:val="2"/>
+          <w:numId w:val="13"/>
+        </w:numPr>
+        <w:rPr>
+          <w:rFonts w:ascii="Arial" w:hAnsi="Arial" w:cs="Arial"/>
+          <w:lang w:val="pt-BR"/>
+        </w:rPr>
+      </w:pPr>
+      <w:r>
+        <w:rPr>
+          <w:rFonts w:ascii="Arial" w:hAnsi="Arial" w:cs="Arial"/>
+          <w:lang w:val="pt-BR"/>
+        </w:rPr>
+        <w:t xml:space="preserve"> Sistema exibe mensagem: “Prazo indisponível para aluguel/reserva”</w:t>
+      </w:r>
+    </w:p>
+    <w:p>
+      <w:pPr>
+        <w:pStyle w:val="Textbody"/>
+        <w:numPr>
+          <w:ilvl w:val="2"/>
+          <w:numId w:val="13"/>
+        </w:numPr>
+        <w:rPr>
+          <w:rFonts w:ascii="Arial" w:hAnsi="Arial" w:cs="Arial"/>
+          <w:lang w:val="pt-BR"/>
+        </w:rPr>
+      </w:pPr>
+      <w:r>
+        <w:rPr>
+          <w:rFonts w:ascii="Arial" w:hAnsi="Arial" w:cs="Arial"/>
+          <w:lang w:val="pt-BR"/>
+        </w:rPr>
         <w:t xml:space="preserve"> Volta para passo 2 do fluxo principal</w:t>
       </w:r>
     </w:p>
@@ -1204,6 +1304,7 @@
           <w:noProof/>
           <w:lang w:val="pt-BR" w:eastAsia="pt-BR"/>
         </w:rPr>
+        <w:lastRenderedPageBreak/>
         <w:drawing>
           <wp:inline distT="0" distB="0" distL="0" distR="0">
             <wp:extent cx="6114415" cy="3935730"/>
@@ -1273,7 +1374,6 @@
           <w:b/>
           <w:lang w:val="pt-BR"/>
         </w:rPr>
-        <w:lastRenderedPageBreak/>
         <w:t>Login</w:t>
       </w:r>
     </w:p>
@@ -1385,6 +1485,7 @@
           <w:noProof/>
           <w:lang w:val="pt-BR" w:eastAsia="pt-BR"/>
         </w:rPr>
+        <w:lastRenderedPageBreak/>
         <w:drawing>
           <wp:inline distT="0" distB="0" distL="0" distR="0">
             <wp:extent cx="6114415" cy="2806700"/>
@@ -1474,7 +1575,6 @@
           <w:noProof/>
           <w:lang w:val="pt-BR" w:eastAsia="pt-BR"/>
         </w:rPr>
-        <w:lastRenderedPageBreak/>
         <w:drawing>
           <wp:inline distT="0" distB="0" distL="0" distR="0">
             <wp:extent cx="6114415" cy="4468495"/>
@@ -1964,7 +2064,7 @@
 
 <file path=word/numbering.xml><?xml version="1.0" encoding="utf-8"?>
 <w:numbering xmlns:wpc="http://schemas.microsoft.com/office/word/2010/wordprocessingCanvas" xmlns:mc="http://schemas.openxmlformats.org/markup-compatibility/2006" xmlns:o="urn:schemas-microsoft-com:office:office" xmlns:r="http://schemas.openxmlformats.org/officeDocument/2006/relationships" xmlns:m="http://schemas.openxmlformats.org/officeDocument/2006/math" xmlns:v="urn:schemas-microsoft-com:vml" xmlns:wp14="http://schemas.microsoft.com/office/word/2010/wordprocessingDrawing" xmlns:wp="http://schemas.openxmlformats.org/drawingml/2006/wordprocessingDrawing" xmlns:w10="urn:schemas-microsoft-com:office:word" xmlns:w="http://schemas.openxmlformats.org/wordprocessingml/2006/main" xmlns:w14="http://schemas.microsoft.com/office/word/2010/wordml" xmlns:w15="http://schemas.microsoft.com/office/word/2012/wordml" xmlns:wpg="http://schemas.microsoft.com/office/word/2010/wordprocessingGroup" xmlns:wpi="http://schemas.microsoft.com/office/word/2010/wordprocessingInk" xmlns:wne="http://schemas.microsoft.com/office/word/2006/wordml" xmlns:wps="http://schemas.microsoft.com/office/word/2010/wordprocessingShape" mc:Ignorable="w14 w15 wp14">
-  <w:abstractNum w:abstractNumId="0">
+  <w:abstractNum w:abstractNumId="0" w15:restartNumberingAfterBreak="0">
     <w:nsid w:val="04612A8F"/>
     <w:multiLevelType w:val="multilevel"/>
     <w:tmpl w:val="CBB45232"/>
@@ -2051,7 +2151,7 @@
       </w:pPr>
     </w:lvl>
   </w:abstractNum>
-  <w:abstractNum w:abstractNumId="1">
+  <w:abstractNum w:abstractNumId="1" w15:restartNumberingAfterBreak="0">
     <w:nsid w:val="08E84FA0"/>
     <w:multiLevelType w:val="multilevel"/>
     <w:tmpl w:val="F40AABFA"/>
@@ -2143,7 +2243,7 @@
       </w:pPr>
     </w:lvl>
   </w:abstractNum>
-  <w:abstractNum w:abstractNumId="2">
+  <w:abstractNum w:abstractNumId="2" w15:restartNumberingAfterBreak="0">
     <w:nsid w:val="16C83DCB"/>
     <w:multiLevelType w:val="multilevel"/>
     <w:tmpl w:val="92E257CE"/>
@@ -2239,7 +2339,7 @@
       </w:pPr>
     </w:lvl>
   </w:abstractNum>
-  <w:abstractNum w:abstractNumId="3">
+  <w:abstractNum w:abstractNumId="3" w15:restartNumberingAfterBreak="0">
     <w:nsid w:val="1E457D8C"/>
     <w:multiLevelType w:val="multilevel"/>
     <w:tmpl w:val="F40AABFA"/>
@@ -2331,7 +2431,7 @@
       </w:pPr>
     </w:lvl>
   </w:abstractNum>
-  <w:abstractNum w:abstractNumId="4">
+  <w:abstractNum w:abstractNumId="4" w15:restartNumberingAfterBreak="0">
     <w:nsid w:val="1E891B74"/>
     <w:multiLevelType w:val="multilevel"/>
     <w:tmpl w:val="F40AABFA"/>
@@ -2423,7 +2523,7 @@
       </w:pPr>
     </w:lvl>
   </w:abstractNum>
-  <w:abstractNum w:abstractNumId="5">
+  <w:abstractNum w:abstractNumId="5" w15:restartNumberingAfterBreak="0">
     <w:nsid w:val="2C434FE8"/>
     <w:multiLevelType w:val="multilevel"/>
     <w:tmpl w:val="F40AABFA"/>
@@ -2515,7 +2615,7 @@
       </w:pPr>
     </w:lvl>
   </w:abstractNum>
-  <w:abstractNum w:abstractNumId="6">
+  <w:abstractNum w:abstractNumId="6" w15:restartNumberingAfterBreak="0">
     <w:nsid w:val="3FF84FE5"/>
     <w:multiLevelType w:val="multilevel"/>
     <w:tmpl w:val="83E8BD52"/>
@@ -2578,7 +2678,7 @@
       <w:lvlJc w:val="left"/>
     </w:lvl>
   </w:abstractNum>
-  <w:abstractNum w:abstractNumId="7">
+  <w:abstractNum w:abstractNumId="7" w15:restartNumberingAfterBreak="0">
     <w:nsid w:val="435C506D"/>
     <w:multiLevelType w:val="multilevel"/>
     <w:tmpl w:val="6C8A4432"/>
@@ -2667,7 +2767,7 @@
       </w:pPr>
     </w:lvl>
   </w:abstractNum>
-  <w:abstractNum w:abstractNumId="8">
+  <w:abstractNum w:abstractNumId="8" w15:restartNumberingAfterBreak="0">
     <w:nsid w:val="46806BD6"/>
     <w:multiLevelType w:val="multilevel"/>
     <w:tmpl w:val="62E0BF34"/>
@@ -2727,7 +2827,7 @@
       <w:lvlJc w:val="left"/>
     </w:lvl>
   </w:abstractNum>
-  <w:abstractNum w:abstractNumId="9">
+  <w:abstractNum w:abstractNumId="9" w15:restartNumberingAfterBreak="0">
     <w:nsid w:val="4DA3250E"/>
     <w:multiLevelType w:val="multilevel"/>
     <w:tmpl w:val="7AC2DA18"/>
@@ -2814,7 +2914,7 @@
       </w:pPr>
     </w:lvl>
   </w:abstractNum>
-  <w:abstractNum w:abstractNumId="10">
+  <w:abstractNum w:abstractNumId="10" w15:restartNumberingAfterBreak="0">
     <w:nsid w:val="4DFF78AC"/>
     <w:multiLevelType w:val="multilevel"/>
     <w:tmpl w:val="F40AABFA"/>
@@ -2906,7 +3006,7 @@
       </w:pPr>
     </w:lvl>
   </w:abstractNum>
-  <w:abstractNum w:abstractNumId="11">
+  <w:abstractNum w:abstractNumId="11" w15:restartNumberingAfterBreak="0">
     <w:nsid w:val="51295DB8"/>
     <w:multiLevelType w:val="multilevel"/>
     <w:tmpl w:val="345063CA"/>
@@ -2993,7 +3093,7 @@
       </w:pPr>
     </w:lvl>
   </w:abstractNum>
-  <w:abstractNum w:abstractNumId="12">
+  <w:abstractNum w:abstractNumId="12" w15:restartNumberingAfterBreak="0">
     <w:nsid w:val="516B3345"/>
     <w:multiLevelType w:val="hybridMultilevel"/>
     <w:tmpl w:val="5ACE107A"/>
@@ -3079,7 +3179,7 @@
       </w:pPr>
     </w:lvl>
   </w:abstractNum>
-  <w:abstractNum w:abstractNumId="13">
+  <w:abstractNum w:abstractNumId="13" w15:restartNumberingAfterBreak="0">
     <w:nsid w:val="5442363F"/>
     <w:multiLevelType w:val="multilevel"/>
     <w:tmpl w:val="766203D6"/>
@@ -3166,7 +3266,7 @@
       </w:pPr>
     </w:lvl>
   </w:abstractNum>
-  <w:abstractNum w:abstractNumId="14">
+  <w:abstractNum w:abstractNumId="14" w15:restartNumberingAfterBreak="0">
     <w:nsid w:val="5E5654C0"/>
     <w:multiLevelType w:val="hybridMultilevel"/>
     <w:tmpl w:val="00F06872"/>
@@ -3252,7 +3352,7 @@
       </w:pPr>
     </w:lvl>
   </w:abstractNum>
-  <w:abstractNum w:abstractNumId="15">
+  <w:abstractNum w:abstractNumId="15" w15:restartNumberingAfterBreak="0">
     <w:nsid w:val="6A175557"/>
     <w:multiLevelType w:val="multilevel"/>
     <w:tmpl w:val="6EF079CA"/>
@@ -3339,7 +3439,7 @@
       </w:pPr>
     </w:lvl>
   </w:abstractNum>
-  <w:abstractNum w:abstractNumId="16">
+  <w:abstractNum w:abstractNumId="16" w15:restartNumberingAfterBreak="0">
     <w:nsid w:val="6F6F37DE"/>
     <w:multiLevelType w:val="multilevel"/>
     <w:tmpl w:val="F40AABFA"/>
@@ -3431,7 +3531,7 @@
       </w:pPr>
     </w:lvl>
   </w:abstractNum>
-  <w:abstractNum w:abstractNumId="17">
+  <w:abstractNum w:abstractNumId="17" w15:restartNumberingAfterBreak="0">
     <w:nsid w:val="73BE008E"/>
     <w:multiLevelType w:val="multilevel"/>
     <w:tmpl w:val="F40AABFA"/>
@@ -4898,7 +4998,7 @@
 </file>
 
 <file path=customXml/itemProps1.xml><?xml version="1.0" encoding="utf-8"?>
-<ds:datastoreItem xmlns:ds="http://schemas.openxmlformats.org/officeDocument/2006/customXml" ds:itemID="{AB973317-1D3F-49CD-A850-B65BCA07704C}">
+<ds:datastoreItem xmlns:ds="http://schemas.openxmlformats.org/officeDocument/2006/customXml" ds:itemID="{B2ED1378-5D25-4E06-A20F-DAE89827AD3B}">
   <ds:schemaRefs>
     <ds:schemaRef ds:uri="http://schemas.openxmlformats.org/officeDocument/2006/bibliography"/>
   </ds:schemaRefs>

</xml_diff>

<commit_message>
Correção de fluxo de alugar veículo
</commit_message>
<xml_diff>
--- a/requisitos/web/CM_alugarVeiculo.docx
+++ b/requisitos/web/CM_alugarVeiculo.docx
@@ -399,7 +399,28 @@
           <w:rFonts w:ascii="Arial" w:hAnsi="Arial" w:cs="Arial"/>
           <w:lang w:val="pt-BR"/>
         </w:rPr>
-        <w:t>página com as informações de cobrança</w:t>
+        <w:t xml:space="preserve">uma </w:t>
+      </w:r>
+      <w:r>
+        <w:rPr>
+          <w:rFonts w:ascii="Arial" w:hAnsi="Arial" w:cs="Arial"/>
+          <w:lang w:val="pt-BR"/>
+        </w:rPr>
+        <w:t>página</w:t>
+      </w:r>
+      <w:r>
+        <w:rPr>
+          <w:rFonts w:ascii="Arial" w:hAnsi="Arial" w:cs="Arial"/>
+          <w:lang w:val="pt-BR"/>
+        </w:rPr>
+        <w:t xml:space="preserve"> de impressão</w:t>
+      </w:r>
+      <w:r>
+        <w:rPr>
+          <w:rFonts w:ascii="Arial" w:hAnsi="Arial" w:cs="Arial"/>
+          <w:lang w:val="pt-BR"/>
+        </w:rPr>
+        <w:t xml:space="preserve"> com as informações de cobrança</w:t>
       </w:r>
     </w:p>
     <w:p>
@@ -419,14 +440,14 @@
           <w:rFonts w:ascii="Arial" w:hAnsi="Arial" w:cs="Arial"/>
           <w:lang w:val="pt-BR"/>
         </w:rPr>
-        <w:t xml:space="preserve">Visitante escolhe </w:t>
-      </w:r>
-      <w:r>
-        <w:rPr>
-          <w:rFonts w:ascii="Arial" w:hAnsi="Arial" w:cs="Arial"/>
-          <w:lang w:val="pt-BR"/>
-        </w:rPr>
-        <w:t>gerar pdf para imprimir</w:t>
+        <w:t>Visitante escolhe</w:t>
+      </w:r>
+      <w:r>
+        <w:rPr>
+          <w:rFonts w:ascii="Arial" w:hAnsi="Arial" w:cs="Arial"/>
+          <w:lang w:val="pt-BR"/>
+        </w:rPr>
+        <w:t xml:space="preserve"> imprimir</w:t>
       </w:r>
       <w:r>
         <w:rPr>
@@ -453,7 +474,14 @@
           <w:rFonts w:ascii="Arial" w:hAnsi="Arial" w:cs="Arial"/>
           <w:lang w:val="pt-BR"/>
         </w:rPr>
-        <w:t>Sistema redireciona o visitante para uma página de impressão do pdf</w:t>
+        <w:t xml:space="preserve">Sistema </w:t>
+      </w:r>
+      <w:r>
+        <w:rPr>
+          <w:rFonts w:ascii="Arial" w:hAnsi="Arial" w:cs="Arial"/>
+          <w:lang w:val="pt-BR"/>
+        </w:rPr>
+        <w:t>retorna que o aluguel foi efetuado com sucesso</w:t>
       </w:r>
       <w:bookmarkStart w:id="0" w:name="_GoBack"/>
       <w:bookmarkEnd w:id="0"/>
@@ -5088,7 +5116,7 @@
 </file>
 
 <file path=customXml/itemProps1.xml><?xml version="1.0" encoding="utf-8"?>
-<ds:datastoreItem xmlns:ds="http://schemas.openxmlformats.org/officeDocument/2006/customXml" ds:itemID="{CA02AA23-82A5-4C52-87AE-B3A318E196BE}">
+<ds:datastoreItem xmlns:ds="http://schemas.openxmlformats.org/officeDocument/2006/customXml" ds:itemID="{C6E5E788-10B6-4971-8A43-58D7DACD0C92}">
   <ds:schemaRefs>
     <ds:schemaRef ds:uri="http://schemas.openxmlformats.org/officeDocument/2006/bibliography"/>
   </ds:schemaRefs>

</xml_diff>

<commit_message>
correção pendencias nas iterações e ajuste caso de uso
</commit_message>
<xml_diff>
--- a/requisitos/web/CM_alugarVeiculo.docx
+++ b/requisitos/web/CM_alugarVeiculo.docx
@@ -14,11 +14,19 @@
           <w:lang w:val="pt-BR"/>
         </w:rPr>
       </w:pPr>
-      <w:r>
-        <w:rPr>
-          <w:lang w:val="pt-BR"/>
-        </w:rPr>
-        <w:t>Car Management Project</w:t>
+      <w:proofErr w:type="spellStart"/>
+      <w:r>
+        <w:rPr>
+          <w:lang w:val="pt-BR"/>
+        </w:rPr>
+        <w:t>Car</w:t>
+      </w:r>
+      <w:proofErr w:type="spellEnd"/>
+      <w:r>
+        <w:rPr>
+          <w:lang w:val="pt-BR"/>
+        </w:rPr>
+        <w:t xml:space="preserve"> Management Project</w:t>
       </w:r>
       <w:r>
         <w:rPr>
@@ -474,6 +482,46 @@
           <w:rFonts w:ascii="Arial" w:hAnsi="Arial" w:cs="Arial"/>
           <w:lang w:val="pt-BR"/>
         </w:rPr>
+        <w:t>Sistema solicita ao navegador processo de impressão da pagina</w:t>
+      </w:r>
+    </w:p>
+    <w:p>
+      <w:pPr>
+        <w:pStyle w:val="Textbody"/>
+        <w:numPr>
+          <w:ilvl w:val="1"/>
+          <w:numId w:val="13"/>
+        </w:numPr>
+        <w:rPr>
+          <w:rFonts w:ascii="Arial" w:hAnsi="Arial" w:cs="Arial"/>
+          <w:lang w:val="pt-BR"/>
+        </w:rPr>
+      </w:pPr>
+      <w:r>
+        <w:rPr>
+          <w:rFonts w:ascii="Arial" w:hAnsi="Arial" w:cs="Arial"/>
+          <w:lang w:val="pt-BR"/>
+        </w:rPr>
+        <w:t>Visitante escolhe opção de imprimir ou salvar em PDF nas opções do browser</w:t>
+      </w:r>
+    </w:p>
+    <w:p>
+      <w:pPr>
+        <w:pStyle w:val="Textbody"/>
+        <w:numPr>
+          <w:ilvl w:val="1"/>
+          <w:numId w:val="13"/>
+        </w:numPr>
+        <w:rPr>
+          <w:rFonts w:ascii="Arial" w:hAnsi="Arial" w:cs="Arial"/>
+          <w:lang w:val="pt-BR"/>
+        </w:rPr>
+      </w:pPr>
+      <w:r>
+        <w:rPr>
+          <w:rFonts w:ascii="Arial" w:hAnsi="Arial" w:cs="Arial"/>
+          <w:lang w:val="pt-BR"/>
+        </w:rPr>
         <w:t xml:space="preserve">Sistema </w:t>
       </w:r>
       <w:r>
@@ -481,10 +529,17 @@
           <w:rFonts w:ascii="Arial" w:hAnsi="Arial" w:cs="Arial"/>
           <w:lang w:val="pt-BR"/>
         </w:rPr>
-        <w:t>retorna que o aluguel foi efetuado com sucesso</w:t>
+        <w:t>retorna que o aluguel foi e</w:t>
       </w:r>
       <w:bookmarkStart w:id="0" w:name="_GoBack"/>
       <w:bookmarkEnd w:id="0"/>
+      <w:r>
+        <w:rPr>
+          <w:rFonts w:ascii="Arial" w:hAnsi="Arial" w:cs="Arial"/>
+          <w:lang w:val="pt-BR"/>
+        </w:rPr>
+        <w:t>fetuado com sucesso</w:t>
+      </w:r>
     </w:p>
     <w:p>
       <w:pPr>
@@ -570,8 +625,17 @@
           <w:rFonts w:ascii="Arial" w:hAnsi="Arial" w:cs="Arial"/>
           <w:lang w:val="pt-BR"/>
         </w:rPr>
-        <w:t>visitante não tiver feito o Login</w:t>
-      </w:r>
+        <w:t xml:space="preserve">visitante não tiver feito o </w:t>
+      </w:r>
+      <w:proofErr w:type="spellStart"/>
+      <w:r>
+        <w:rPr>
+          <w:rFonts w:ascii="Arial" w:hAnsi="Arial" w:cs="Arial"/>
+          <w:lang w:val="pt-BR"/>
+        </w:rPr>
+        <w:t>Login</w:t>
+      </w:r>
+      <w:proofErr w:type="spellEnd"/>
       <w:r>
         <w:rPr>
           <w:rFonts w:ascii="Arial" w:hAnsi="Arial" w:cs="Arial"/>
@@ -604,7 +668,23 @@
           <w:rFonts w:ascii="Arial" w:hAnsi="Arial" w:cs="Arial"/>
           <w:lang w:val="pt-BR"/>
         </w:rPr>
-        <w:t>Sistema abre a tela de login do sistema</w:t>
+        <w:t xml:space="preserve">Sistema abre a tela de </w:t>
+      </w:r>
+      <w:proofErr w:type="spellStart"/>
+      <w:r>
+        <w:rPr>
+          <w:rFonts w:ascii="Arial" w:hAnsi="Arial" w:cs="Arial"/>
+          <w:lang w:val="pt-BR"/>
+        </w:rPr>
+        <w:t>login</w:t>
+      </w:r>
+      <w:proofErr w:type="spellEnd"/>
+      <w:r>
+        <w:rPr>
+          <w:rFonts w:ascii="Arial" w:hAnsi="Arial" w:cs="Arial"/>
+          <w:lang w:val="pt-BR"/>
+        </w:rPr>
+        <w:t xml:space="preserve"> do sistema</w:t>
       </w:r>
     </w:p>
     <w:p>
@@ -690,7 +770,23 @@
           <w:rFonts w:ascii="Arial" w:hAnsi="Arial" w:cs="Arial"/>
           <w:lang w:val="pt-BR"/>
         </w:rPr>
-        <w:t>Se os dados oferecidos no formulário de login não forem encontrados na base, então:</w:t>
+        <w:t xml:space="preserve">Se os dados oferecidos no formulário de </w:t>
+      </w:r>
+      <w:proofErr w:type="spellStart"/>
+      <w:r>
+        <w:rPr>
+          <w:rFonts w:ascii="Arial" w:hAnsi="Arial" w:cs="Arial"/>
+          <w:lang w:val="pt-BR"/>
+        </w:rPr>
+        <w:t>login</w:t>
+      </w:r>
+      <w:proofErr w:type="spellEnd"/>
+      <w:r>
+        <w:rPr>
+          <w:rFonts w:ascii="Arial" w:hAnsi="Arial" w:cs="Arial"/>
+          <w:lang w:val="pt-BR"/>
+        </w:rPr>
+        <w:t xml:space="preserve"> não forem encontrados na base, então:</w:t>
       </w:r>
     </w:p>
     <w:p>
@@ -710,7 +806,23 @@
           <w:rFonts w:ascii="Arial" w:hAnsi="Arial" w:cs="Arial"/>
           <w:lang w:val="pt-BR"/>
         </w:rPr>
-        <w:t xml:space="preserve"> Sistema exibe mensagem: “Dados incorretos, verifique seu login e senha”</w:t>
+        <w:t xml:space="preserve"> Sistema exibe mensagem: “Dados incorretos, verifique seu </w:t>
+      </w:r>
+      <w:proofErr w:type="spellStart"/>
+      <w:r>
+        <w:rPr>
+          <w:rFonts w:ascii="Arial" w:hAnsi="Arial" w:cs="Arial"/>
+          <w:lang w:val="pt-BR"/>
+        </w:rPr>
+        <w:t>login</w:t>
+      </w:r>
+      <w:proofErr w:type="spellEnd"/>
+      <w:r>
+        <w:rPr>
+          <w:rFonts w:ascii="Arial" w:hAnsi="Arial" w:cs="Arial"/>
+          <w:lang w:val="pt-BR"/>
+        </w:rPr>
+        <w:t xml:space="preserve"> e senha”</w:t>
       </w:r>
     </w:p>
     <w:p>
@@ -832,6 +944,7 @@
           <w:b/>
           <w:lang w:val="pt-BR"/>
         </w:rPr>
+        <w:lastRenderedPageBreak/>
         <w:t>Prazo extrapolado [FA2.1]</w:t>
       </w:r>
     </w:p>
@@ -869,7 +982,6 @@
           <w:rFonts w:ascii="Arial" w:hAnsi="Arial" w:cs="Arial"/>
           <w:lang w:val="pt-BR"/>
         </w:rPr>
-        <w:lastRenderedPageBreak/>
         <w:t xml:space="preserve"> O sistema exibe a mensagem: “Data </w:t>
       </w:r>
       <w:r>
@@ -1005,12 +1117,14 @@
           <w:lang w:val="pt-BR"/>
         </w:rPr>
       </w:pPr>
+      <w:proofErr w:type="spellStart"/>
       <w:r>
         <w:rPr>
           <w:lang w:val="pt-BR"/>
         </w:rPr>
         <w:t>Subfluxos</w:t>
       </w:r>
+      <w:proofErr w:type="spellEnd"/>
     </w:p>
     <w:p>
       <w:pPr>
@@ -1486,6 +1600,7 @@
           <w:lang w:val="pt-BR"/>
         </w:rPr>
       </w:pPr>
+      <w:proofErr w:type="spellStart"/>
       <w:r>
         <w:rPr>
           <w:rFonts w:ascii="Arial" w:hAnsi="Arial" w:cs="Arial"/>
@@ -1494,6 +1609,7 @@
         </w:rPr>
         <w:t>Login</w:t>
       </w:r>
+      <w:proofErr w:type="spellEnd"/>
     </w:p>
     <w:p>
       <w:pPr>
@@ -1849,11 +1965,19 @@
             <w:pStyle w:val="Standard"/>
             <w:jc w:val="right"/>
           </w:pPr>
+          <w:proofErr w:type="spellStart"/>
           <w:r>
             <w:rPr>
               <w:sz w:val="20"/>
             </w:rPr>
-            <w:t xml:space="preserve">Página </w:t>
+            <w:t>Página</w:t>
+          </w:r>
+          <w:proofErr w:type="spellEnd"/>
+          <w:r>
+            <w:rPr>
+              <w:sz w:val="20"/>
+            </w:rPr>
+            <w:t xml:space="preserve"> </w:t>
           </w:r>
           <w:r>
             <w:rPr>
@@ -1882,7 +2006,7 @@
               <w:noProof/>
               <w:sz w:val="20"/>
             </w:rPr>
-            <w:t>2</w:t>
+            <w:t>4</w:t>
           </w:r>
           <w:r>
             <w:rPr>
@@ -2182,7 +2306,7 @@
 
 <file path=word/numbering.xml><?xml version="1.0" encoding="utf-8"?>
 <w:numbering xmlns:wpc="http://schemas.microsoft.com/office/word/2010/wordprocessingCanvas" xmlns:mc="http://schemas.openxmlformats.org/markup-compatibility/2006" xmlns:o="urn:schemas-microsoft-com:office:office" xmlns:r="http://schemas.openxmlformats.org/officeDocument/2006/relationships" xmlns:m="http://schemas.openxmlformats.org/officeDocument/2006/math" xmlns:v="urn:schemas-microsoft-com:vml" xmlns:wp14="http://schemas.microsoft.com/office/word/2010/wordprocessingDrawing" xmlns:wp="http://schemas.openxmlformats.org/drawingml/2006/wordprocessingDrawing" xmlns:w10="urn:schemas-microsoft-com:office:word" xmlns:w="http://schemas.openxmlformats.org/wordprocessingml/2006/main" xmlns:w14="http://schemas.microsoft.com/office/word/2010/wordml" xmlns:w15="http://schemas.microsoft.com/office/word/2012/wordml" xmlns:wpg="http://schemas.microsoft.com/office/word/2010/wordprocessingGroup" xmlns:wpi="http://schemas.microsoft.com/office/word/2010/wordprocessingInk" xmlns:wne="http://schemas.microsoft.com/office/word/2006/wordml" xmlns:wps="http://schemas.microsoft.com/office/word/2010/wordprocessingShape" mc:Ignorable="w14 w15 wp14">
-  <w:abstractNum w:abstractNumId="0" w15:restartNumberingAfterBreak="0">
+  <w:abstractNum w:abstractNumId="0">
     <w:nsid w:val="04612A8F"/>
     <w:multiLevelType w:val="multilevel"/>
     <w:tmpl w:val="CBB45232"/>
@@ -2269,7 +2393,7 @@
       </w:pPr>
     </w:lvl>
   </w:abstractNum>
-  <w:abstractNum w:abstractNumId="1" w15:restartNumberingAfterBreak="0">
+  <w:abstractNum w:abstractNumId="1">
     <w:nsid w:val="08E84FA0"/>
     <w:multiLevelType w:val="multilevel"/>
     <w:tmpl w:val="F40AABFA"/>
@@ -2361,7 +2485,7 @@
       </w:pPr>
     </w:lvl>
   </w:abstractNum>
-  <w:abstractNum w:abstractNumId="2" w15:restartNumberingAfterBreak="0">
+  <w:abstractNum w:abstractNumId="2">
     <w:nsid w:val="16C83DCB"/>
     <w:multiLevelType w:val="multilevel"/>
     <w:tmpl w:val="92E257CE"/>
@@ -2457,7 +2581,7 @@
       </w:pPr>
     </w:lvl>
   </w:abstractNum>
-  <w:abstractNum w:abstractNumId="3" w15:restartNumberingAfterBreak="0">
+  <w:abstractNum w:abstractNumId="3">
     <w:nsid w:val="1E457D8C"/>
     <w:multiLevelType w:val="multilevel"/>
     <w:tmpl w:val="F40AABFA"/>
@@ -2549,7 +2673,7 @@
       </w:pPr>
     </w:lvl>
   </w:abstractNum>
-  <w:abstractNum w:abstractNumId="4" w15:restartNumberingAfterBreak="0">
+  <w:abstractNum w:abstractNumId="4">
     <w:nsid w:val="1E891B74"/>
     <w:multiLevelType w:val="multilevel"/>
     <w:tmpl w:val="F40AABFA"/>
@@ -2641,7 +2765,7 @@
       </w:pPr>
     </w:lvl>
   </w:abstractNum>
-  <w:abstractNum w:abstractNumId="5" w15:restartNumberingAfterBreak="0">
+  <w:abstractNum w:abstractNumId="5">
     <w:nsid w:val="2C434FE8"/>
     <w:multiLevelType w:val="multilevel"/>
     <w:tmpl w:val="F40AABFA"/>
@@ -2733,7 +2857,7 @@
       </w:pPr>
     </w:lvl>
   </w:abstractNum>
-  <w:abstractNum w:abstractNumId="6" w15:restartNumberingAfterBreak="0">
+  <w:abstractNum w:abstractNumId="6">
     <w:nsid w:val="3FF84FE5"/>
     <w:multiLevelType w:val="multilevel"/>
     <w:tmpl w:val="83E8BD52"/>
@@ -2796,7 +2920,7 @@
       <w:lvlJc w:val="left"/>
     </w:lvl>
   </w:abstractNum>
-  <w:abstractNum w:abstractNumId="7" w15:restartNumberingAfterBreak="0">
+  <w:abstractNum w:abstractNumId="7">
     <w:nsid w:val="435C506D"/>
     <w:multiLevelType w:val="multilevel"/>
     <w:tmpl w:val="6C8A4432"/>
@@ -2885,7 +3009,7 @@
       </w:pPr>
     </w:lvl>
   </w:abstractNum>
-  <w:abstractNum w:abstractNumId="8" w15:restartNumberingAfterBreak="0">
+  <w:abstractNum w:abstractNumId="8">
     <w:nsid w:val="46806BD6"/>
     <w:multiLevelType w:val="multilevel"/>
     <w:tmpl w:val="62E0BF34"/>
@@ -2945,7 +3069,7 @@
       <w:lvlJc w:val="left"/>
     </w:lvl>
   </w:abstractNum>
-  <w:abstractNum w:abstractNumId="9" w15:restartNumberingAfterBreak="0">
+  <w:abstractNum w:abstractNumId="9">
     <w:nsid w:val="4DA3250E"/>
     <w:multiLevelType w:val="multilevel"/>
     <w:tmpl w:val="7AC2DA18"/>
@@ -3032,7 +3156,7 @@
       </w:pPr>
     </w:lvl>
   </w:abstractNum>
-  <w:abstractNum w:abstractNumId="10" w15:restartNumberingAfterBreak="0">
+  <w:abstractNum w:abstractNumId="10">
     <w:nsid w:val="4DFF78AC"/>
     <w:multiLevelType w:val="multilevel"/>
     <w:tmpl w:val="F40AABFA"/>
@@ -3124,7 +3248,7 @@
       </w:pPr>
     </w:lvl>
   </w:abstractNum>
-  <w:abstractNum w:abstractNumId="11" w15:restartNumberingAfterBreak="0">
+  <w:abstractNum w:abstractNumId="11">
     <w:nsid w:val="51295DB8"/>
     <w:multiLevelType w:val="multilevel"/>
     <w:tmpl w:val="345063CA"/>
@@ -3211,7 +3335,7 @@
       </w:pPr>
     </w:lvl>
   </w:abstractNum>
-  <w:abstractNum w:abstractNumId="12" w15:restartNumberingAfterBreak="0">
+  <w:abstractNum w:abstractNumId="12">
     <w:nsid w:val="516B3345"/>
     <w:multiLevelType w:val="hybridMultilevel"/>
     <w:tmpl w:val="5ACE107A"/>
@@ -3297,7 +3421,7 @@
       </w:pPr>
     </w:lvl>
   </w:abstractNum>
-  <w:abstractNum w:abstractNumId="13" w15:restartNumberingAfterBreak="0">
+  <w:abstractNum w:abstractNumId="13">
     <w:nsid w:val="5442363F"/>
     <w:multiLevelType w:val="multilevel"/>
     <w:tmpl w:val="766203D6"/>
@@ -3384,7 +3508,7 @@
       </w:pPr>
     </w:lvl>
   </w:abstractNum>
-  <w:abstractNum w:abstractNumId="14" w15:restartNumberingAfterBreak="0">
+  <w:abstractNum w:abstractNumId="14">
     <w:nsid w:val="5E5654C0"/>
     <w:multiLevelType w:val="hybridMultilevel"/>
     <w:tmpl w:val="00F06872"/>
@@ -3470,7 +3594,7 @@
       </w:pPr>
     </w:lvl>
   </w:abstractNum>
-  <w:abstractNum w:abstractNumId="15" w15:restartNumberingAfterBreak="0">
+  <w:abstractNum w:abstractNumId="15">
     <w:nsid w:val="6A175557"/>
     <w:multiLevelType w:val="multilevel"/>
     <w:tmpl w:val="6EF079CA"/>
@@ -3557,7 +3681,7 @@
       </w:pPr>
     </w:lvl>
   </w:abstractNum>
-  <w:abstractNum w:abstractNumId="16" w15:restartNumberingAfterBreak="0">
+  <w:abstractNum w:abstractNumId="16">
     <w:nsid w:val="6F6F37DE"/>
     <w:multiLevelType w:val="multilevel"/>
     <w:tmpl w:val="F40AABFA"/>
@@ -3649,7 +3773,7 @@
       </w:pPr>
     </w:lvl>
   </w:abstractNum>
-  <w:abstractNum w:abstractNumId="17" w15:restartNumberingAfterBreak="0">
+  <w:abstractNum w:abstractNumId="17">
     <w:nsid w:val="73BE008E"/>
     <w:multiLevelType w:val="multilevel"/>
     <w:tmpl w:val="F40AABFA"/>
@@ -5116,7 +5240,7 @@
 </file>
 
 <file path=customXml/itemProps1.xml><?xml version="1.0" encoding="utf-8"?>
-<ds:datastoreItem xmlns:ds="http://schemas.openxmlformats.org/officeDocument/2006/customXml" ds:itemID="{C6E5E788-10B6-4971-8A43-58D7DACD0C92}">
+<ds:datastoreItem xmlns:ds="http://schemas.openxmlformats.org/officeDocument/2006/customXml" ds:itemID="{D7ED0432-A5AA-41FF-B6F9-9082323C8ADF}">
   <ds:schemaRefs>
     <ds:schemaRef ds:uri="http://schemas.openxmlformats.org/officeDocument/2006/bibliography"/>
   </ds:schemaRefs>

</xml_diff>

<commit_message>
update caso de uso FP
</commit_message>
<xml_diff>
--- a/requisitos/web/CM_alugarVeiculo.docx
+++ b/requisitos/web/CM_alugarVeiculo.docx
@@ -42,7 +42,7 @@
         <w:pStyle w:val="Ttulo1"/>
         <w:numPr>
           <w:ilvl w:val="0"/>
-          <w:numId w:val="2"/>
+          <w:numId w:val="1"/>
         </w:numPr>
         <w:rPr>
           <w:lang w:val="pt-BR"/>
@@ -77,7 +77,7 @@
         <w:pStyle w:val="Ttulo1"/>
         <w:numPr>
           <w:ilvl w:val="0"/>
-          <w:numId w:val="2"/>
+          <w:numId w:val="1"/>
         </w:numPr>
         <w:rPr>
           <w:lang w:val="pt-BR"/>
@@ -95,7 +95,7 @@
         <w:pStyle w:val="Standard"/>
         <w:numPr>
           <w:ilvl w:val="1"/>
-          <w:numId w:val="2"/>
+          <w:numId w:val="1"/>
         </w:numPr>
         <w:rPr>
           <w:rFonts w:ascii="Arial" w:hAnsi="Arial" w:cs="Arial"/>
@@ -125,7 +125,7 @@
         <w:pStyle w:val="Ttulo1"/>
         <w:numPr>
           <w:ilvl w:val="0"/>
-          <w:numId w:val="2"/>
+          <w:numId w:val="1"/>
         </w:numPr>
         <w:rPr>
           <w:lang w:val="pt-BR"/>
@@ -160,7 +160,7 @@
         <w:pStyle w:val="Ttulo1"/>
         <w:numPr>
           <w:ilvl w:val="0"/>
-          <w:numId w:val="2"/>
+          <w:numId w:val="1"/>
         </w:numPr>
         <w:rPr>
           <w:lang w:val="pt-BR"/>
@@ -178,7 +178,7 @@
         <w:pStyle w:val="Textbody"/>
         <w:numPr>
           <w:ilvl w:val="1"/>
-          <w:numId w:val="2"/>
+          <w:numId w:val="1"/>
         </w:numPr>
         <w:rPr>
           <w:rFonts w:ascii="Arial" w:hAnsi="Arial" w:cs="Arial"/>
@@ -198,7 +198,7 @@
         <w:pStyle w:val="Textbody"/>
         <w:numPr>
           <w:ilvl w:val="1"/>
-          <w:numId w:val="2"/>
+          <w:numId w:val="1"/>
         </w:numPr>
         <w:rPr>
           <w:rFonts w:ascii="Arial" w:hAnsi="Arial" w:cs="Arial"/>
@@ -218,19 +218,30 @@
         <w:pStyle w:val="Textbody"/>
         <w:numPr>
           <w:ilvl w:val="1"/>
-          <w:numId w:val="2"/>
-        </w:numPr>
-        <w:rPr>
-          <w:rFonts w:ascii="Arial" w:hAnsi="Arial" w:cs="Arial"/>
-          <w:lang w:val="pt-BR"/>
-        </w:rPr>
-      </w:pPr>
-      <w:r>
-        <w:rPr>
-          <w:rFonts w:cs="Arial" w:ascii="Arial" w:hAnsi="Arial"/>
-          <w:lang w:val="pt-BR"/>
-        </w:rPr>
-        <w:t>Visitante preenche o formulário definindo o prazo do serviço [FA2]</w:t>
+          <w:numId w:val="1"/>
+        </w:numPr>
+        <w:rPr/>
+      </w:pPr>
+      <w:r>
+        <w:rPr>
+          <w:rFonts w:cs="Arial" w:ascii="Arial" w:hAnsi="Arial"/>
+          <w:lang w:val="pt-BR"/>
+        </w:rPr>
+        <w:t xml:space="preserve">Visitante preenche o formulário definindo o prazo do serviço </w:t>
+      </w:r>
+      <w:r>
+        <w:rPr>
+          <w:rFonts w:cs="Arial" w:ascii="Arial" w:hAnsi="Arial"/>
+          <w:lang w:val="pt-BR"/>
+        </w:rPr>
+        <w:t>e clica em alugar</w:t>
+      </w:r>
+      <w:r>
+        <w:rPr>
+          <w:rFonts w:cs="Arial" w:ascii="Arial" w:hAnsi="Arial"/>
+          <w:lang w:val="pt-BR"/>
+        </w:rPr>
+        <w:t xml:space="preserve"> [FA2]</w:t>
       </w:r>
     </w:p>
     <w:p>
@@ -238,7 +249,7 @@
         <w:pStyle w:val="Textbody"/>
         <w:numPr>
           <w:ilvl w:val="1"/>
-          <w:numId w:val="2"/>
+          <w:numId w:val="1"/>
         </w:numPr>
         <w:rPr>
           <w:rFonts w:ascii="Arial" w:hAnsi="Arial" w:cs="Arial"/>
@@ -258,7 +269,7 @@
         <w:pStyle w:val="Textbody"/>
         <w:numPr>
           <w:ilvl w:val="1"/>
-          <w:numId w:val="2"/>
+          <w:numId w:val="1"/>
         </w:numPr>
         <w:rPr>
           <w:rFonts w:ascii="Arial" w:hAnsi="Arial" w:cs="Arial"/>
@@ -278,7 +289,7 @@
         <w:pStyle w:val="Textbody"/>
         <w:numPr>
           <w:ilvl w:val="1"/>
-          <w:numId w:val="2"/>
+          <w:numId w:val="1"/>
         </w:numPr>
         <w:rPr>
           <w:rFonts w:ascii="Arial" w:hAnsi="Arial" w:cs="Arial"/>
@@ -298,7 +309,7 @@
         <w:pStyle w:val="Textbody"/>
         <w:numPr>
           <w:ilvl w:val="1"/>
-          <w:numId w:val="2"/>
+          <w:numId w:val="1"/>
         </w:numPr>
         <w:rPr>
           <w:rFonts w:ascii="Arial" w:hAnsi="Arial" w:cs="Arial"/>
@@ -318,7 +329,7 @@
         <w:pStyle w:val="Textbody"/>
         <w:numPr>
           <w:ilvl w:val="1"/>
-          <w:numId w:val="2"/>
+          <w:numId w:val="1"/>
         </w:numPr>
         <w:rPr/>
       </w:pPr>
@@ -327,35 +338,21 @@
           <w:rFonts w:cs="Arial" w:ascii="Arial" w:hAnsi="Arial"/>
           <w:lang w:val="pt-BR"/>
         </w:rPr>
-        <w:t xml:space="preserve">Sistema </w:t>
-      </w:r>
-      <w:r>
-        <w:rPr>
-          <w:rFonts w:cs="Arial" w:ascii="Arial" w:hAnsi="Arial"/>
-          <w:lang w:val="pt-BR"/>
-        </w:rPr>
-        <w:t>aciona função em JavaScript do</w:t>
-      </w:r>
-      <w:r>
-        <w:rPr>
-          <w:rFonts w:cs="Arial" w:ascii="Arial" w:hAnsi="Arial"/>
-          <w:lang w:val="pt-BR"/>
-        </w:rPr>
-        <w:t xml:space="preserve"> navegador</w:t>
-      </w:r>
-      <w:r>
-        <w:rPr>
-          <w:rFonts w:cs="Arial" w:ascii="Arial" w:hAnsi="Arial"/>
-          <w:lang w:val="pt-BR"/>
-        </w:rPr>
-        <w:t xml:space="preserve">(window.print()) para </w:t>
-      </w:r>
-      <w:r>
-        <w:rPr>
-          <w:rFonts w:cs="Arial" w:ascii="Arial" w:hAnsi="Arial"/>
-          <w:lang w:val="pt-BR"/>
-        </w:rPr>
-        <w:t>processo de impressão da pagina</w:t>
+        <w:t xml:space="preserve">Sistema aciona função do navegador </w:t>
+      </w:r>
+      <w:r>
+        <w:rPr>
+          <w:rFonts w:cs="Arial" w:ascii="Arial" w:hAnsi="Arial"/>
+          <w:lang w:val="pt-BR"/>
+        </w:rPr>
+        <w:t xml:space="preserve">em javaScript </w:t>
+      </w:r>
+      <w:r>
+        <w:rPr>
+          <w:rFonts w:cs="Arial" w:ascii="Arial" w:hAnsi="Arial"/>
+          <w:lang w:val="pt-BR"/>
+        </w:rPr>
+        <w:t>para processo de impressão da pagina</w:t>
       </w:r>
     </w:p>
     <w:p>
@@ -363,7 +360,7 @@
         <w:pStyle w:val="Textbody"/>
         <w:numPr>
           <w:ilvl w:val="1"/>
-          <w:numId w:val="2"/>
+          <w:numId w:val="1"/>
         </w:numPr>
         <w:rPr/>
       </w:pPr>
@@ -380,7 +377,7 @@
         <w:pStyle w:val="Textbody"/>
         <w:numPr>
           <w:ilvl w:val="1"/>
-          <w:numId w:val="2"/>
+          <w:numId w:val="1"/>
         </w:numPr>
         <w:rPr/>
       </w:pPr>
@@ -389,7 +386,55 @@
           <w:rFonts w:cs="Arial" w:ascii="Arial" w:hAnsi="Arial"/>
           <w:lang w:val="pt-BR"/>
         </w:rPr>
-        <w:t>Sistema retorna que o aluguel foi e</w:t>
+        <w:t>Browser cria PDF e solicita local para salvar</w:t>
+      </w:r>
+    </w:p>
+    <w:p>
+      <w:pPr>
+        <w:pStyle w:val="Textbody"/>
+        <w:numPr>
+          <w:ilvl w:val="1"/>
+          <w:numId w:val="1"/>
+        </w:numPr>
+        <w:rPr/>
+      </w:pPr>
+      <w:r>
+        <w:rPr>
+          <w:rFonts w:cs="Arial" w:ascii="Arial" w:hAnsi="Arial"/>
+          <w:lang w:val="pt-BR"/>
+        </w:rPr>
+        <w:t>Visitante escolhe local e salva arquivo</w:t>
+      </w:r>
+    </w:p>
+    <w:p>
+      <w:pPr>
+        <w:pStyle w:val="Textbody"/>
+        <w:numPr>
+          <w:ilvl w:val="1"/>
+          <w:numId w:val="1"/>
+        </w:numPr>
+        <w:rPr/>
+      </w:pPr>
+      <w:r>
+        <w:rPr>
+          <w:rFonts w:cs="Arial" w:ascii="Arial" w:hAnsi="Arial"/>
+          <w:lang w:val="pt-BR"/>
+        </w:rPr>
+        <w:t xml:space="preserve">Sistema retorna </w:t>
+      </w:r>
+      <w:r>
+        <w:rPr>
+          <w:rFonts w:cs="Arial" w:ascii="Arial" w:hAnsi="Arial"/>
+          <w:lang w:val="pt-BR"/>
+        </w:rPr>
+        <w:t>mensagem</w:t>
+      </w:r>
+      <w:r>
+        <w:rPr>
+          <w:rFonts w:cs="Arial" w:ascii="Arial" w:hAnsi="Arial"/>
+          <w:lang w:val="pt-BR"/>
+        </w:rPr>
+        <w:t xml:space="preserve"> que o aluguel foi e</w:t>
       </w:r>
       <w:bookmarkStart w:id="0" w:name="_GoBack"/>
       <w:bookmarkEnd w:id="0"/>
@@ -406,7 +451,7 @@
         <w:pStyle w:val="Textbody"/>
         <w:numPr>
           <w:ilvl w:val="1"/>
-          <w:numId w:val="2"/>
+          <w:numId w:val="1"/>
         </w:numPr>
         <w:rPr/>
       </w:pPr>
@@ -423,7 +468,7 @@
         <w:pStyle w:val="Ttulo1"/>
         <w:numPr>
           <w:ilvl w:val="0"/>
-          <w:numId w:val="2"/>
+          <w:numId w:val="1"/>
         </w:numPr>
         <w:rPr>
           <w:lang w:val="pt-BR"/>
@@ -441,7 +486,7 @@
         <w:pStyle w:val="Ttulo2"/>
         <w:numPr>
           <w:ilvl w:val="1"/>
-          <w:numId w:val="2"/>
+          <w:numId w:val="1"/>
         </w:numPr>
         <w:rPr>
           <w:lang w:val="pt-BR"/>
@@ -476,7 +521,7 @@
         <w:pStyle w:val="Textbody"/>
         <w:numPr>
           <w:ilvl w:val="2"/>
-          <w:numId w:val="2"/>
+          <w:numId w:val="1"/>
         </w:numPr>
         <w:rPr>
           <w:rFonts w:ascii="Arial" w:hAnsi="Arial" w:cs="Arial"/>
@@ -496,7 +541,7 @@
         <w:pStyle w:val="Textbody"/>
         <w:numPr>
           <w:ilvl w:val="2"/>
-          <w:numId w:val="2"/>
+          <w:numId w:val="1"/>
         </w:numPr>
         <w:rPr>
           <w:rFonts w:ascii="Arial" w:hAnsi="Arial" w:cs="Arial"/>
@@ -516,7 +561,7 @@
         <w:pStyle w:val="Textbody"/>
         <w:numPr>
           <w:ilvl w:val="2"/>
-          <w:numId w:val="2"/>
+          <w:numId w:val="1"/>
         </w:numPr>
         <w:rPr>
           <w:rFonts w:ascii="Arial" w:hAnsi="Arial" w:cs="Arial"/>
@@ -536,7 +581,7 @@
         <w:pStyle w:val="Textbody"/>
         <w:numPr>
           <w:ilvl w:val="1"/>
-          <w:numId w:val="2"/>
+          <w:numId w:val="1"/>
         </w:numPr>
         <w:rPr>
           <w:rFonts w:ascii="Arial" w:hAnsi="Arial" w:cs="Arial"/>
@@ -576,7 +621,7 @@
         <w:pStyle w:val="Textbody"/>
         <w:numPr>
           <w:ilvl w:val="2"/>
-          <w:numId w:val="2"/>
+          <w:numId w:val="1"/>
         </w:numPr>
         <w:rPr>
           <w:rFonts w:ascii="Arial" w:hAnsi="Arial" w:cs="Arial"/>
@@ -603,7 +648,7 @@
         <w:pStyle w:val="Textbody"/>
         <w:numPr>
           <w:ilvl w:val="2"/>
-          <w:numId w:val="2"/>
+          <w:numId w:val="1"/>
         </w:numPr>
         <w:rPr>
           <w:rFonts w:ascii="Arial" w:hAnsi="Arial" w:cs="Arial"/>
@@ -630,7 +675,7 @@
         <w:pStyle w:val="Textbody"/>
         <w:numPr>
           <w:ilvl w:val="1"/>
-          <w:numId w:val="2"/>
+          <w:numId w:val="1"/>
         </w:numPr>
         <w:rPr>
           <w:rFonts w:ascii="Arial" w:hAnsi="Arial" w:cs="Arial"/>
@@ -669,7 +714,7 @@
         <w:pStyle w:val="Textbody"/>
         <w:numPr>
           <w:ilvl w:val="2"/>
-          <w:numId w:val="2"/>
+          <w:numId w:val="1"/>
         </w:numPr>
         <w:rPr>
           <w:rFonts w:ascii="Arial" w:hAnsi="Arial" w:cs="Arial"/>
@@ -691,7 +736,7 @@
         <w:pStyle w:val="Textbody"/>
         <w:numPr>
           <w:ilvl w:val="2"/>
-          <w:numId w:val="2"/>
+          <w:numId w:val="1"/>
         </w:numPr>
         <w:rPr>
           <w:rFonts w:ascii="Arial" w:hAnsi="Arial" w:cs="Arial"/>
@@ -713,7 +758,7 @@
         <w:pStyle w:val="Textbody"/>
         <w:numPr>
           <w:ilvl w:val="1"/>
-          <w:numId w:val="2"/>
+          <w:numId w:val="1"/>
         </w:numPr>
         <w:rPr>
           <w:rFonts w:ascii="Arial" w:hAnsi="Arial" w:cs="Arial"/>
@@ -753,7 +798,7 @@
         <w:pStyle w:val="Textbody"/>
         <w:numPr>
           <w:ilvl w:val="2"/>
-          <w:numId w:val="2"/>
+          <w:numId w:val="1"/>
         </w:numPr>
         <w:rPr>
           <w:rFonts w:ascii="Arial" w:hAnsi="Arial" w:cs="Arial"/>
@@ -780,7 +825,7 @@
         <w:pStyle w:val="Textbody"/>
         <w:numPr>
           <w:ilvl w:val="2"/>
-          <w:numId w:val="2"/>
+          <w:numId w:val="1"/>
         </w:numPr>
         <w:rPr>
           <w:rFonts w:ascii="Arial" w:hAnsi="Arial" w:cs="Arial"/>
@@ -807,7 +852,7 @@
         <w:pStyle w:val="Textbody"/>
         <w:numPr>
           <w:ilvl w:val="1"/>
-          <w:numId w:val="2"/>
+          <w:numId w:val="1"/>
         </w:numPr>
         <w:rPr>
           <w:rFonts w:ascii="Arial" w:hAnsi="Arial" w:cs="Arial"/>
@@ -845,7 +890,7 @@
         <w:pStyle w:val="Textbody"/>
         <w:numPr>
           <w:ilvl w:val="2"/>
-          <w:numId w:val="2"/>
+          <w:numId w:val="1"/>
         </w:numPr>
         <w:rPr>
           <w:rFonts w:ascii="Arial" w:hAnsi="Arial" w:cs="Arial"/>
@@ -872,7 +917,7 @@
         <w:pStyle w:val="Textbody"/>
         <w:numPr>
           <w:ilvl w:val="2"/>
-          <w:numId w:val="2"/>
+          <w:numId w:val="1"/>
         </w:numPr>
         <w:rPr>
           <w:rFonts w:ascii="Arial" w:hAnsi="Arial" w:cs="Arial"/>
@@ -899,7 +944,7 @@
         <w:pStyle w:val="Ttulo1"/>
         <w:numPr>
           <w:ilvl w:val="0"/>
-          <w:numId w:val="2"/>
+          <w:numId w:val="1"/>
         </w:numPr>
         <w:rPr>
           <w:lang w:val="pt-BR"/>
@@ -936,7 +981,7 @@
         <w:pStyle w:val="Ttulo1"/>
         <w:numPr>
           <w:ilvl w:val="0"/>
-          <w:numId w:val="2"/>
+          <w:numId w:val="1"/>
         </w:numPr>
         <w:rPr>
           <w:lang w:val="pt-BR"/>
@@ -954,7 +999,7 @@
         <w:pStyle w:val="Ttulo2"/>
         <w:numPr>
           <w:ilvl w:val="1"/>
-          <w:numId w:val="2"/>
+          <w:numId w:val="1"/>
         </w:numPr>
         <w:rPr>
           <w:lang w:val="pt-BR"/>
@@ -972,7 +1017,7 @@
         <w:pStyle w:val="Textbody"/>
         <w:numPr>
           <w:ilvl w:val="2"/>
-          <w:numId w:val="2"/>
+          <w:numId w:val="1"/>
         </w:numPr>
         <w:rPr>
           <w:rFonts w:ascii="Arial" w:hAnsi="Arial" w:cs="Arial"/>
@@ -999,7 +1044,7 @@
         <w:pStyle w:val="Textbody"/>
         <w:numPr>
           <w:ilvl w:val="1"/>
-          <w:numId w:val="2"/>
+          <w:numId w:val="1"/>
         </w:numPr>
         <w:rPr>
           <w:rFonts w:ascii="Arial" w:hAnsi="Arial" w:cs="Arial"/>
@@ -1022,7 +1067,7 @@
         <w:pStyle w:val="Textbody"/>
         <w:numPr>
           <w:ilvl w:val="2"/>
-          <w:numId w:val="2"/>
+          <w:numId w:val="1"/>
         </w:numPr>
         <w:rPr>
           <w:rFonts w:ascii="Arial" w:hAnsi="Arial" w:cs="Arial"/>
@@ -1042,7 +1087,7 @@
         <w:pStyle w:val="Textbody"/>
         <w:numPr>
           <w:ilvl w:val="2"/>
-          <w:numId w:val="2"/>
+          <w:numId w:val="1"/>
         </w:numPr>
         <w:rPr>
           <w:rFonts w:ascii="Arial" w:hAnsi="Arial" w:cs="Arial"/>
@@ -1062,7 +1107,7 @@
         <w:pStyle w:val="Textbody"/>
         <w:numPr>
           <w:ilvl w:val="1"/>
-          <w:numId w:val="2"/>
+          <w:numId w:val="1"/>
         </w:numPr>
         <w:rPr>
           <w:rFonts w:ascii="Arial" w:hAnsi="Arial" w:cs="Arial"/>
@@ -1085,7 +1130,7 @@
         <w:pStyle w:val="Textbody"/>
         <w:numPr>
           <w:ilvl w:val="2"/>
-          <w:numId w:val="2"/>
+          <w:numId w:val="1"/>
         </w:numPr>
         <w:rPr>
           <w:rFonts w:ascii="Arial" w:hAnsi="Arial" w:cs="Arial"/>
@@ -1105,7 +1150,7 @@
         <w:pStyle w:val="Textbody"/>
         <w:numPr>
           <w:ilvl w:val="1"/>
-          <w:numId w:val="2"/>
+          <w:numId w:val="1"/>
         </w:numPr>
         <w:rPr>
           <w:rFonts w:ascii="Arial" w:hAnsi="Arial" w:cs="Arial"/>
@@ -1128,7 +1173,7 @@
         <w:pStyle w:val="Textbody"/>
         <w:numPr>
           <w:ilvl w:val="2"/>
-          <w:numId w:val="2"/>
+          <w:numId w:val="1"/>
         </w:numPr>
         <w:rPr>
           <w:rFonts w:ascii="Arial" w:hAnsi="Arial" w:cs="Arial"/>
@@ -1157,7 +1202,7 @@
         <w:pStyle w:val="Ttulo1"/>
         <w:numPr>
           <w:ilvl w:val="0"/>
-          <w:numId w:val="2"/>
+          <w:numId w:val="1"/>
         </w:numPr>
         <w:rPr>
           <w:lang w:val="pt-BR"/>
@@ -1175,7 +1220,7 @@
         <w:pStyle w:val="Ttulo2"/>
         <w:numPr>
           <w:ilvl w:val="1"/>
-          <w:numId w:val="2"/>
+          <w:numId w:val="1"/>
         </w:numPr>
         <w:rPr>
           <w:lang w:val="pt-BR"/>
@@ -1193,7 +1238,7 @@
         <w:pStyle w:val="Ttulo1"/>
         <w:numPr>
           <w:ilvl w:val="0"/>
-          <w:numId w:val="2"/>
+          <w:numId w:val="1"/>
         </w:numPr>
         <w:rPr>
           <w:lang w:val="pt-BR"/>
@@ -1211,7 +1256,7 @@
         <w:pStyle w:val="Textbody"/>
         <w:numPr>
           <w:ilvl w:val="1"/>
-          <w:numId w:val="2"/>
+          <w:numId w:val="1"/>
         </w:numPr>
         <w:rPr>
           <w:rFonts w:ascii="Arial" w:hAnsi="Arial" w:cs="Arial"/>
@@ -1231,7 +1276,7 @@
         <w:pStyle w:val="Standard"/>
         <w:numPr>
           <w:ilvl w:val="0"/>
-          <w:numId w:val="2"/>
+          <w:numId w:val="1"/>
         </w:numPr>
         <w:rPr>
           <w:rFonts w:ascii="Arial" w:hAnsi="Arial" w:cs="Arial"/>
@@ -1254,7 +1299,7 @@
         <w:pStyle w:val="Standard"/>
         <w:numPr>
           <w:ilvl w:val="1"/>
-          <w:numId w:val="2"/>
+          <w:numId w:val="1"/>
         </w:numPr>
         <w:rPr>
           <w:rFonts w:ascii="Arial" w:hAnsi="Arial" w:cs="Arial"/>
@@ -1333,7 +1378,7 @@
         <w:pStyle w:val="Standard"/>
         <w:numPr>
           <w:ilvl w:val="1"/>
-          <w:numId w:val="2"/>
+          <w:numId w:val="1"/>
         </w:numPr>
         <w:rPr>
           <w:rFonts w:ascii="Arial" w:hAnsi="Arial" w:cs="Arial"/>
@@ -1427,7 +1472,7 @@
         <w:pStyle w:val="Standard"/>
         <w:numPr>
           <w:ilvl w:val="1"/>
-          <w:numId w:val="2"/>
+          <w:numId w:val="1"/>
         </w:numPr>
         <w:rPr>
           <w:rFonts w:ascii="Arial" w:hAnsi="Arial" w:cs="Arial"/>
@@ -1506,7 +1551,7 @@
         <w:pStyle w:val="Standard"/>
         <w:numPr>
           <w:ilvl w:val="1"/>
-          <w:numId w:val="2"/>
+          <w:numId w:val="1"/>
         </w:numPr>
         <w:rPr>
           <w:rFonts w:ascii="Arial" w:hAnsi="Arial" w:cs="Arial"/>
@@ -1610,15 +1655,15 @@
       <w:tblLook w:val="04a0" w:noVBand="1" w:noHBand="0" w:lastColumn="0" w:firstColumn="1" w:lastRow="0" w:firstRow="1"/>
     </w:tblPr>
     <w:tblGrid>
-      <w:gridCol w:w="3012"/>
+      <w:gridCol w:w="3011"/>
       <w:gridCol w:w="3171"/>
-      <w:gridCol w:w="3424"/>
+      <w:gridCol w:w="3425"/>
     </w:tblGrid>
     <w:tr>
       <w:trPr/>
       <w:tc>
         <w:tcPr>
-          <w:tcW w:w="3012" w:type="dxa"/>
+          <w:tcW w:w="3011" w:type="dxa"/>
           <w:tcBorders/>
           <w:shd w:fill="auto" w:val="clear"/>
         </w:tcPr>
@@ -1660,7 +1705,7 @@
       </w:tc>
       <w:tc>
         <w:tcPr>
-          <w:tcW w:w="3424" w:type="dxa"/>
+          <w:tcW w:w="3425" w:type="dxa"/>
           <w:tcBorders/>
           <w:shd w:fill="auto" w:val="clear"/>
         </w:tcPr>
@@ -1678,7 +1723,6 @@
           </w:r>
           <w:r>
             <w:rPr>
-              <w:rStyle w:val="Pagenumber"/>
               <w:sz w:val="20"/>
             </w:rPr>
             <w:fldChar w:fldCharType="begin"/>
@@ -1706,7 +1750,6 @@
             <w:rPr>
               <w:rStyle w:val="Pagenumber"/>
               <w:sz w:val="20"/>
-              <w:szCs w:val="20"/>
             </w:rPr>
             <w:fldChar w:fldCharType="begin"/>
           </w:r>
@@ -1744,7 +1787,7 @@
     <w:tblPr>
       <w:tblW w:w="9442" w:type="dxa"/>
       <w:jc w:val="left"/>
-      <w:tblInd w:w="146" w:type="dxa"/>
+      <w:tblInd w:w="139" w:type="dxa"/>
       <w:tblBorders>
         <w:top w:val="single" w:sz="6" w:space="0" w:color="000001"/>
         <w:left w:val="single" w:sz="6" w:space="0" w:color="000001"/>
@@ -1753,7 +1796,7 @@
       </w:tblBorders>
       <w:tblCellMar>
         <w:top w:w="0" w:type="dxa"/>
-        <w:left w:w="100" w:type="dxa"/>
+        <w:left w:w="92" w:type="dxa"/>
         <w:bottom w:w="0" w:type="dxa"/>
         <w:right w:w="108" w:type="dxa"/>
       </w:tblCellMar>
@@ -1776,7 +1819,7 @@
           </w:tcBorders>
           <w:shd w:fill="auto" w:val="clear"/>
           <w:tcMar>
-            <w:left w:w="100" w:type="dxa"/>
+            <w:left w:w="92" w:type="dxa"/>
           </w:tcMar>
         </w:tcPr>
         <w:p>
@@ -1809,7 +1852,7 @@
           </w:tcBorders>
           <w:shd w:fill="auto" w:val="clear"/>
           <w:tcMar>
-            <w:left w:w="100" w:type="dxa"/>
+            <w:left w:w="92" w:type="dxa"/>
           </w:tcMar>
         </w:tcPr>
         <w:p>
@@ -1849,7 +1892,7 @@
           </w:tcBorders>
           <w:shd w:fill="auto" w:val="clear"/>
           <w:tcMar>
-            <w:left w:w="100" w:type="dxa"/>
+            <w:left w:w="92" w:type="dxa"/>
           </w:tcMar>
         </w:tcPr>
         <w:p>
@@ -1883,7 +1926,7 @@
           </w:tcBorders>
           <w:shd w:fill="auto" w:val="clear"/>
           <w:tcMar>
-            <w:left w:w="100" w:type="dxa"/>
+            <w:left w:w="92" w:type="dxa"/>
           </w:tcMar>
         </w:tcPr>
         <w:p>
@@ -1939,93 +1982,6 @@
     <w:lvl w:ilvl="0">
       <w:start w:val="1"/>
       <w:numFmt w:val="decimal"/>
-      <w:suff w:val="nothing"/>
-      <w:lvlText w:val=""/>
-      <w:lvlJc w:val="left"/>
-      <w:pPr>
-        <w:tabs>
-          <w:tab w:val="num" w:pos="432"/>
-        </w:tabs>
-        <w:ind w:left="432" w:hanging="432"/>
-      </w:pPr>
-    </w:lvl>
-    <w:lvl w:ilvl="1">
-      <w:start w:val="1"/>
-      <w:numFmt w:val="decimal"/>
-      <w:lvlText w:val="%2"/>
-      <w:lvlJc w:val="left"/>
-      <w:pPr>
-        <w:ind w:left="576" w:hanging="576"/>
-      </w:pPr>
-    </w:lvl>
-    <w:lvl w:ilvl="2">
-      <w:start w:val="1"/>
-      <w:numFmt w:val="decimal"/>
-      <w:lvlText w:val="%2.%3"/>
-      <w:lvlJc w:val="left"/>
-      <w:pPr>
-        <w:ind w:left="720" w:hanging="720"/>
-      </w:pPr>
-    </w:lvl>
-    <w:lvl w:ilvl="3">
-      <w:start w:val="1"/>
-      <w:numFmt w:val="decimal"/>
-      <w:lvlText w:val="%2.%3.%4"/>
-      <w:lvlJc w:val="left"/>
-      <w:pPr>
-        <w:ind w:left="864" w:hanging="864"/>
-      </w:pPr>
-    </w:lvl>
-    <w:lvl w:ilvl="4">
-      <w:start w:val="1"/>
-      <w:numFmt w:val="decimal"/>
-      <w:lvlText w:val="%2.%3.%4.%5"/>
-      <w:lvlJc w:val="left"/>
-      <w:pPr>
-        <w:ind w:left="1008" w:hanging="1008"/>
-      </w:pPr>
-    </w:lvl>
-    <w:lvl w:ilvl="5">
-      <w:start w:val="1"/>
-      <w:numFmt w:val="decimal"/>
-      <w:lvlText w:val="%2.%3.%4.%5.%6"/>
-      <w:lvlJc w:val="left"/>
-      <w:pPr>
-        <w:ind w:left="1152" w:hanging="1152"/>
-      </w:pPr>
-    </w:lvl>
-    <w:lvl w:ilvl="6">
-      <w:start w:val="1"/>
-      <w:numFmt w:val="decimal"/>
-      <w:lvlText w:val="%2.%3.%4.%5.%6.%7"/>
-      <w:lvlJc w:val="left"/>
-      <w:pPr>
-        <w:ind w:left="1296" w:hanging="1296"/>
-      </w:pPr>
-    </w:lvl>
-    <w:lvl w:ilvl="7">
-      <w:start w:val="1"/>
-      <w:numFmt w:val="decimal"/>
-      <w:lvlText w:val="%2.%3.%4.%5.%6.%7.%8"/>
-      <w:lvlJc w:val="left"/>
-      <w:pPr>
-        <w:ind w:left="1440" w:hanging="1440"/>
-      </w:pPr>
-    </w:lvl>
-    <w:lvl w:ilvl="8">
-      <w:start w:val="1"/>
-      <w:numFmt w:val="decimal"/>
-      <w:lvlText w:val="%2.%3.%4.%5.%6.%7.%8.%9"/>
-      <w:lvlJc w:val="left"/>
-      <w:pPr>
-        <w:ind w:left="1584" w:hanging="1584"/>
-      </w:pPr>
-    </w:lvl>
-  </w:abstractNum>
-  <w:abstractNum w:abstractNumId="2">
-    <w:lvl w:ilvl="0">
-      <w:start w:val="1"/>
-      <w:numFmt w:val="decimal"/>
       <w:lvlText w:val="%1."/>
       <w:lvlJc w:val="left"/>
       <w:pPr>
@@ -2110,6 +2066,125 @@
       <w:lvlJc w:val="left"/>
       <w:pPr>
         <w:ind w:left="4320" w:hanging="1440"/>
+      </w:pPr>
+    </w:lvl>
+  </w:abstractNum>
+  <w:abstractNum w:abstractNumId="2">
+    <w:lvl w:ilvl="0">
+      <w:start w:val="1"/>
+      <w:numFmt w:val="decimal"/>
+      <w:suff w:val="nothing"/>
+      <w:lvlText w:val=""/>
+      <w:lvlJc w:val="left"/>
+      <w:pPr>
+        <w:tabs>
+          <w:tab w:val="num" w:pos="432"/>
+        </w:tabs>
+        <w:ind w:left="432" w:hanging="432"/>
+      </w:pPr>
+    </w:lvl>
+    <w:lvl w:ilvl="1">
+      <w:start w:val="1"/>
+      <w:numFmt w:val="decimal"/>
+      <w:suff w:val="nothing"/>
+      <w:lvlText w:val=""/>
+      <w:lvlJc w:val="left"/>
+      <w:pPr>
+        <w:tabs>
+          <w:tab w:val="num" w:pos="576"/>
+        </w:tabs>
+        <w:ind w:left="576" w:hanging="576"/>
+      </w:pPr>
+    </w:lvl>
+    <w:lvl w:ilvl="2">
+      <w:start w:val="1"/>
+      <w:numFmt w:val="decimal"/>
+      <w:suff w:val="nothing"/>
+      <w:lvlText w:val=""/>
+      <w:lvlJc w:val="left"/>
+      <w:pPr>
+        <w:tabs>
+          <w:tab w:val="num" w:pos="720"/>
+        </w:tabs>
+        <w:ind w:left="720" w:hanging="720"/>
+      </w:pPr>
+    </w:lvl>
+    <w:lvl w:ilvl="3">
+      <w:start w:val="1"/>
+      <w:numFmt w:val="decimal"/>
+      <w:suff w:val="nothing"/>
+      <w:lvlText w:val=""/>
+      <w:lvlJc w:val="left"/>
+      <w:pPr>
+        <w:tabs>
+          <w:tab w:val="num" w:pos="864"/>
+        </w:tabs>
+        <w:ind w:left="864" w:hanging="864"/>
+      </w:pPr>
+    </w:lvl>
+    <w:lvl w:ilvl="4">
+      <w:start w:val="1"/>
+      <w:numFmt w:val="decimal"/>
+      <w:suff w:val="nothing"/>
+      <w:lvlText w:val=""/>
+      <w:lvlJc w:val="left"/>
+      <w:pPr>
+        <w:tabs>
+          <w:tab w:val="num" w:pos="1008"/>
+        </w:tabs>
+        <w:ind w:left="1008" w:hanging="1008"/>
+      </w:pPr>
+    </w:lvl>
+    <w:lvl w:ilvl="5">
+      <w:start w:val="1"/>
+      <w:numFmt w:val="decimal"/>
+      <w:suff w:val="nothing"/>
+      <w:lvlText w:val=""/>
+      <w:lvlJc w:val="left"/>
+      <w:pPr>
+        <w:tabs>
+          <w:tab w:val="num" w:pos="1152"/>
+        </w:tabs>
+        <w:ind w:left="1152" w:hanging="1152"/>
+      </w:pPr>
+    </w:lvl>
+    <w:lvl w:ilvl="6">
+      <w:start w:val="1"/>
+      <w:numFmt w:val="decimal"/>
+      <w:suff w:val="nothing"/>
+      <w:lvlText w:val=""/>
+      <w:lvlJc w:val="left"/>
+      <w:pPr>
+        <w:tabs>
+          <w:tab w:val="num" w:pos="1296"/>
+        </w:tabs>
+        <w:ind w:left="1296" w:hanging="1296"/>
+      </w:pPr>
+    </w:lvl>
+    <w:lvl w:ilvl="7">
+      <w:start w:val="1"/>
+      <w:numFmt w:val="decimal"/>
+      <w:suff w:val="nothing"/>
+      <w:lvlText w:val=""/>
+      <w:lvlJc w:val="left"/>
+      <w:pPr>
+        <w:tabs>
+          <w:tab w:val="num" w:pos="1440"/>
+        </w:tabs>
+        <w:ind w:left="1440" w:hanging="1440"/>
+      </w:pPr>
+    </w:lvl>
+    <w:lvl w:ilvl="8">
+      <w:start w:val="1"/>
+      <w:numFmt w:val="decimal"/>
+      <w:suff w:val="nothing"/>
+      <w:lvlText w:val=""/>
+      <w:lvlJc w:val="left"/>
+      <w:pPr>
+        <w:tabs>
+          <w:tab w:val="num" w:pos="1584"/>
+        </w:tabs>
+        <w:ind w:left="1584" w:hanging="1584"/>
       </w:pPr>
     </w:lvl>
   </w:abstractNum>
@@ -2128,7 +2203,6 @@
     <w:rPrDefault>
       <w:rPr>
         <w:rFonts w:ascii="Liberation Serif" w:hAnsi="Liberation Serif" w:eastAsia="Droid Sans Fallback" w:cs="FreeSans"/>
-        <w:sz w:val="24"/>
         <w:szCs w:val="24"/>
         <w:lang w:val="pt-BR" w:eastAsia="zh-CN" w:bidi="hi-IN"/>
       </w:rPr>
@@ -2524,7 +2598,7 @@
     </w:pPr>
     <w:rPr>
       <w:rFonts w:ascii="Liberation Serif" w:hAnsi="Liberation Serif" w:eastAsia="Droid Sans Fallback" w:cs="FreeSans"/>
-      <w:color w:val="auto"/>
+      <w:color w:val="00000A"/>
       <w:sz w:val="24"/>
       <w:szCs w:val="24"/>
       <w:lang w:val="pt-BR" w:eastAsia="zh-CN" w:bidi="hi-IN"/>
@@ -2532,19 +2606,22 @@
   </w:style>
   <w:style w:type="paragraph" w:styleId="Ttulo1">
     <w:name w:val="Título 1"/>
+    <w:basedOn w:val="Ttulo"/>
     <w:pPr>
       <w:keepNext/>
       <w:widowControl w:val="false"/>
       <w:suppressAutoHyphens w:val="true"/>
+      <w:bidi w:val="0"/>
       <w:spacing w:lineRule="atLeast" w:line="240" w:before="120" w:after="60"/>
       <w:ind w:left="720" w:hanging="720"/>
+      <w:jc w:val="left"/>
       <w:textAlignment w:val="baseline"/>
       <w:outlineLvl w:val="0"/>
     </w:pPr>
     <w:rPr>
       <w:rFonts w:ascii="Arial" w:hAnsi="Arial" w:eastAsia="Arial" w:cs="Arial"/>
       <w:b/>
-      <w:color w:val="auto"/>
+      <w:color w:val="00000A"/>
       <w:sz w:val="24"/>
       <w:szCs w:val="20"/>
       <w:lang w:val="pt-BR" w:eastAsia="zh-CN" w:bidi="hi-IN"/>
@@ -2555,11 +2632,6 @@
     <w:basedOn w:val="Ttulo1"/>
     <w:pPr>
       <w:keepNext/>
-      <w:numPr>
-        <w:ilvl w:val="1"/>
-        <w:numId w:val="1"/>
-      </w:numPr>
-      <w:outlineLvl w:val="1"/>
       <w:outlineLvl w:val="1"/>
     </w:pPr>
     <w:rPr>
@@ -2571,12 +2643,7 @@
     <w:basedOn w:val="Ttulo1"/>
     <w:pPr>
       <w:keepNext/>
-      <w:numPr>
-        <w:ilvl w:val="2"/>
-        <w:numId w:val="1"/>
-      </w:numPr>
       <w:spacing w:before="0" w:after="0"/>
-      <w:outlineLvl w:val="2"/>
       <w:outlineLvl w:val="2"/>
     </w:pPr>
     <w:rPr>
@@ -2587,24 +2654,22 @@
   </w:style>
   <w:style w:type="paragraph" w:styleId="Ttulo4">
     <w:name w:val="Título 4"/>
+    <w:basedOn w:val="Ttulo"/>
     <w:pPr>
       <w:keepNext/>
       <w:widowControl w:val="false"/>
-      <w:numPr>
-        <w:ilvl w:val="3"/>
-        <w:numId w:val="1"/>
-      </w:numPr>
       <w:suppressAutoHyphens w:val="true"/>
+      <w:bidi w:val="0"/>
       <w:spacing w:before="240" w:after="60"/>
+      <w:jc w:val="left"/>
       <w:textAlignment w:val="baseline"/>
-      <w:outlineLvl w:val="3"/>
       <w:outlineLvl w:val="3"/>
     </w:pPr>
     <w:rPr>
       <w:rFonts w:ascii="Liberation Serif" w:hAnsi="Liberation Serif" w:eastAsia="Droid Sans Fallback" w:cs="FreeSans"/>
       <w:b/>
       <w:bCs/>
-      <w:color w:val="auto"/>
+      <w:color w:val="00000A"/>
       <w:sz w:val="28"/>
       <w:szCs w:val="28"/>
       <w:lang w:val="pt-BR" w:eastAsia="zh-CN" w:bidi="hi-IN"/>
@@ -2612,16 +2677,14 @@
   </w:style>
   <w:style w:type="paragraph" w:styleId="Ttulo5">
     <w:name w:val="Título 5"/>
+    <w:basedOn w:val="Ttulo"/>
     <w:pPr>
       <w:widowControl w:val="false"/>
-      <w:numPr>
-        <w:ilvl w:val="4"/>
-        <w:numId w:val="1"/>
-      </w:numPr>
       <w:suppressAutoHyphens w:val="true"/>
+      <w:bidi w:val="0"/>
       <w:spacing w:before="240" w:after="60"/>
+      <w:jc w:val="left"/>
       <w:textAlignment w:val="baseline"/>
-      <w:outlineLvl w:val="4"/>
       <w:outlineLvl w:val="4"/>
     </w:pPr>
     <w:rPr>
@@ -2630,7 +2693,7 @@
       <w:bCs/>
       <w:i/>
       <w:iCs/>
-      <w:color w:val="auto"/>
+      <w:color w:val="00000A"/>
       <w:sz w:val="26"/>
       <w:szCs w:val="26"/>
       <w:lang w:val="pt-BR" w:eastAsia="zh-CN" w:bidi="hi-IN"/>
@@ -2638,23 +2701,21 @@
   </w:style>
   <w:style w:type="paragraph" w:styleId="Ttulo6">
     <w:name w:val="Título 6"/>
+    <w:basedOn w:val="Ttulo"/>
     <w:pPr>
       <w:widowControl w:val="false"/>
-      <w:numPr>
-        <w:ilvl w:val="5"/>
-        <w:numId w:val="1"/>
-      </w:numPr>
       <w:suppressAutoHyphens w:val="true"/>
+      <w:bidi w:val="0"/>
       <w:spacing w:before="240" w:after="60"/>
+      <w:jc w:val="left"/>
       <w:textAlignment w:val="baseline"/>
-      <w:outlineLvl w:val="5"/>
       <w:outlineLvl w:val="5"/>
     </w:pPr>
     <w:rPr>
       <w:rFonts w:ascii="Liberation Serif" w:hAnsi="Liberation Serif" w:eastAsia="Droid Sans Fallback" w:cs="FreeSans"/>
       <w:b/>
       <w:bCs/>
-      <w:color w:val="auto"/>
+      <w:color w:val="00000A"/>
       <w:sz w:val="22"/>
       <w:szCs w:val="22"/>
       <w:lang w:val="pt-BR" w:eastAsia="zh-CN" w:bidi="hi-IN"/>
@@ -2662,21 +2723,19 @@
   </w:style>
   <w:style w:type="paragraph" w:styleId="Ttulo7">
     <w:name w:val="Título 7"/>
+    <w:basedOn w:val="Ttulo"/>
     <w:pPr>
       <w:widowControl w:val="false"/>
-      <w:numPr>
-        <w:ilvl w:val="6"/>
-        <w:numId w:val="1"/>
-      </w:numPr>
       <w:suppressAutoHyphens w:val="true"/>
+      <w:bidi w:val="0"/>
       <w:spacing w:before="240" w:after="60"/>
+      <w:jc w:val="left"/>
       <w:textAlignment w:val="baseline"/>
-      <w:outlineLvl w:val="6"/>
       <w:outlineLvl w:val="6"/>
     </w:pPr>
     <w:rPr>
       <w:rFonts w:ascii="Liberation Serif" w:hAnsi="Liberation Serif" w:eastAsia="Droid Sans Fallback" w:cs="FreeSans"/>
-      <w:color w:val="auto"/>
+      <w:color w:val="00000A"/>
       <w:sz w:val="24"/>
       <w:szCs w:val="24"/>
       <w:lang w:val="pt-BR" w:eastAsia="zh-CN" w:bidi="hi-IN"/>
@@ -2684,23 +2743,21 @@
   </w:style>
   <w:style w:type="paragraph" w:styleId="Ttulo8">
     <w:name w:val="Título 8"/>
+    <w:basedOn w:val="Ttulo"/>
     <w:pPr>
       <w:widowControl w:val="false"/>
-      <w:numPr>
-        <w:ilvl w:val="7"/>
-        <w:numId w:val="1"/>
-      </w:numPr>
       <w:suppressAutoHyphens w:val="true"/>
+      <w:bidi w:val="0"/>
       <w:spacing w:before="240" w:after="60"/>
+      <w:jc w:val="left"/>
       <w:textAlignment w:val="baseline"/>
-      <w:outlineLvl w:val="7"/>
       <w:outlineLvl w:val="7"/>
     </w:pPr>
     <w:rPr>
       <w:rFonts w:ascii="Liberation Serif" w:hAnsi="Liberation Serif" w:eastAsia="Droid Sans Fallback" w:cs="FreeSans"/>
       <w:i/>
       <w:iCs/>
-      <w:color w:val="auto"/>
+      <w:color w:val="00000A"/>
       <w:sz w:val="24"/>
       <w:szCs w:val="24"/>
       <w:lang w:val="pt-BR" w:eastAsia="zh-CN" w:bidi="hi-IN"/>
@@ -2708,21 +2765,19 @@
   </w:style>
   <w:style w:type="paragraph" w:styleId="Ttulo9">
     <w:name w:val="Título 9"/>
+    <w:basedOn w:val="Ttulo"/>
     <w:pPr>
       <w:widowControl w:val="false"/>
-      <w:numPr>
-        <w:ilvl w:val="8"/>
-        <w:numId w:val="1"/>
-      </w:numPr>
       <w:suppressAutoHyphens w:val="true"/>
+      <w:bidi w:val="0"/>
       <w:spacing w:before="240" w:after="60"/>
+      <w:jc w:val="left"/>
       <w:textAlignment w:val="baseline"/>
-      <w:outlineLvl w:val="8"/>
       <w:outlineLvl w:val="8"/>
     </w:pPr>
     <w:rPr>
       <w:rFonts w:ascii="Arial" w:hAnsi="Arial" w:eastAsia="Arial" w:cs="Arial"/>
-      <w:color w:val="auto"/>
+      <w:color w:val="00000A"/>
       <w:sz w:val="22"/>
       <w:szCs w:val="22"/>
       <w:lang w:val="pt-BR" w:eastAsia="zh-CN" w:bidi="hi-IN"/>
@@ -3106,22 +3161,35 @@
       <w:rFonts w:ascii="OpenSymbol" w:hAnsi="OpenSymbol" w:eastAsia="OpenSymbol" w:cs="OpenSymbol"/>
     </w:rPr>
   </w:style>
+  <w:style w:type="character" w:styleId="ListLabel2">
+    <w:name w:val="ListLabel 2"/>
+    <w:qFormat/>
+    <w:rPr>
+      <w:rFonts w:ascii="Arial" w:hAnsi="Arial"/>
+      <w:b/>
+      <w:sz w:val="20"/>
+    </w:rPr>
+  </w:style>
   <w:style w:type="paragraph" w:styleId="Ttulo" w:customStyle="1">
     <w:name w:val="Título"/>
-    <w:basedOn w:val="Standard"/>
     <w:next w:val="Corpodotexto"/>
     <w:qFormat/>
     <w:pPr>
+      <w:widowControl w:val="false"/>
+      <w:suppressAutoHyphens w:val="true"/>
       <w:spacing w:before="240" w:after="60"/>
       <w:jc w:val="center"/>
+      <w:textAlignment w:val="baseline"/>
       <w:outlineLvl w:val="0"/>
     </w:pPr>
     <w:rPr>
       <w:rFonts w:ascii="Arial" w:hAnsi="Arial" w:eastAsia="Arial" w:cs="Arial"/>
       <w:b/>
       <w:bCs/>
+      <w:color w:val="auto"/>
       <w:sz w:val="32"/>
       <w:szCs w:val="32"/>
+      <w:lang w:val="pt-BR" w:eastAsia="zh-CN" w:bidi="hi-IN"/>
     </w:rPr>
   </w:style>
   <w:style w:type="paragraph" w:styleId="Corpodotexto">
@@ -3134,11 +3202,17 @@
   </w:style>
   <w:style w:type="paragraph" w:styleId="Lista">
     <w:name w:val="Lista"/>
-    <w:basedOn w:val="Textbody"/>
-    <w:pPr/>
+    <w:pPr>
+      <w:widowControl w:val="false"/>
+      <w:suppressAutoHyphens w:val="true"/>
+      <w:textAlignment w:val="baseline"/>
+    </w:pPr>
     <w:rPr>
-      <w:rFonts w:cs="FreeSans"/>
+      <w:rFonts w:cs="FreeSans" w:ascii="Liberation Serif" w:hAnsi="Liberation Serif" w:eastAsia="Droid Sans Fallback"/>
+      <w:color w:val="auto"/>
       <w:sz w:val="24"/>
+      <w:szCs w:val="24"/>
+      <w:lang w:val="pt-BR" w:eastAsia="zh-CN" w:bidi="hi-IN"/>
     </w:rPr>
   </w:style>
   <w:style w:type="paragraph" w:styleId="Legenda">
@@ -3158,13 +3232,19 @@
   </w:style>
   <w:style w:type="paragraph" w:styleId="Ndice" w:customStyle="1">
     <w:name w:val="Índice"/>
-    <w:basedOn w:val="Standard"/>
     <w:qFormat/>
     <w:pPr>
+      <w:widowControl w:val="false"/>
       <w:suppressLineNumbers/>
+      <w:suppressAutoHyphens w:val="true"/>
+      <w:textAlignment w:val="baseline"/>
     </w:pPr>
     <w:rPr>
-      <w:rFonts w:cs="FreeSans"/>
+      <w:rFonts w:cs="FreeSans" w:ascii="Liberation Serif" w:hAnsi="Liberation Serif" w:eastAsia="Droid Sans Fallback"/>
+      <w:color w:val="auto"/>
+      <w:sz w:val="24"/>
+      <w:szCs w:val="24"/>
+      <w:lang w:val="pt-BR" w:eastAsia="zh-CN" w:bidi="hi-IN"/>
     </w:rPr>
   </w:style>
   <w:style w:type="paragraph" w:styleId="Standard" w:customStyle="1">
@@ -3179,10 +3259,10 @@
     </w:pPr>
     <w:rPr>
       <w:rFonts w:ascii="Times New Roman" w:hAnsi="Times New Roman" w:eastAsia="Times New Roman" w:cs="Times New Roman"/>
-      <w:color w:val="auto"/>
+      <w:color w:val="00000A"/>
       <w:sz w:val="24"/>
       <w:szCs w:val="24"/>
-      <w:lang w:val="en-US" w:bidi="ar-SA" w:eastAsia="zh-CN"/>
+      <w:lang w:val="en-US" w:eastAsia="zh-CN" w:bidi="ar-SA"/>
     </w:rPr>
   </w:style>
   <w:style w:type="paragraph" w:styleId="Textbody" w:customStyle="1">

</xml_diff>

<commit_message>
ajuste caso de uso alugar
</commit_message>
<xml_diff>
--- a/requisitos/web/CM_alugarVeiculo.docx
+++ b/requisitos/web/CM_alugarVeiculo.docx
@@ -1312,16 +1312,17 @@
     <w:p>
       <w:pPr>
         <w:pStyle w:val="Standard"/>
+        <w:widowControl/>
         <w:numPr>
           <w:ilvl w:val="1"/>
           <w:numId w:val="1"/>
         </w:numPr>
-        <w:rPr>
-          <w:rFonts w:ascii="Arial" w:hAnsi="Arial" w:cs="Arial"/>
-          <w:b/>
-          <w:b/>
-          <w:lang w:val="pt-BR"/>
-        </w:rPr>
+        <w:suppressAutoHyphens w:val="true"/>
+        <w:bidi w:val="0"/>
+        <w:ind w:left="794" w:right="0" w:hanging="431"/>
+        <w:jc w:val="left"/>
+        <w:textAlignment w:val="baseline"/>
+        <w:rPr/>
       </w:pPr>
       <w:r>
         <w:rPr>
@@ -1642,15 +1643,15 @@
       <w:tblLook w:val="04a0" w:noVBand="1" w:noHBand="0" w:lastColumn="0" w:firstColumn="1" w:lastRow="0" w:firstRow="1"/>
     </w:tblPr>
     <w:tblGrid>
-      <w:gridCol w:w="3009"/>
-      <w:gridCol w:w="3173"/>
+      <w:gridCol w:w="3008"/>
+      <w:gridCol w:w="3174"/>
       <w:gridCol w:w="3425"/>
     </w:tblGrid>
     <w:tr>
       <w:trPr/>
       <w:tc>
         <w:tcPr>
-          <w:tcW w:w="3009" w:type="dxa"/>
+          <w:tcW w:w="3008" w:type="dxa"/>
           <w:tcBorders/>
           <w:shd w:fill="auto" w:val="clear"/>
         </w:tcPr>
@@ -1671,7 +1672,7 @@
       </w:tc>
       <w:tc>
         <w:tcPr>
-          <w:tcW w:w="3173" w:type="dxa"/>
+          <w:tcW w:w="3174" w:type="dxa"/>
           <w:tcBorders/>
           <w:shd w:fill="auto" w:val="clear"/>
         </w:tcPr>
@@ -1774,7 +1775,7 @@
     <w:tblPr>
       <w:tblW w:w="9442" w:type="dxa"/>
       <w:jc w:val="left"/>
-      <w:tblInd w:w="125" w:type="dxa"/>
+      <w:tblInd w:w="117" w:type="dxa"/>
       <w:tblBorders>
         <w:top w:val="single" w:sz="6" w:space="0" w:color="000001"/>
         <w:left w:val="single" w:sz="6" w:space="0" w:color="000001"/>
@@ -1783,7 +1784,7 @@
       </w:tblBorders>
       <w:tblCellMar>
         <w:top w:w="0" w:type="dxa"/>
-        <w:left w:w="76" w:type="dxa"/>
+        <w:left w:w="68" w:type="dxa"/>
         <w:bottom w:w="0" w:type="dxa"/>
         <w:right w:w="108" w:type="dxa"/>
       </w:tblCellMar>
@@ -1806,7 +1807,7 @@
           </w:tcBorders>
           <w:shd w:fill="auto" w:val="clear"/>
           <w:tcMar>
-            <w:left w:w="76" w:type="dxa"/>
+            <w:left w:w="68" w:type="dxa"/>
           </w:tcMar>
         </w:tcPr>
         <w:p>
@@ -1839,7 +1840,7 @@
           </w:tcBorders>
           <w:shd w:fill="auto" w:val="clear"/>
           <w:tcMar>
-            <w:left w:w="76" w:type="dxa"/>
+            <w:left w:w="68" w:type="dxa"/>
           </w:tcMar>
         </w:tcPr>
         <w:p>
@@ -1879,7 +1880,7 @@
           </w:tcBorders>
           <w:shd w:fill="auto" w:val="clear"/>
           <w:tcMar>
-            <w:left w:w="76" w:type="dxa"/>
+            <w:left w:w="68" w:type="dxa"/>
           </w:tcMar>
         </w:tcPr>
         <w:p>
@@ -1913,7 +1914,7 @@
           </w:tcBorders>
           <w:shd w:fill="auto" w:val="clear"/>
           <w:tcMar>
-            <w:left w:w="76" w:type="dxa"/>
+            <w:left w:w="68" w:type="dxa"/>
           </w:tcMar>
         </w:tcPr>
         <w:p>
@@ -3177,6 +3178,15 @@
       <w:sz w:val="20"/>
     </w:rPr>
   </w:style>
+  <w:style w:type="character" w:styleId="ListLabel5">
+    <w:name w:val="ListLabel 5"/>
+    <w:qFormat/>
+    <w:rPr>
+      <w:rFonts w:ascii="Arial" w:hAnsi="Arial"/>
+      <w:b/>
+      <w:sz w:val="20"/>
+    </w:rPr>
+  </w:style>
   <w:style w:type="paragraph" w:styleId="Ttulo" w:customStyle="1">
     <w:name w:val="Título"/>
     <w:basedOn w:val="Normal"/>
@@ -3211,7 +3221,6 @@
   </w:style>
   <w:style w:type="paragraph" w:styleId="Lista">
     <w:name w:val="Lista"/>
-    <w:basedOn w:val="Corpodotexto"/>
     <w:pPr>
       <w:widowControl w:val="false"/>
       <w:suppressAutoHyphens w:val="true"/>

</xml_diff>

<commit_message>
Atualização no documento de requisitos do caso de uso alugar veiculo
</commit_message>
<xml_diff>
--- a/requisitos/web/CM_alugarVeiculo.docx
+++ b/requisitos/web/CM_alugarVeiculo.docx
@@ -51,7 +51,21 @@
           <w:rFonts w:ascii="Arial" w:hAnsi="Arial" w:cs="Arial"/>
           <w:lang w:val="pt-BR"/>
         </w:rPr>
-        <w:t>Este caso de uso descreve como um colaborador realizará um aluguel de um veículo no sistema.</w:t>
+        <w:t xml:space="preserve">Este caso de uso descreve como um </w:t>
+      </w:r>
+      <w:r>
+        <w:rPr>
+          <w:rFonts w:ascii="Arial" w:hAnsi="Arial" w:cs="Arial"/>
+          <w:lang w:val="pt-BR"/>
+        </w:rPr>
+        <w:t>usuário</w:t>
+      </w:r>
+      <w:r>
+        <w:rPr>
+          <w:rFonts w:ascii="Arial" w:hAnsi="Arial" w:cs="Arial"/>
+          <w:lang w:val="pt-BR"/>
+        </w:rPr>
+        <w:t xml:space="preserve"> realizará um aluguel de um veículo no sistema.</w:t>
       </w:r>
     </w:p>
     <w:p>
@@ -114,14 +128,7 @@
           <w:rFonts w:ascii="Arial" w:hAnsi="Arial" w:cs="Arial"/>
           <w:lang w:val="pt-BR"/>
         </w:rPr>
-        <w:t xml:space="preserve">Ter veículo cadastrado e disponível para </w:t>
-      </w:r>
-      <w:r>
-        <w:rPr>
-          <w:rFonts w:ascii="Arial" w:hAnsi="Arial" w:cs="Arial"/>
-          <w:lang w:val="pt-BR"/>
-        </w:rPr>
-        <w:t>aluguel.</w:t>
+        <w:t>Ter veículo cadastrado e disponível para aluguel.</w:t>
       </w:r>
     </w:p>
     <w:p>
@@ -191,14 +198,7 @@
           <w:rFonts w:ascii="Arial" w:hAnsi="Arial" w:cs="Arial"/>
           <w:lang w:val="pt-BR"/>
         </w:rPr>
-        <w:t>Visitante preenche o formulário definindo o pra</w:t>
-      </w:r>
-      <w:r>
-        <w:rPr>
-          <w:rFonts w:ascii="Arial" w:hAnsi="Arial" w:cs="Arial"/>
-          <w:lang w:val="pt-BR"/>
-        </w:rPr>
-        <w:t>zo do serviço e clica em alugar [FA2]</w:t>
+        <w:t>Visitante preenche o formulário definindo o prazo do serviço e clica em alugar [FA2]</w:t>
       </w:r>
     </w:p>
     <w:p>
@@ -258,14 +258,7 @@
           <w:rFonts w:ascii="Arial" w:hAnsi="Arial" w:cs="Arial"/>
           <w:lang w:val="pt-BR"/>
         </w:rPr>
-        <w:t>Sistema salva aluguel e exibe uma página de impressão com as informaçõe</w:t>
-      </w:r>
-      <w:r>
-        <w:rPr>
-          <w:rFonts w:ascii="Arial" w:hAnsi="Arial" w:cs="Arial"/>
-          <w:lang w:val="pt-BR"/>
-        </w:rPr>
-        <w:t>s de cobrança</w:t>
+        <w:t>Sistema salva aluguel e exibe uma página de impressão com as informações de cobrança</w:t>
       </w:r>
     </w:p>
     <w:p>
@@ -275,50 +268,152 @@
           <w:ilvl w:val="1"/>
           <w:numId w:val="1"/>
         </w:numPr>
-        <w:rPr>
-          <w:rFonts w:ascii="Arial" w:hAnsi="Arial" w:cs="Arial"/>
-          <w:lang w:val="pt-BR"/>
-        </w:rPr>
-      </w:pPr>
-      <w:r>
-        <w:rPr>
-          <w:rFonts w:ascii="Arial" w:hAnsi="Arial" w:cs="Arial"/>
-          <w:lang w:val="pt-BR"/>
-        </w:rPr>
-        <w:t>Visitante escolhe imprimir informações do aluguel e pagamento</w:t>
-      </w:r>
-    </w:p>
-    <w:p>
-      <w:pPr>
-        <w:pStyle w:val="Textbody"/>
+        <w:ind w:left="680" w:hanging="431"/>
+        <w:rPr>
+          <w:lang w:val="pt-BR"/>
+        </w:rPr>
+      </w:pPr>
+      <w:bookmarkStart w:id="0" w:name="_GoBack"/>
+      <w:bookmarkEnd w:id="0"/>
+      <w:r>
+        <w:rPr>
+          <w:rFonts w:ascii="Arial" w:hAnsi="Arial" w:cs="Arial"/>
+          <w:lang w:val="pt-BR"/>
+        </w:rPr>
+        <w:t>O caso de uso é encerrado.</w:t>
+      </w:r>
+    </w:p>
+    <w:p>
+      <w:pPr>
+        <w:pStyle w:val="Ttulo1"/>
+        <w:numPr>
+          <w:ilvl w:val="0"/>
+          <w:numId w:val="1"/>
+        </w:numPr>
+      </w:pPr>
+      <w:r>
+        <w:t>Fluxos Alternativos</w:t>
+      </w:r>
+    </w:p>
+    <w:p>
+      <w:pPr>
+        <w:pStyle w:val="Ttulo2"/>
         <w:numPr>
           <w:ilvl w:val="1"/>
           <w:numId w:val="1"/>
         </w:numPr>
-        <w:rPr>
-          <w:lang w:val="pt-BR"/>
-        </w:rPr>
-      </w:pPr>
-      <w:r>
-        <w:rPr>
-          <w:rFonts w:ascii="Arial" w:hAnsi="Arial" w:cs="Arial"/>
-          <w:lang w:val="pt-BR"/>
-        </w:rPr>
-        <w:t xml:space="preserve">Sistema aciona função do </w:t>
-      </w:r>
-      <w:r>
-        <w:rPr>
-          <w:rFonts w:ascii="Arial" w:hAnsi="Arial" w:cs="Arial"/>
-          <w:lang w:val="pt-BR"/>
-        </w:rPr>
-        <w:t>navegador para</w:t>
-      </w:r>
-      <w:r>
-        <w:rPr>
-          <w:rFonts w:ascii="Arial" w:hAnsi="Arial" w:cs="Arial"/>
-          <w:lang w:val="pt-BR"/>
-        </w:rPr>
-        <w:t xml:space="preserve"> processo de impressão da pagina</w:t>
+      </w:pPr>
+      <w:r>
+        <w:t xml:space="preserve">Usuário com seção não iniciada [FA1] </w:t>
+      </w:r>
+    </w:p>
+    <w:p>
+      <w:pPr>
+        <w:pStyle w:val="Textbody"/>
+        <w:ind w:left="0" w:firstLine="360"/>
+        <w:rPr>
+          <w:rFonts w:ascii="Arial" w:hAnsi="Arial" w:cs="Arial"/>
+          <w:lang w:val="pt-BR"/>
+        </w:rPr>
+      </w:pPr>
+      <w:r>
+        <w:rPr>
+          <w:rFonts w:ascii="Arial" w:hAnsi="Arial" w:cs="Arial"/>
+          <w:lang w:val="pt-BR"/>
+        </w:rPr>
+        <w:t xml:space="preserve">Se no passo 1 do Fluxo Principal o visitante não tiver feito o </w:t>
+      </w:r>
+      <w:proofErr w:type="spellStart"/>
+      <w:r>
+        <w:rPr>
+          <w:rFonts w:ascii="Arial" w:hAnsi="Arial" w:cs="Arial"/>
+          <w:lang w:val="pt-BR"/>
+        </w:rPr>
+        <w:t>Login</w:t>
+      </w:r>
+      <w:proofErr w:type="spellEnd"/>
+      <w:r>
+        <w:rPr>
+          <w:rFonts w:ascii="Arial" w:hAnsi="Arial" w:cs="Arial"/>
+          <w:lang w:val="pt-BR"/>
+        </w:rPr>
+        <w:t>, então:</w:t>
+      </w:r>
+    </w:p>
+    <w:p>
+      <w:pPr>
+        <w:pStyle w:val="Textbody"/>
+        <w:numPr>
+          <w:ilvl w:val="2"/>
+          <w:numId w:val="1"/>
+        </w:numPr>
+        <w:rPr>
+          <w:rFonts w:ascii="Arial" w:hAnsi="Arial" w:cs="Arial"/>
+          <w:lang w:val="pt-BR"/>
+        </w:rPr>
+      </w:pPr>
+      <w:r>
+        <w:rPr>
+          <w:rFonts w:ascii="Arial" w:hAnsi="Arial" w:cs="Arial"/>
+          <w:lang w:val="pt-BR"/>
+        </w:rPr>
+        <w:t xml:space="preserve">Sistema abre a tela de </w:t>
+      </w:r>
+      <w:proofErr w:type="spellStart"/>
+      <w:r>
+        <w:rPr>
+          <w:rFonts w:ascii="Arial" w:hAnsi="Arial" w:cs="Arial"/>
+          <w:lang w:val="pt-BR"/>
+        </w:rPr>
+        <w:t>login</w:t>
+      </w:r>
+      <w:proofErr w:type="spellEnd"/>
+      <w:r>
+        <w:rPr>
+          <w:rFonts w:ascii="Arial" w:hAnsi="Arial" w:cs="Arial"/>
+          <w:lang w:val="pt-BR"/>
+        </w:rPr>
+        <w:t xml:space="preserve"> do sistema</w:t>
+      </w:r>
+    </w:p>
+    <w:p>
+      <w:pPr>
+        <w:pStyle w:val="Textbody"/>
+        <w:numPr>
+          <w:ilvl w:val="2"/>
+          <w:numId w:val="1"/>
+        </w:numPr>
+        <w:rPr>
+          <w:rFonts w:ascii="Arial" w:hAnsi="Arial" w:cs="Arial"/>
+          <w:lang w:val="pt-BR"/>
+        </w:rPr>
+      </w:pPr>
+      <w:r>
+        <w:rPr>
+          <w:rFonts w:ascii="Arial" w:hAnsi="Arial" w:cs="Arial"/>
+          <w:lang w:val="pt-BR"/>
+        </w:rPr>
+        <w:t>Visitante preenche seus dados de acesso [FA1.1]</w:t>
+      </w:r>
+    </w:p>
+    <w:p>
+      <w:pPr>
+        <w:pStyle w:val="Textbody"/>
+        <w:numPr>
+          <w:ilvl w:val="2"/>
+          <w:numId w:val="1"/>
+        </w:numPr>
+        <w:rPr>
+          <w:rFonts w:ascii="Arial" w:hAnsi="Arial" w:cs="Arial"/>
+          <w:lang w:val="pt-BR"/>
+        </w:rPr>
+      </w:pPr>
+      <w:r>
+        <w:rPr>
+          <w:rFonts w:ascii="Arial" w:hAnsi="Arial" w:cs="Arial"/>
+          <w:lang w:val="pt-BR"/>
+        </w:rPr>
+        <w:t>O caso de uso retorna para o passo 2</w:t>
       </w:r>
     </w:p>
     <w:p>
@@ -329,15 +424,98 @@
           <w:numId w:val="1"/>
         </w:numPr>
         <w:rPr>
-          <w:lang w:val="pt-BR"/>
-        </w:rPr>
-      </w:pPr>
-      <w:r>
-        <w:rPr>
-          <w:rFonts w:ascii="Arial" w:hAnsi="Arial" w:cs="Arial"/>
-          <w:lang w:val="pt-BR"/>
-        </w:rPr>
-        <w:t>Visitante escolhe opção de imprimir ou salvar em PDF nas opções do browser</w:t>
+          <w:rFonts w:ascii="Arial" w:hAnsi="Arial" w:cs="Arial"/>
+          <w:b/>
+          <w:lang w:val="pt-BR"/>
+        </w:rPr>
+      </w:pPr>
+      <w:r>
+        <w:rPr>
+          <w:rFonts w:ascii="Arial" w:hAnsi="Arial" w:cs="Arial"/>
+          <w:b/>
+          <w:lang w:val="pt-BR"/>
+        </w:rPr>
+        <w:t>Usuário não cadastrado [FA1.1]</w:t>
+      </w:r>
+    </w:p>
+    <w:p>
+      <w:pPr>
+        <w:pStyle w:val="Textbody"/>
+        <w:ind w:left="360"/>
+        <w:rPr>
+          <w:rFonts w:ascii="Arial" w:hAnsi="Arial" w:cs="Arial"/>
+          <w:lang w:val="pt-BR"/>
+        </w:rPr>
+      </w:pPr>
+      <w:r>
+        <w:rPr>
+          <w:rFonts w:ascii="Arial" w:hAnsi="Arial" w:cs="Arial"/>
+          <w:lang w:val="pt-BR"/>
+        </w:rPr>
+        <w:t xml:space="preserve">Se os dados oferecidos no formulário de </w:t>
+      </w:r>
+      <w:proofErr w:type="spellStart"/>
+      <w:r>
+        <w:rPr>
+          <w:rFonts w:ascii="Arial" w:hAnsi="Arial" w:cs="Arial"/>
+          <w:lang w:val="pt-BR"/>
+        </w:rPr>
+        <w:t>login</w:t>
+      </w:r>
+      <w:proofErr w:type="spellEnd"/>
+      <w:r>
+        <w:rPr>
+          <w:rFonts w:ascii="Arial" w:hAnsi="Arial" w:cs="Arial"/>
+          <w:lang w:val="pt-BR"/>
+        </w:rPr>
+        <w:t xml:space="preserve"> não forem encontrados na base, então:</w:t>
+      </w:r>
+    </w:p>
+    <w:p>
+      <w:pPr>
+        <w:pStyle w:val="Textbody"/>
+        <w:numPr>
+          <w:ilvl w:val="2"/>
+          <w:numId w:val="1"/>
+        </w:numPr>
+        <w:rPr>
+          <w:rFonts w:ascii="Arial" w:hAnsi="Arial" w:cs="Arial"/>
+          <w:lang w:val="pt-BR"/>
+        </w:rPr>
+      </w:pPr>
+      <w:r>
+        <w:rPr>
+          <w:rFonts w:ascii="Arial" w:hAnsi="Arial" w:cs="Arial"/>
+          <w:lang w:val="pt-BR"/>
+        </w:rPr>
+        <w:t xml:space="preserve"> </w:t>
+      </w:r>
+      <w:r>
+        <w:rPr>
+          <w:rFonts w:ascii="Arial" w:hAnsi="Arial" w:cs="Arial"/>
+          <w:lang w:val="pt-BR"/>
+        </w:rPr>
+        <w:t>Sistema exibe mensagem de erro</w:t>
+      </w:r>
+    </w:p>
+    <w:p>
+      <w:pPr>
+        <w:pStyle w:val="Textbody"/>
+        <w:numPr>
+          <w:ilvl w:val="2"/>
+          <w:numId w:val="1"/>
+        </w:numPr>
+        <w:rPr>
+          <w:rFonts w:ascii="Arial" w:hAnsi="Arial" w:cs="Arial"/>
+          <w:lang w:val="pt-BR"/>
+        </w:rPr>
+      </w:pPr>
+      <w:r>
+        <w:rPr>
+          <w:rFonts w:ascii="Arial" w:hAnsi="Arial" w:cs="Arial"/>
+          <w:lang w:val="pt-BR"/>
+        </w:rPr>
+        <w:t xml:space="preserve"> Volta para o passo 1.2 do fluxo alternativo 1</w:t>
       </w:r>
     </w:p>
     <w:p>
@@ -347,24 +525,76 @@
           <w:ilvl w:val="1"/>
           <w:numId w:val="1"/>
         </w:numPr>
-        <w:ind w:left="680" w:hanging="431"/>
-        <w:rPr>
-          <w:lang w:val="pt-BR"/>
-        </w:rPr>
-      </w:pPr>
-      <w:r>
-        <w:rPr>
-          <w:rFonts w:ascii="Arial" w:hAnsi="Arial" w:cs="Arial"/>
-          <w:lang w:val="pt-BR"/>
-        </w:rPr>
-        <w:t xml:space="preserve"> Browser cria PDF e solicita loc</w:t>
-      </w:r>
-      <w:r>
-        <w:rPr>
-          <w:rFonts w:ascii="Arial" w:hAnsi="Arial" w:cs="Arial"/>
-          <w:lang w:val="pt-BR"/>
-        </w:rPr>
-        <w:t>al para salvar</w:t>
+        <w:rPr>
+          <w:rFonts w:ascii="Arial" w:hAnsi="Arial" w:cs="Arial"/>
+          <w:b/>
+          <w:lang w:val="pt-BR"/>
+        </w:rPr>
+      </w:pPr>
+      <w:r>
+        <w:rPr>
+          <w:rFonts w:ascii="Arial" w:hAnsi="Arial" w:cs="Arial"/>
+          <w:b/>
+          <w:lang w:val="pt-BR"/>
+        </w:rPr>
+        <w:t>Prazo incorreto [FA2]</w:t>
+      </w:r>
+    </w:p>
+    <w:p>
+      <w:pPr>
+        <w:pStyle w:val="Textbody"/>
+        <w:rPr>
+          <w:rFonts w:ascii="Arial" w:hAnsi="Arial" w:cs="Arial"/>
+          <w:lang w:val="pt-BR"/>
+        </w:rPr>
+      </w:pPr>
+      <w:r>
+        <w:rPr>
+          <w:rFonts w:ascii="Arial" w:hAnsi="Arial" w:cs="Arial"/>
+          <w:lang w:val="pt-BR"/>
+        </w:rPr>
+        <w:t>Ocorre quando a data de aluguel informada é menor do que a data atual, então:</w:t>
+      </w:r>
+    </w:p>
+    <w:p>
+      <w:pPr>
+        <w:pStyle w:val="Textbody"/>
+        <w:numPr>
+          <w:ilvl w:val="2"/>
+          <w:numId w:val="1"/>
+        </w:numPr>
+        <w:rPr>
+          <w:rFonts w:ascii="Arial" w:hAnsi="Arial" w:cs="Arial"/>
+          <w:b/>
+          <w:lang w:val="pt-BR"/>
+        </w:rPr>
+      </w:pPr>
+      <w:r>
+        <w:rPr>
+          <w:rFonts w:ascii="Arial" w:hAnsi="Arial" w:cs="Arial"/>
+          <w:lang w:val="pt-BR"/>
+        </w:rPr>
+        <w:t>Sistema exibe mensagem: “data de aluguel deve ser maior ou igual a data atual”</w:t>
+      </w:r>
+    </w:p>
+    <w:p>
+      <w:pPr>
+        <w:pStyle w:val="Textbody"/>
+        <w:numPr>
+          <w:ilvl w:val="2"/>
+          <w:numId w:val="1"/>
+        </w:numPr>
+        <w:rPr>
+          <w:rFonts w:ascii="Arial" w:hAnsi="Arial" w:cs="Arial"/>
+          <w:lang w:val="pt-BR"/>
+        </w:rPr>
+      </w:pPr>
+      <w:r>
+        <w:rPr>
+          <w:rFonts w:ascii="Arial" w:hAnsi="Arial" w:cs="Arial"/>
+          <w:lang w:val="pt-BR"/>
+        </w:rPr>
+        <w:t>Volta para o passo 3 do fluxo principal</w:t>
       </w:r>
     </w:p>
     <w:p>
@@ -374,57 +604,75 @@
           <w:ilvl w:val="1"/>
           <w:numId w:val="1"/>
         </w:numPr>
-        <w:ind w:left="680" w:hanging="431"/>
-        <w:rPr>
-          <w:lang w:val="pt-BR"/>
-        </w:rPr>
-      </w:pPr>
-      <w:r>
-        <w:rPr>
-          <w:rFonts w:ascii="Arial" w:hAnsi="Arial" w:cs="Arial"/>
-          <w:lang w:val="pt-BR"/>
-        </w:rPr>
-        <w:t xml:space="preserve"> Visitante escolhe local e salva arquivo</w:t>
-      </w:r>
-    </w:p>
-    <w:p>
-      <w:pPr>
-        <w:pStyle w:val="Textbody"/>
-        <w:numPr>
-          <w:ilvl w:val="1"/>
-          <w:numId w:val="1"/>
-        </w:numPr>
-        <w:ind w:left="680" w:hanging="431"/>
-        <w:rPr>
-          <w:lang w:val="pt-BR"/>
-        </w:rPr>
-      </w:pPr>
-      <w:r>
-        <w:rPr>
-          <w:rFonts w:ascii="Arial" w:hAnsi="Arial" w:cs="Arial"/>
-          <w:lang w:val="pt-BR"/>
-        </w:rPr>
-        <w:t xml:space="preserve"> Sistema retorna mensagem que o aluguel foi efetuado com sucesso</w:t>
-      </w:r>
-    </w:p>
-    <w:p>
-      <w:pPr>
-        <w:pStyle w:val="Textbody"/>
-        <w:numPr>
-          <w:ilvl w:val="1"/>
-          <w:numId w:val="1"/>
-        </w:numPr>
-        <w:ind w:left="680" w:hanging="431"/>
-        <w:rPr>
-          <w:lang w:val="pt-BR"/>
-        </w:rPr>
-      </w:pPr>
-      <w:r>
-        <w:rPr>
-          <w:rFonts w:ascii="Arial" w:hAnsi="Arial" w:cs="Arial"/>
-          <w:lang w:val="pt-BR"/>
-        </w:rPr>
-        <w:t xml:space="preserve"> O caso de uso é encerrado.</w:t>
+        <w:rPr>
+          <w:rFonts w:ascii="Arial" w:hAnsi="Arial" w:cs="Arial"/>
+          <w:lang w:val="pt-BR"/>
+        </w:rPr>
+      </w:pPr>
+      <w:r>
+        <w:rPr>
+          <w:rFonts w:ascii="Arial" w:hAnsi="Arial" w:cs="Arial"/>
+          <w:b/>
+          <w:lang w:val="pt-BR"/>
+        </w:rPr>
+        <w:t xml:space="preserve">Prazo de serviço indisponível [FA3] </w:t>
+      </w:r>
+    </w:p>
+    <w:p>
+      <w:pPr>
+        <w:pStyle w:val="Textbody"/>
+        <w:ind w:left="360"/>
+        <w:rPr>
+          <w:rFonts w:ascii="Arial" w:hAnsi="Arial" w:cs="Arial"/>
+          <w:lang w:val="pt-BR"/>
+        </w:rPr>
+      </w:pPr>
+      <w:r>
+        <w:rPr>
+          <w:rFonts w:ascii="Arial" w:hAnsi="Arial" w:cs="Arial"/>
+          <w:lang w:val="pt-BR"/>
+        </w:rPr>
+        <w:t>Se o tempo definido para aluguel tiver alguma reserva ou já estiver alugado no prazo, então:</w:t>
+      </w:r>
+    </w:p>
+    <w:p>
+      <w:pPr>
+        <w:pStyle w:val="Textbody"/>
+        <w:numPr>
+          <w:ilvl w:val="2"/>
+          <w:numId w:val="1"/>
+        </w:numPr>
+        <w:rPr>
+          <w:rFonts w:ascii="Arial" w:hAnsi="Arial" w:cs="Arial"/>
+          <w:lang w:val="pt-BR"/>
+        </w:rPr>
+      </w:pPr>
+      <w:r>
+        <w:rPr>
+          <w:rFonts w:ascii="Arial" w:hAnsi="Arial" w:cs="Arial"/>
+          <w:lang w:val="pt-BR"/>
+        </w:rPr>
+        <w:t xml:space="preserve"> Sistema exibe mensagem: “Prazo indisponível para aluguel/reserva”</w:t>
+      </w:r>
+    </w:p>
+    <w:p>
+      <w:pPr>
+        <w:pStyle w:val="Textbody"/>
+        <w:numPr>
+          <w:ilvl w:val="2"/>
+          <w:numId w:val="1"/>
+        </w:numPr>
+        <w:rPr>
+          <w:rFonts w:ascii="Arial" w:hAnsi="Arial" w:cs="Arial"/>
+          <w:lang w:val="pt-BR"/>
+        </w:rPr>
+      </w:pPr>
+      <w:r>
+        <w:rPr>
+          <w:rFonts w:ascii="Arial" w:hAnsi="Arial" w:cs="Arial"/>
+          <w:lang w:val="pt-BR"/>
+        </w:rPr>
+        <w:t xml:space="preserve"> Volta para passo 2 do fluxo principal</w:t>
       </w:r>
     </w:p>
     <w:p>
@@ -435,518 +683,9 @@
           <w:numId w:val="1"/>
         </w:numPr>
       </w:pPr>
-      <w:r>
-        <w:t>Fluxos Alternativos</w:t>
-      </w:r>
-    </w:p>
-    <w:p>
-      <w:pPr>
-        <w:pStyle w:val="Ttulo2"/>
-        <w:numPr>
-          <w:ilvl w:val="1"/>
-          <w:numId w:val="1"/>
-        </w:numPr>
-      </w:pPr>
-      <w:r>
-        <w:t xml:space="preserve">Usuário com seção não iniciada [FA1] </w:t>
-      </w:r>
-    </w:p>
-    <w:p>
-      <w:pPr>
-        <w:pStyle w:val="Textbody"/>
-        <w:ind w:left="0" w:firstLine="360"/>
-        <w:rPr>
-          <w:rFonts w:ascii="Arial" w:hAnsi="Arial" w:cs="Arial"/>
-          <w:lang w:val="pt-BR"/>
-        </w:rPr>
-      </w:pPr>
-      <w:r>
-        <w:rPr>
-          <w:rFonts w:ascii="Arial" w:hAnsi="Arial" w:cs="Arial"/>
-          <w:lang w:val="pt-BR"/>
-        </w:rPr>
-        <w:t xml:space="preserve">Se no passo 1 do Fluxo Principal o visitante não </w:t>
-      </w:r>
-      <w:r>
-        <w:rPr>
-          <w:rFonts w:ascii="Arial" w:hAnsi="Arial" w:cs="Arial"/>
-          <w:lang w:val="pt-BR"/>
-        </w:rPr>
-        <w:t xml:space="preserve">tiver feito o </w:t>
-      </w:r>
       <w:proofErr w:type="spellStart"/>
       <w:r>
-        <w:rPr>
-          <w:rFonts w:ascii="Arial" w:hAnsi="Arial" w:cs="Arial"/>
-          <w:lang w:val="pt-BR"/>
-        </w:rPr>
-        <w:t>Login</w:t>
-      </w:r>
-      <w:proofErr w:type="spellEnd"/>
-      <w:r>
-        <w:rPr>
-          <w:rFonts w:ascii="Arial" w:hAnsi="Arial" w:cs="Arial"/>
-          <w:lang w:val="pt-BR"/>
-        </w:rPr>
-        <w:t>, então:</w:t>
-      </w:r>
-    </w:p>
-    <w:p>
-      <w:pPr>
-        <w:pStyle w:val="Textbody"/>
-        <w:numPr>
-          <w:ilvl w:val="2"/>
-          <w:numId w:val="1"/>
-        </w:numPr>
-        <w:rPr>
-          <w:rFonts w:ascii="Arial" w:hAnsi="Arial" w:cs="Arial"/>
-          <w:lang w:val="pt-BR"/>
-        </w:rPr>
-      </w:pPr>
-      <w:r>
-        <w:rPr>
-          <w:rFonts w:ascii="Arial" w:hAnsi="Arial" w:cs="Arial"/>
-          <w:lang w:val="pt-BR"/>
-        </w:rPr>
-        <w:t xml:space="preserve">Sistema abre a tela de </w:t>
-      </w:r>
-      <w:proofErr w:type="spellStart"/>
-      <w:r>
-        <w:rPr>
-          <w:rFonts w:ascii="Arial" w:hAnsi="Arial" w:cs="Arial"/>
-          <w:lang w:val="pt-BR"/>
-        </w:rPr>
-        <w:t>login</w:t>
-      </w:r>
-      <w:proofErr w:type="spellEnd"/>
-      <w:r>
-        <w:rPr>
-          <w:rFonts w:ascii="Arial" w:hAnsi="Arial" w:cs="Arial"/>
-          <w:lang w:val="pt-BR"/>
-        </w:rPr>
-        <w:t xml:space="preserve"> do sistema</w:t>
-      </w:r>
-    </w:p>
-    <w:p>
-      <w:pPr>
-        <w:pStyle w:val="Textbody"/>
-        <w:numPr>
-          <w:ilvl w:val="2"/>
-          <w:numId w:val="1"/>
-        </w:numPr>
-        <w:rPr>
-          <w:rFonts w:ascii="Arial" w:hAnsi="Arial" w:cs="Arial"/>
-          <w:lang w:val="pt-BR"/>
-        </w:rPr>
-      </w:pPr>
-      <w:r>
-        <w:rPr>
-          <w:rFonts w:ascii="Arial" w:hAnsi="Arial" w:cs="Arial"/>
-          <w:lang w:val="pt-BR"/>
-        </w:rPr>
-        <w:t>Visitante preenche seus dados de acesso [FA1.1]</w:t>
-      </w:r>
-    </w:p>
-    <w:p>
-      <w:pPr>
-        <w:pStyle w:val="Textbody"/>
-        <w:numPr>
-          <w:ilvl w:val="2"/>
-          <w:numId w:val="1"/>
-        </w:numPr>
-        <w:rPr>
-          <w:rFonts w:ascii="Arial" w:hAnsi="Arial" w:cs="Arial"/>
-          <w:lang w:val="pt-BR"/>
-        </w:rPr>
-      </w:pPr>
-      <w:r>
-        <w:rPr>
-          <w:rFonts w:ascii="Arial" w:hAnsi="Arial" w:cs="Arial"/>
-          <w:lang w:val="pt-BR"/>
-        </w:rPr>
-        <w:t>O caso de uso retorna para o passo 2</w:t>
-      </w:r>
-    </w:p>
-    <w:p>
-      <w:pPr>
-        <w:pStyle w:val="Textbody"/>
-        <w:numPr>
-          <w:ilvl w:val="1"/>
-          <w:numId w:val="1"/>
-        </w:numPr>
-        <w:rPr>
-          <w:rFonts w:ascii="Arial" w:hAnsi="Arial" w:cs="Arial"/>
-          <w:b/>
-          <w:lang w:val="pt-BR"/>
-        </w:rPr>
-      </w:pPr>
-      <w:r>
-        <w:rPr>
-          <w:rFonts w:ascii="Arial" w:hAnsi="Arial" w:cs="Arial"/>
-          <w:b/>
-          <w:lang w:val="pt-BR"/>
-        </w:rPr>
-        <w:t>Usuário não cadastrado [FA1.1]</w:t>
-      </w:r>
-    </w:p>
-    <w:p>
-      <w:pPr>
-        <w:pStyle w:val="Textbody"/>
-        <w:ind w:left="360"/>
-        <w:rPr>
-          <w:rFonts w:ascii="Arial" w:hAnsi="Arial" w:cs="Arial"/>
-          <w:lang w:val="pt-BR"/>
-        </w:rPr>
-      </w:pPr>
-      <w:r>
-        <w:rPr>
-          <w:rFonts w:ascii="Arial" w:hAnsi="Arial" w:cs="Arial"/>
-          <w:lang w:val="pt-BR"/>
-        </w:rPr>
-        <w:t xml:space="preserve">Se os dados oferecidos no formulário de </w:t>
-      </w:r>
-      <w:proofErr w:type="spellStart"/>
-      <w:r>
-        <w:rPr>
-          <w:rFonts w:ascii="Arial" w:hAnsi="Arial" w:cs="Arial"/>
-          <w:lang w:val="pt-BR"/>
-        </w:rPr>
-        <w:t>login</w:t>
-      </w:r>
-      <w:proofErr w:type="spellEnd"/>
-      <w:r>
-        <w:rPr>
-          <w:rFonts w:ascii="Arial" w:hAnsi="Arial" w:cs="Arial"/>
-          <w:lang w:val="pt-BR"/>
-        </w:rPr>
-        <w:t xml:space="preserve"> não forem encontrados na b</w:t>
-      </w:r>
-      <w:r>
-        <w:rPr>
-          <w:rFonts w:ascii="Arial" w:hAnsi="Arial" w:cs="Arial"/>
-          <w:lang w:val="pt-BR"/>
-        </w:rPr>
-        <w:t>ase, então:</w:t>
-      </w:r>
-    </w:p>
-    <w:p>
-      <w:pPr>
-        <w:pStyle w:val="Textbody"/>
-        <w:numPr>
-          <w:ilvl w:val="2"/>
-          <w:numId w:val="1"/>
-        </w:numPr>
-        <w:rPr>
-          <w:rFonts w:ascii="Arial" w:hAnsi="Arial" w:cs="Arial"/>
-          <w:lang w:val="pt-BR"/>
-        </w:rPr>
-      </w:pPr>
-      <w:r>
-        <w:rPr>
-          <w:rFonts w:ascii="Arial" w:hAnsi="Arial" w:cs="Arial"/>
-          <w:lang w:val="pt-BR"/>
-        </w:rPr>
-        <w:t xml:space="preserve"> Sistema exibe mensagem: “Dados incorretos, verifique seu </w:t>
-      </w:r>
-      <w:proofErr w:type="spellStart"/>
-      <w:r>
-        <w:rPr>
-          <w:rFonts w:ascii="Arial" w:hAnsi="Arial" w:cs="Arial"/>
-          <w:lang w:val="pt-BR"/>
-        </w:rPr>
-        <w:t>login</w:t>
-      </w:r>
-      <w:proofErr w:type="spellEnd"/>
-      <w:r>
-        <w:rPr>
-          <w:rFonts w:ascii="Arial" w:hAnsi="Arial" w:cs="Arial"/>
-          <w:lang w:val="pt-BR"/>
-        </w:rPr>
-        <w:t xml:space="preserve"> e senha”</w:t>
-      </w:r>
-    </w:p>
-    <w:p>
-      <w:pPr>
-        <w:pStyle w:val="Textbody"/>
-        <w:numPr>
-          <w:ilvl w:val="2"/>
-          <w:numId w:val="1"/>
-        </w:numPr>
-        <w:rPr>
-          <w:rFonts w:ascii="Arial" w:hAnsi="Arial" w:cs="Arial"/>
-          <w:lang w:val="pt-BR"/>
-        </w:rPr>
-      </w:pPr>
-      <w:r>
-        <w:rPr>
-          <w:rFonts w:ascii="Arial" w:hAnsi="Arial" w:cs="Arial"/>
-          <w:lang w:val="pt-BR"/>
-        </w:rPr>
-        <w:t xml:space="preserve"> Volta para o passo 1.2 do fluxo alternativo 1</w:t>
-      </w:r>
-    </w:p>
-    <w:p>
-      <w:pPr>
-        <w:pStyle w:val="Textbody"/>
-        <w:numPr>
-          <w:ilvl w:val="1"/>
-          <w:numId w:val="1"/>
-        </w:numPr>
-        <w:rPr>
-          <w:rFonts w:ascii="Arial" w:hAnsi="Arial" w:cs="Arial"/>
-          <w:b/>
-          <w:lang w:val="pt-BR"/>
-        </w:rPr>
-      </w:pPr>
-      <w:r>
-        <w:rPr>
-          <w:rFonts w:ascii="Arial" w:hAnsi="Arial" w:cs="Arial"/>
-          <w:b/>
-          <w:lang w:val="pt-BR"/>
-        </w:rPr>
-        <w:t>Prazo incorreto [FA2]</w:t>
-      </w:r>
-    </w:p>
-    <w:p>
-      <w:pPr>
-        <w:pStyle w:val="Textbody"/>
-        <w:rPr>
-          <w:rFonts w:ascii="Arial" w:hAnsi="Arial" w:cs="Arial"/>
-          <w:lang w:val="pt-BR"/>
-        </w:rPr>
-      </w:pPr>
-      <w:r>
-        <w:rPr>
-          <w:rFonts w:ascii="Arial" w:hAnsi="Arial" w:cs="Arial"/>
-          <w:lang w:val="pt-BR"/>
-        </w:rPr>
-        <w:t>Ocorre quando a data de aluguel informada é menor do que a data atual, então:</w:t>
-      </w:r>
-    </w:p>
-    <w:p>
-      <w:pPr>
-        <w:pStyle w:val="Textbody"/>
-        <w:numPr>
-          <w:ilvl w:val="2"/>
-          <w:numId w:val="1"/>
-        </w:numPr>
-        <w:rPr>
-          <w:rFonts w:ascii="Arial" w:hAnsi="Arial" w:cs="Arial"/>
-          <w:b/>
-          <w:lang w:val="pt-BR"/>
-        </w:rPr>
-      </w:pPr>
-      <w:r>
-        <w:rPr>
-          <w:rFonts w:ascii="Arial" w:hAnsi="Arial" w:cs="Arial"/>
-          <w:lang w:val="pt-BR"/>
-        </w:rPr>
         <w:lastRenderedPageBreak/>
-        <w:t xml:space="preserve">Sistema exibe mensagem: </w:t>
-      </w:r>
-      <w:r>
-        <w:rPr>
-          <w:rFonts w:ascii="Arial" w:hAnsi="Arial" w:cs="Arial"/>
-          <w:lang w:val="pt-BR"/>
-        </w:rPr>
-        <w:t>“data de aluguel deve ser maior ou igual a data atual”</w:t>
-      </w:r>
-    </w:p>
-    <w:p>
-      <w:pPr>
-        <w:pStyle w:val="Textbody"/>
-        <w:numPr>
-          <w:ilvl w:val="2"/>
-          <w:numId w:val="1"/>
-        </w:numPr>
-        <w:rPr>
-          <w:rFonts w:ascii="Arial" w:hAnsi="Arial" w:cs="Arial"/>
-          <w:b/>
-          <w:lang w:val="pt-BR"/>
-        </w:rPr>
-      </w:pPr>
-      <w:r>
-        <w:rPr>
-          <w:rFonts w:ascii="Arial" w:hAnsi="Arial" w:cs="Arial"/>
-          <w:lang w:val="pt-BR"/>
-        </w:rPr>
-        <w:t>Volta para o passo 3 do fluxo principal</w:t>
-      </w:r>
-    </w:p>
-    <w:p>
-      <w:pPr>
-        <w:pStyle w:val="Textbody"/>
-        <w:numPr>
-          <w:ilvl w:val="1"/>
-          <w:numId w:val="1"/>
-        </w:numPr>
-        <w:rPr>
-          <w:rFonts w:ascii="Arial" w:hAnsi="Arial" w:cs="Arial"/>
-          <w:b/>
-          <w:lang w:val="pt-BR"/>
-        </w:rPr>
-      </w:pPr>
-      <w:r>
-        <w:rPr>
-          <w:rFonts w:ascii="Arial" w:hAnsi="Arial" w:cs="Arial"/>
-          <w:b/>
-          <w:lang w:val="pt-BR"/>
-        </w:rPr>
-        <w:t>Prazo extrapolado [FA2.1]</w:t>
-      </w:r>
-    </w:p>
-    <w:p>
-      <w:pPr>
-        <w:pStyle w:val="Textbody"/>
-        <w:ind w:left="792"/>
-        <w:rPr>
-          <w:rFonts w:ascii="Arial" w:hAnsi="Arial" w:cs="Arial"/>
-          <w:lang w:val="pt-BR"/>
-        </w:rPr>
-      </w:pPr>
-      <w:r>
-        <w:rPr>
-          <w:rFonts w:ascii="Arial" w:hAnsi="Arial" w:cs="Arial"/>
-          <w:lang w:val="pt-BR"/>
-        </w:rPr>
-        <w:t>Ocorre quando é colocado uma data inconsistente com o período de alugar, então:</w:t>
-      </w:r>
-    </w:p>
-    <w:p>
-      <w:pPr>
-        <w:pStyle w:val="Textbody"/>
-        <w:numPr>
-          <w:ilvl w:val="2"/>
-          <w:numId w:val="1"/>
-        </w:numPr>
-        <w:rPr>
-          <w:rFonts w:ascii="Arial" w:hAnsi="Arial" w:cs="Arial"/>
-          <w:lang w:val="pt-BR"/>
-        </w:rPr>
-      </w:pPr>
-      <w:r>
-        <w:rPr>
-          <w:rFonts w:ascii="Arial" w:hAnsi="Arial" w:cs="Arial"/>
-          <w:lang w:val="pt-BR"/>
-        </w:rPr>
-        <w:t xml:space="preserve"> O sistema exibe a mensagem: “Data não está de acordo”</w:t>
-      </w:r>
-    </w:p>
-    <w:p>
-      <w:pPr>
-        <w:pStyle w:val="Textbody"/>
-        <w:numPr>
-          <w:ilvl w:val="2"/>
-          <w:numId w:val="1"/>
-        </w:numPr>
-        <w:rPr>
-          <w:rFonts w:ascii="Arial" w:hAnsi="Arial" w:cs="Arial"/>
-          <w:lang w:val="pt-BR"/>
-        </w:rPr>
-      </w:pPr>
-      <w:r>
-        <w:rPr>
-          <w:rFonts w:ascii="Arial" w:hAnsi="Arial" w:cs="Arial"/>
-          <w:lang w:val="pt-BR"/>
-        </w:rPr>
-        <w:t xml:space="preserve"> Volta para o passo 3 do fluxo principal</w:t>
-      </w:r>
-    </w:p>
-    <w:p>
-      <w:pPr>
-        <w:pStyle w:val="Textbody"/>
-        <w:numPr>
-          <w:ilvl w:val="1"/>
-          <w:numId w:val="1"/>
-        </w:numPr>
-        <w:rPr>
-          <w:rFonts w:ascii="Arial" w:hAnsi="Arial" w:cs="Arial"/>
-          <w:lang w:val="pt-BR"/>
-        </w:rPr>
-      </w:pPr>
-      <w:r>
-        <w:rPr>
-          <w:rFonts w:ascii="Arial" w:hAnsi="Arial" w:cs="Arial"/>
-          <w:b/>
-          <w:lang w:val="pt-BR"/>
-        </w:rPr>
-        <w:t xml:space="preserve">Prazo de serviço indisponível [FA3] </w:t>
-      </w:r>
-    </w:p>
-    <w:p>
-      <w:pPr>
-        <w:pStyle w:val="Textbody"/>
-        <w:ind w:left="360"/>
-        <w:rPr>
-          <w:rFonts w:ascii="Arial" w:hAnsi="Arial" w:cs="Arial"/>
-          <w:lang w:val="pt-BR"/>
-        </w:rPr>
-      </w:pPr>
-      <w:r>
-        <w:rPr>
-          <w:rFonts w:ascii="Arial" w:hAnsi="Arial" w:cs="Arial"/>
-          <w:lang w:val="pt-BR"/>
-        </w:rPr>
-        <w:t>Se o tempo definido para aluguel tiver alguma reserva ou já estiver alugado no prazo, então:</w:t>
-      </w:r>
-    </w:p>
-    <w:p>
-      <w:pPr>
-        <w:pStyle w:val="Textbody"/>
-        <w:numPr>
-          <w:ilvl w:val="2"/>
-          <w:numId w:val="1"/>
-        </w:numPr>
-        <w:rPr>
-          <w:rFonts w:ascii="Arial" w:hAnsi="Arial" w:cs="Arial"/>
-          <w:lang w:val="pt-BR"/>
-        </w:rPr>
-      </w:pPr>
-      <w:r>
-        <w:rPr>
-          <w:rFonts w:ascii="Arial" w:hAnsi="Arial" w:cs="Arial"/>
-          <w:lang w:val="pt-BR"/>
-        </w:rPr>
-        <w:t xml:space="preserve"> Sistema exibe mensagem: “Prazo indisponível para aluguel/reserva”</w:t>
-      </w:r>
-    </w:p>
-    <w:p>
-      <w:pPr>
-        <w:pStyle w:val="Textbody"/>
-        <w:numPr>
-          <w:ilvl w:val="2"/>
-          <w:numId w:val="1"/>
-        </w:numPr>
-        <w:rPr>
-          <w:rFonts w:ascii="Arial" w:hAnsi="Arial" w:cs="Arial"/>
-          <w:lang w:val="pt-BR"/>
-        </w:rPr>
-      </w:pPr>
-      <w:r>
-        <w:rPr>
-          <w:rFonts w:ascii="Arial" w:hAnsi="Arial" w:cs="Arial"/>
-          <w:lang w:val="pt-BR"/>
-        </w:rPr>
-        <w:t xml:space="preserve"> Volta para passo </w:t>
-      </w:r>
-      <w:r>
-        <w:rPr>
-          <w:rFonts w:ascii="Arial" w:hAnsi="Arial" w:cs="Arial"/>
-          <w:lang w:val="pt-BR"/>
-        </w:rPr>
-        <w:t>2 do fluxo principal</w:t>
-      </w:r>
-    </w:p>
-    <w:p>
-      <w:pPr>
-        <w:pStyle w:val="Ttulo1"/>
-        <w:numPr>
-          <w:ilvl w:val="0"/>
-          <w:numId w:val="1"/>
-        </w:numPr>
-      </w:pPr>
-      <w:proofErr w:type="spellStart"/>
-      <w:r>
         <w:t>Subfluxos</w:t>
       </w:r>
       <w:proofErr w:type="spellEnd"/>
@@ -1073,14 +812,7 @@
           <w:rFonts w:ascii="Arial" w:hAnsi="Arial" w:cs="Arial"/>
           <w:lang w:val="pt-BR"/>
         </w:rPr>
-        <w:t xml:space="preserve">Passo 1 do FP, FA1, FA1.1, passo 2 do FA1, </w:t>
-      </w:r>
-      <w:r>
-        <w:rPr>
-          <w:rFonts w:ascii="Arial" w:hAnsi="Arial" w:cs="Arial"/>
-          <w:lang w:val="pt-BR"/>
-        </w:rPr>
-        <w:t>volta para FP a partir do passo 2 até o seu fim</w:t>
+        <w:t>Passo 1 do FP, FA1, FA1.1, passo 2 do FA1, volta para FP a partir do passo 2 até o seu fim</w:t>
       </w:r>
     </w:p>
     <w:p>
@@ -1189,10 +921,7 @@
         </w:numPr>
       </w:pPr>
       <w:r>
-        <w:t>V</w:t>
-      </w:r>
-      <w:r>
-        <w:t xml:space="preserve">eículo deve estar alugado no prazo definido para o perfil do usuário </w:t>
+        <w:t xml:space="preserve">Veículo deve estar alugado no prazo definido para o perfil do usuário </w:t>
       </w:r>
     </w:p>
     <w:p>
@@ -1280,7 +1009,6 @@
           <w:noProof/>
           <w:lang w:val="pt-BR" w:eastAsia="pt-BR"/>
         </w:rPr>
-        <w:lastRenderedPageBreak/>
         <w:drawing>
           <wp:inline distT="0" distB="0" distL="0" distR="0">
             <wp:extent cx="6114415" cy="3935730"/>
@@ -1340,6 +1068,7 @@
           <w:b/>
           <w:lang w:val="pt-BR"/>
         </w:rPr>
+        <w:lastRenderedPageBreak/>
         <w:t>Login</w:t>
       </w:r>
       <w:proofErr w:type="spellEnd"/>
@@ -1441,7 +1170,6 @@
           <w:noProof/>
           <w:lang w:val="pt-BR" w:eastAsia="pt-BR"/>
         </w:rPr>
-        <w:lastRenderedPageBreak/>
         <w:drawing>
           <wp:inline distT="0" distB="0" distL="0" distR="0">
             <wp:extent cx="6114415" cy="2806700"/>
@@ -1495,8 +1223,6 @@
           <w:lang w:val="pt-BR"/>
         </w:rPr>
       </w:pPr>
-      <w:bookmarkStart w:id="0" w:name="_GoBack"/>
-      <w:bookmarkEnd w:id="0"/>
       <w:r>
         <w:rPr>
           <w:rFonts w:ascii="Arial" w:hAnsi="Arial" w:cs="Arial"/>
@@ -1516,6 +1242,7 @@
           <w:noProof/>
           <w:lang w:val="pt-BR" w:eastAsia="pt-BR"/>
         </w:rPr>
+        <w:lastRenderedPageBreak/>
         <w:drawing>
           <wp:inline distT="0" distB="0" distL="0" distR="0">
             <wp:extent cx="6114415" cy="4468495"/>
@@ -1896,15 +1623,7 @@
               <w:sz w:val="20"/>
               <w:lang w:val="pt-BR"/>
             </w:rPr>
-            <w:t>1</w:t>
-          </w:r>
-          <w:r>
-            <w:rPr>
-              <w:rFonts w:ascii="Arial" w:hAnsi="Arial" w:cs="Arial"/>
-              <w:sz w:val="20"/>
-              <w:lang w:val="pt-BR"/>
-            </w:rPr>
-            <w:t>/</w:t>
+            <w:t>1/</w:t>
           </w:r>
           <w:r>
             <w:rPr>
@@ -1920,15 +1639,7 @@
               <w:sz w:val="20"/>
               <w:lang w:val="pt-BR"/>
             </w:rPr>
-            <w:t>0</w:t>
-          </w:r>
-          <w:r>
-            <w:rPr>
-              <w:rFonts w:ascii="Arial" w:hAnsi="Arial" w:cs="Arial"/>
-              <w:sz w:val="20"/>
-              <w:lang w:val="pt-BR"/>
-            </w:rPr>
-            <w:t>/2015</w:t>
+            <w:t>0/2015</w:t>
           </w:r>
         </w:p>
       </w:tc>
@@ -3531,7 +3242,7 @@
 </file>
 
 <file path=customXml/itemProps1.xml><?xml version="1.0" encoding="utf-8"?>
-<ds:datastoreItem xmlns:ds="http://schemas.openxmlformats.org/officeDocument/2006/customXml" ds:itemID="{FB74659A-0A46-4486-9199-63CB6388E37B}">
+<ds:datastoreItem xmlns:ds="http://schemas.openxmlformats.org/officeDocument/2006/customXml" ds:itemID="{FBC3D995-39BD-4999-9211-B8394EBE29F9}">
   <ds:schemaRefs>
     <ds:schemaRef ds:uri="http://schemas.openxmlformats.org/officeDocument/2006/bibliography"/>
   </ds:schemaRefs>

</xml_diff>

<commit_message>
update caso de uso
</commit_message>
<xml_diff>
--- a/requisitos/web/CM_alugarVeiculo.docx
+++ b/requisitos/web/CM_alugarVeiculo.docx
@@ -1,6 +1,6 @@
 
 <file path=word/document.xml><?xml version="1.0" encoding="utf-8"?>
-<w:document xmlns:wpc="http://schemas.microsoft.com/office/word/2010/wordprocessingCanvas" xmlns:mc="http://schemas.openxmlformats.org/markup-compatibility/2006" xmlns:o="urn:schemas-microsoft-com:office:office" xmlns:r="http://schemas.openxmlformats.org/officeDocument/2006/relationships" xmlns:m="http://schemas.openxmlformats.org/officeDocument/2006/math" xmlns:v="urn:schemas-microsoft-com:vml" xmlns:wp14="http://schemas.microsoft.com/office/word/2010/wordprocessingDrawing" xmlns:wp="http://schemas.openxmlformats.org/drawingml/2006/wordprocessingDrawing" xmlns:w10="urn:schemas-microsoft-com:office:word" xmlns:w="http://schemas.openxmlformats.org/wordprocessingml/2006/main" xmlns:w14="http://schemas.microsoft.com/office/word/2010/wordml" xmlns:w15="http://schemas.microsoft.com/office/word/2012/wordml" xmlns:wpg="http://schemas.microsoft.com/office/word/2010/wordprocessingGroup" xmlns:wpi="http://schemas.microsoft.com/office/word/2010/wordprocessingInk" xmlns:wne="http://schemas.microsoft.com/office/word/2006/wordml" xmlns:wps="http://schemas.microsoft.com/office/word/2010/wordprocessingShape" mc:Ignorable="w14 w15 wp14">
+<w:document xmlns:wpc="http://schemas.microsoft.com/office/word/2010/wordprocessingCanvas" xmlns:cx="http://schemas.microsoft.com/office/drawing/2014/chartex" xmlns:cx1="http://schemas.microsoft.com/office/drawing/2015/9/8/chartex" xmlns:mc="http://schemas.openxmlformats.org/markup-compatibility/2006" xmlns:o="urn:schemas-microsoft-com:office:office" xmlns:r="http://schemas.openxmlformats.org/officeDocument/2006/relationships" xmlns:m="http://schemas.openxmlformats.org/officeDocument/2006/math" xmlns:v="urn:schemas-microsoft-com:vml" xmlns:wp14="http://schemas.microsoft.com/office/word/2010/wordprocessingDrawing" xmlns:wp="http://schemas.openxmlformats.org/drawingml/2006/wordprocessingDrawing" xmlns:w10="urn:schemas-microsoft-com:office:word" xmlns:w="http://schemas.openxmlformats.org/wordprocessingml/2006/main" xmlns:w14="http://schemas.microsoft.com/office/word/2010/wordml" xmlns:w15="http://schemas.microsoft.com/office/word/2012/wordml" xmlns:w16se="http://schemas.microsoft.com/office/word/2015/wordml/symex" xmlns:wpg="http://schemas.microsoft.com/office/word/2010/wordprocessingGroup" xmlns:wpi="http://schemas.microsoft.com/office/word/2010/wordprocessingInk" xmlns:wne="http://schemas.microsoft.com/office/word/2006/wordml" xmlns:wps="http://schemas.microsoft.com/office/word/2010/wordprocessingShape" mc:Ignorable="w14 w15 w16se wp14">
   <w:body>
     <w:p>
       <w:pPr>
@@ -258,7 +258,14 @@
           <w:rFonts w:ascii="Arial" w:hAnsi="Arial" w:cs="Arial"/>
           <w:lang w:val="pt-BR"/>
         </w:rPr>
-        <w:t>Sistema salva aluguel e exibe uma página de impressão com as informações de cobrança</w:t>
+        <w:t xml:space="preserve">Sistema salva aluguel e exibe uma página </w:t>
+      </w:r>
+      <w:r>
+        <w:rPr>
+          <w:rFonts w:ascii="Arial" w:hAnsi="Arial" w:cs="Arial"/>
+          <w:lang w:val="pt-BR"/>
+        </w:rPr>
+        <w:t xml:space="preserve">de confirmação </w:t>
       </w:r>
     </w:p>
     <w:p>
@@ -268,19 +275,455 @@
           <w:ilvl w:val="1"/>
           <w:numId w:val="1"/>
         </w:numPr>
+        <w:rPr>
+          <w:rFonts w:ascii="Arial" w:hAnsi="Arial" w:cs="Arial"/>
+          <w:lang w:val="pt-BR"/>
+        </w:rPr>
+      </w:pPr>
+      <w:r>
+        <w:rPr>
+          <w:rFonts w:ascii="Arial" w:hAnsi="Arial" w:cs="Arial"/>
+          <w:lang w:val="pt-BR"/>
+        </w:rPr>
+        <w:t>Usuário clica em imprimir para gerar comprovante</w:t>
+      </w:r>
+    </w:p>
+    <w:p>
+      <w:pPr>
+        <w:pStyle w:val="Textbody"/>
+        <w:numPr>
+          <w:ilvl w:val="1"/>
+          <w:numId w:val="1"/>
+        </w:numPr>
+        <w:rPr>
+          <w:rFonts w:ascii="Arial" w:hAnsi="Arial" w:cs="Arial"/>
+          <w:lang w:val="pt-BR"/>
+        </w:rPr>
+      </w:pPr>
+      <w:r>
+        <w:rPr>
+          <w:rFonts w:ascii="Arial" w:hAnsi="Arial" w:cs="Arial"/>
+          <w:lang w:val="pt-BR"/>
+        </w:rPr>
+        <w:t>Sistema gera comprovante para impressão.</w:t>
+      </w:r>
+    </w:p>
+    <w:p>
+      <w:pPr>
+        <w:pStyle w:val="Textbody"/>
+        <w:numPr>
+          <w:ilvl w:val="1"/>
+          <w:numId w:val="1"/>
+        </w:numPr>
         <w:ind w:left="680" w:hanging="431"/>
         <w:rPr>
           <w:lang w:val="pt-BR"/>
         </w:rPr>
       </w:pPr>
+      <w:r>
+        <w:rPr>
+          <w:rFonts w:ascii="Arial" w:hAnsi="Arial" w:cs="Arial"/>
+          <w:lang w:val="pt-BR"/>
+        </w:rPr>
+        <w:t>O caso de uso é encerrado.</w:t>
+      </w:r>
+    </w:p>
+    <w:p>
+      <w:pPr>
+        <w:pStyle w:val="Ttulo1"/>
+        <w:numPr>
+          <w:ilvl w:val="0"/>
+          <w:numId w:val="1"/>
+        </w:numPr>
+      </w:pPr>
+      <w:r>
+        <w:t>Flu</w:t>
+      </w:r>
       <w:bookmarkStart w:id="0" w:name="_GoBack"/>
       <w:bookmarkEnd w:id="0"/>
       <w:r>
-        <w:rPr>
-          <w:rFonts w:ascii="Arial" w:hAnsi="Arial" w:cs="Arial"/>
-          <w:lang w:val="pt-BR"/>
-        </w:rPr>
-        <w:t>O caso de uso é encerrado.</w:t>
+        <w:t>xos Alternativos</w:t>
+      </w:r>
+    </w:p>
+    <w:p>
+      <w:pPr>
+        <w:pStyle w:val="Ttulo2"/>
+        <w:numPr>
+          <w:ilvl w:val="1"/>
+          <w:numId w:val="1"/>
+        </w:numPr>
+      </w:pPr>
+      <w:r>
+        <w:t xml:space="preserve">Usuário com seção não iniciada [FA1] </w:t>
+      </w:r>
+    </w:p>
+    <w:p>
+      <w:pPr>
+        <w:pStyle w:val="Textbody"/>
+        <w:ind w:left="0" w:firstLine="360"/>
+        <w:rPr>
+          <w:rFonts w:ascii="Arial" w:hAnsi="Arial" w:cs="Arial"/>
+          <w:lang w:val="pt-BR"/>
+        </w:rPr>
+      </w:pPr>
+      <w:r>
+        <w:rPr>
+          <w:rFonts w:ascii="Arial" w:hAnsi="Arial" w:cs="Arial"/>
+          <w:lang w:val="pt-BR"/>
+        </w:rPr>
+        <w:t xml:space="preserve">Se no passo 1 do Fluxo Principal o visitante não tiver feito o </w:t>
+      </w:r>
+      <w:proofErr w:type="spellStart"/>
+      <w:r>
+        <w:rPr>
+          <w:rFonts w:ascii="Arial" w:hAnsi="Arial" w:cs="Arial"/>
+          <w:lang w:val="pt-BR"/>
+        </w:rPr>
+        <w:t>Login</w:t>
+      </w:r>
+      <w:proofErr w:type="spellEnd"/>
+      <w:r>
+        <w:rPr>
+          <w:rFonts w:ascii="Arial" w:hAnsi="Arial" w:cs="Arial"/>
+          <w:lang w:val="pt-BR"/>
+        </w:rPr>
+        <w:t>, então:</w:t>
+      </w:r>
+    </w:p>
+    <w:p>
+      <w:pPr>
+        <w:pStyle w:val="Textbody"/>
+        <w:numPr>
+          <w:ilvl w:val="2"/>
+          <w:numId w:val="1"/>
+        </w:numPr>
+        <w:rPr>
+          <w:rFonts w:ascii="Arial" w:hAnsi="Arial" w:cs="Arial"/>
+          <w:lang w:val="pt-BR"/>
+        </w:rPr>
+      </w:pPr>
+      <w:r>
+        <w:rPr>
+          <w:rFonts w:ascii="Arial" w:hAnsi="Arial" w:cs="Arial"/>
+          <w:lang w:val="pt-BR"/>
+        </w:rPr>
+        <w:t xml:space="preserve">Sistema abre a tela de </w:t>
+      </w:r>
+      <w:proofErr w:type="spellStart"/>
+      <w:r>
+        <w:rPr>
+          <w:rFonts w:ascii="Arial" w:hAnsi="Arial" w:cs="Arial"/>
+          <w:lang w:val="pt-BR"/>
+        </w:rPr>
+        <w:t>login</w:t>
+      </w:r>
+      <w:proofErr w:type="spellEnd"/>
+      <w:r>
+        <w:rPr>
+          <w:rFonts w:ascii="Arial" w:hAnsi="Arial" w:cs="Arial"/>
+          <w:lang w:val="pt-BR"/>
+        </w:rPr>
+        <w:t xml:space="preserve"> do sistema</w:t>
+      </w:r>
+    </w:p>
+    <w:p>
+      <w:pPr>
+        <w:pStyle w:val="Textbody"/>
+        <w:numPr>
+          <w:ilvl w:val="2"/>
+          <w:numId w:val="1"/>
+        </w:numPr>
+        <w:rPr>
+          <w:rFonts w:ascii="Arial" w:hAnsi="Arial" w:cs="Arial"/>
+          <w:lang w:val="pt-BR"/>
+        </w:rPr>
+      </w:pPr>
+      <w:r>
+        <w:rPr>
+          <w:rFonts w:ascii="Arial" w:hAnsi="Arial" w:cs="Arial"/>
+          <w:lang w:val="pt-BR"/>
+        </w:rPr>
+        <w:t>Visitante preenche seus dados de acesso [FA1.1]</w:t>
+      </w:r>
+    </w:p>
+    <w:p>
+      <w:pPr>
+        <w:pStyle w:val="Textbody"/>
+        <w:numPr>
+          <w:ilvl w:val="2"/>
+          <w:numId w:val="1"/>
+        </w:numPr>
+        <w:rPr>
+          <w:rFonts w:ascii="Arial" w:hAnsi="Arial" w:cs="Arial"/>
+          <w:lang w:val="pt-BR"/>
+        </w:rPr>
+      </w:pPr>
+      <w:r>
+        <w:rPr>
+          <w:rFonts w:ascii="Arial" w:hAnsi="Arial" w:cs="Arial"/>
+          <w:lang w:val="pt-BR"/>
+        </w:rPr>
+        <w:t>O caso de uso retorna para o passo 2</w:t>
+      </w:r>
+    </w:p>
+    <w:p>
+      <w:pPr>
+        <w:pStyle w:val="Textbody"/>
+        <w:numPr>
+          <w:ilvl w:val="1"/>
+          <w:numId w:val="1"/>
+        </w:numPr>
+        <w:rPr>
+          <w:rFonts w:ascii="Arial" w:hAnsi="Arial" w:cs="Arial"/>
+          <w:b/>
+          <w:lang w:val="pt-BR"/>
+        </w:rPr>
+      </w:pPr>
+      <w:r>
+        <w:rPr>
+          <w:rFonts w:ascii="Arial" w:hAnsi="Arial" w:cs="Arial"/>
+          <w:b/>
+          <w:lang w:val="pt-BR"/>
+        </w:rPr>
+        <w:t>Usuário não cadastrado [FA1.1]</w:t>
+      </w:r>
+    </w:p>
+    <w:p>
+      <w:pPr>
+        <w:pStyle w:val="Textbody"/>
+        <w:ind w:left="360"/>
+        <w:rPr>
+          <w:rFonts w:ascii="Arial" w:hAnsi="Arial" w:cs="Arial"/>
+          <w:lang w:val="pt-BR"/>
+        </w:rPr>
+      </w:pPr>
+      <w:r>
+        <w:rPr>
+          <w:rFonts w:ascii="Arial" w:hAnsi="Arial" w:cs="Arial"/>
+          <w:lang w:val="pt-BR"/>
+        </w:rPr>
+        <w:t xml:space="preserve">Se os dados oferecidos no formulário de </w:t>
+      </w:r>
+      <w:proofErr w:type="spellStart"/>
+      <w:r>
+        <w:rPr>
+          <w:rFonts w:ascii="Arial" w:hAnsi="Arial" w:cs="Arial"/>
+          <w:lang w:val="pt-BR"/>
+        </w:rPr>
+        <w:t>login</w:t>
+      </w:r>
+      <w:proofErr w:type="spellEnd"/>
+      <w:r>
+        <w:rPr>
+          <w:rFonts w:ascii="Arial" w:hAnsi="Arial" w:cs="Arial"/>
+          <w:lang w:val="pt-BR"/>
+        </w:rPr>
+        <w:t xml:space="preserve"> não forem encontrados na base, então:</w:t>
+      </w:r>
+    </w:p>
+    <w:p>
+      <w:pPr>
+        <w:pStyle w:val="Textbody"/>
+        <w:numPr>
+          <w:ilvl w:val="2"/>
+          <w:numId w:val="1"/>
+        </w:numPr>
+        <w:rPr>
+          <w:rFonts w:ascii="Arial" w:hAnsi="Arial" w:cs="Arial"/>
+          <w:lang w:val="pt-BR"/>
+        </w:rPr>
+      </w:pPr>
+      <w:r>
+        <w:rPr>
+          <w:rFonts w:ascii="Arial" w:hAnsi="Arial" w:cs="Arial"/>
+          <w:lang w:val="pt-BR"/>
+        </w:rPr>
+        <w:t xml:space="preserve"> </w:t>
+      </w:r>
+      <w:r>
+        <w:rPr>
+          <w:rFonts w:ascii="Arial" w:hAnsi="Arial" w:cs="Arial"/>
+          <w:lang w:val="pt-BR"/>
+        </w:rPr>
+        <w:t>Sistema exibe mensagem de erro</w:t>
+      </w:r>
+    </w:p>
+    <w:p>
+      <w:pPr>
+        <w:pStyle w:val="Textbody"/>
+        <w:numPr>
+          <w:ilvl w:val="2"/>
+          <w:numId w:val="1"/>
+        </w:numPr>
+        <w:rPr>
+          <w:rFonts w:ascii="Arial" w:hAnsi="Arial" w:cs="Arial"/>
+          <w:lang w:val="pt-BR"/>
+        </w:rPr>
+      </w:pPr>
+      <w:r>
+        <w:rPr>
+          <w:rFonts w:ascii="Arial" w:hAnsi="Arial" w:cs="Arial"/>
+          <w:lang w:val="pt-BR"/>
+        </w:rPr>
+        <w:t xml:space="preserve"> Volta para o passo 1.2 do fluxo alternativo 1</w:t>
+      </w:r>
+    </w:p>
+    <w:p>
+      <w:pPr>
+        <w:pStyle w:val="Textbody"/>
+        <w:numPr>
+          <w:ilvl w:val="1"/>
+          <w:numId w:val="1"/>
+        </w:numPr>
+        <w:rPr>
+          <w:rFonts w:ascii="Arial" w:hAnsi="Arial" w:cs="Arial"/>
+          <w:b/>
+          <w:lang w:val="pt-BR"/>
+        </w:rPr>
+      </w:pPr>
+      <w:r>
+        <w:rPr>
+          <w:rFonts w:ascii="Arial" w:hAnsi="Arial" w:cs="Arial"/>
+          <w:b/>
+          <w:lang w:val="pt-BR"/>
+        </w:rPr>
+        <w:t>Prazo incorreto [FA2]</w:t>
+      </w:r>
+    </w:p>
+    <w:p>
+      <w:pPr>
+        <w:pStyle w:val="Textbody"/>
+        <w:rPr>
+          <w:rFonts w:ascii="Arial" w:hAnsi="Arial" w:cs="Arial"/>
+          <w:lang w:val="pt-BR"/>
+        </w:rPr>
+      </w:pPr>
+      <w:r>
+        <w:rPr>
+          <w:rFonts w:ascii="Arial" w:hAnsi="Arial" w:cs="Arial"/>
+          <w:lang w:val="pt-BR"/>
+        </w:rPr>
+        <w:t>Ocorre quando a data de aluguel informada é menor do que a data atual, então:</w:t>
+      </w:r>
+    </w:p>
+    <w:p>
+      <w:pPr>
+        <w:pStyle w:val="Textbody"/>
+        <w:numPr>
+          <w:ilvl w:val="2"/>
+          <w:numId w:val="1"/>
+        </w:numPr>
+        <w:rPr>
+          <w:rFonts w:ascii="Arial" w:hAnsi="Arial" w:cs="Arial"/>
+          <w:b/>
+          <w:lang w:val="pt-BR"/>
+        </w:rPr>
+      </w:pPr>
+      <w:r>
+        <w:rPr>
+          <w:rFonts w:ascii="Arial" w:hAnsi="Arial" w:cs="Arial"/>
+          <w:lang w:val="pt-BR"/>
+        </w:rPr>
+        <w:t>Sistema exibe mensagem: “data de aluguel deve ser maior ou igual a data atual”</w:t>
+      </w:r>
+    </w:p>
+    <w:p>
+      <w:pPr>
+        <w:pStyle w:val="Textbody"/>
+        <w:numPr>
+          <w:ilvl w:val="2"/>
+          <w:numId w:val="1"/>
+        </w:numPr>
+        <w:rPr>
+          <w:rFonts w:ascii="Arial" w:hAnsi="Arial" w:cs="Arial"/>
+          <w:lang w:val="pt-BR"/>
+        </w:rPr>
+      </w:pPr>
+      <w:r>
+        <w:rPr>
+          <w:rFonts w:ascii="Arial" w:hAnsi="Arial" w:cs="Arial"/>
+          <w:lang w:val="pt-BR"/>
+        </w:rPr>
+        <w:t>Volta para o passo 3 do fluxo principal</w:t>
+      </w:r>
+    </w:p>
+    <w:p>
+      <w:pPr>
+        <w:pStyle w:val="Textbody"/>
+        <w:numPr>
+          <w:ilvl w:val="1"/>
+          <w:numId w:val="1"/>
+        </w:numPr>
+        <w:rPr>
+          <w:rFonts w:ascii="Arial" w:hAnsi="Arial" w:cs="Arial"/>
+          <w:lang w:val="pt-BR"/>
+        </w:rPr>
+      </w:pPr>
+      <w:r>
+        <w:rPr>
+          <w:rFonts w:ascii="Arial" w:hAnsi="Arial" w:cs="Arial"/>
+          <w:b/>
+          <w:lang w:val="pt-BR"/>
+        </w:rPr>
+        <w:t xml:space="preserve">Prazo de serviço indisponível [FA3] </w:t>
+      </w:r>
+    </w:p>
+    <w:p>
+      <w:pPr>
+        <w:pStyle w:val="Textbody"/>
+        <w:ind w:left="360"/>
+        <w:rPr>
+          <w:rFonts w:ascii="Arial" w:hAnsi="Arial" w:cs="Arial"/>
+          <w:lang w:val="pt-BR"/>
+        </w:rPr>
+      </w:pPr>
+      <w:r>
+        <w:rPr>
+          <w:rFonts w:ascii="Arial" w:hAnsi="Arial" w:cs="Arial"/>
+          <w:lang w:val="pt-BR"/>
+        </w:rPr>
+        <w:t>Se o tempo definido para aluguel tiver alguma reserva ou já estiver alugado no prazo, então:</w:t>
+      </w:r>
+    </w:p>
+    <w:p>
+      <w:pPr>
+        <w:pStyle w:val="Textbody"/>
+        <w:numPr>
+          <w:ilvl w:val="2"/>
+          <w:numId w:val="1"/>
+        </w:numPr>
+        <w:rPr>
+          <w:rFonts w:ascii="Arial" w:hAnsi="Arial" w:cs="Arial"/>
+          <w:lang w:val="pt-BR"/>
+        </w:rPr>
+      </w:pPr>
+      <w:r>
+        <w:rPr>
+          <w:rFonts w:ascii="Arial" w:hAnsi="Arial" w:cs="Arial"/>
+          <w:lang w:val="pt-BR"/>
+        </w:rPr>
+        <w:lastRenderedPageBreak/>
+        <w:t xml:space="preserve"> Sistema exibe mensagem: “Prazo indisponível para aluguel/reserva”</w:t>
+      </w:r>
+    </w:p>
+    <w:p>
+      <w:pPr>
+        <w:pStyle w:val="Textbody"/>
+        <w:numPr>
+          <w:ilvl w:val="2"/>
+          <w:numId w:val="1"/>
+        </w:numPr>
+        <w:rPr>
+          <w:rFonts w:ascii="Arial" w:hAnsi="Arial" w:cs="Arial"/>
+          <w:lang w:val="pt-BR"/>
+        </w:rPr>
+      </w:pPr>
+      <w:r>
+        <w:rPr>
+          <w:rFonts w:ascii="Arial" w:hAnsi="Arial" w:cs="Arial"/>
+          <w:lang w:val="pt-BR"/>
+        </w:rPr>
+        <w:t xml:space="preserve"> Volta para passo 2 do fluxo principal</w:t>
       </w:r>
     </w:p>
     <w:p>
@@ -291,401 +734,8 @@
           <w:numId w:val="1"/>
         </w:numPr>
       </w:pPr>
-      <w:r>
-        <w:t>Fluxos Alternativos</w:t>
-      </w:r>
-    </w:p>
-    <w:p>
-      <w:pPr>
-        <w:pStyle w:val="Ttulo2"/>
-        <w:numPr>
-          <w:ilvl w:val="1"/>
-          <w:numId w:val="1"/>
-        </w:numPr>
-      </w:pPr>
-      <w:r>
-        <w:t xml:space="preserve">Usuário com seção não iniciada [FA1] </w:t>
-      </w:r>
-    </w:p>
-    <w:p>
-      <w:pPr>
-        <w:pStyle w:val="Textbody"/>
-        <w:ind w:left="0" w:firstLine="360"/>
-        <w:rPr>
-          <w:rFonts w:ascii="Arial" w:hAnsi="Arial" w:cs="Arial"/>
-          <w:lang w:val="pt-BR"/>
-        </w:rPr>
-      </w:pPr>
-      <w:r>
-        <w:rPr>
-          <w:rFonts w:ascii="Arial" w:hAnsi="Arial" w:cs="Arial"/>
-          <w:lang w:val="pt-BR"/>
-        </w:rPr>
-        <w:t xml:space="preserve">Se no passo 1 do Fluxo Principal o visitante não tiver feito o </w:t>
-      </w:r>
       <w:proofErr w:type="spellStart"/>
       <w:r>
-        <w:rPr>
-          <w:rFonts w:ascii="Arial" w:hAnsi="Arial" w:cs="Arial"/>
-          <w:lang w:val="pt-BR"/>
-        </w:rPr>
-        <w:t>Login</w:t>
-      </w:r>
-      <w:proofErr w:type="spellEnd"/>
-      <w:r>
-        <w:rPr>
-          <w:rFonts w:ascii="Arial" w:hAnsi="Arial" w:cs="Arial"/>
-          <w:lang w:val="pt-BR"/>
-        </w:rPr>
-        <w:t>, então:</w:t>
-      </w:r>
-    </w:p>
-    <w:p>
-      <w:pPr>
-        <w:pStyle w:val="Textbody"/>
-        <w:numPr>
-          <w:ilvl w:val="2"/>
-          <w:numId w:val="1"/>
-        </w:numPr>
-        <w:rPr>
-          <w:rFonts w:ascii="Arial" w:hAnsi="Arial" w:cs="Arial"/>
-          <w:lang w:val="pt-BR"/>
-        </w:rPr>
-      </w:pPr>
-      <w:r>
-        <w:rPr>
-          <w:rFonts w:ascii="Arial" w:hAnsi="Arial" w:cs="Arial"/>
-          <w:lang w:val="pt-BR"/>
-        </w:rPr>
-        <w:t xml:space="preserve">Sistema abre a tela de </w:t>
-      </w:r>
-      <w:proofErr w:type="spellStart"/>
-      <w:r>
-        <w:rPr>
-          <w:rFonts w:ascii="Arial" w:hAnsi="Arial" w:cs="Arial"/>
-          <w:lang w:val="pt-BR"/>
-        </w:rPr>
-        <w:t>login</w:t>
-      </w:r>
-      <w:proofErr w:type="spellEnd"/>
-      <w:r>
-        <w:rPr>
-          <w:rFonts w:ascii="Arial" w:hAnsi="Arial" w:cs="Arial"/>
-          <w:lang w:val="pt-BR"/>
-        </w:rPr>
-        <w:t xml:space="preserve"> do sistema</w:t>
-      </w:r>
-    </w:p>
-    <w:p>
-      <w:pPr>
-        <w:pStyle w:val="Textbody"/>
-        <w:numPr>
-          <w:ilvl w:val="2"/>
-          <w:numId w:val="1"/>
-        </w:numPr>
-        <w:rPr>
-          <w:rFonts w:ascii="Arial" w:hAnsi="Arial" w:cs="Arial"/>
-          <w:lang w:val="pt-BR"/>
-        </w:rPr>
-      </w:pPr>
-      <w:r>
-        <w:rPr>
-          <w:rFonts w:ascii="Arial" w:hAnsi="Arial" w:cs="Arial"/>
-          <w:lang w:val="pt-BR"/>
-        </w:rPr>
-        <w:t>Visitante preenche seus dados de acesso [FA1.1]</w:t>
-      </w:r>
-    </w:p>
-    <w:p>
-      <w:pPr>
-        <w:pStyle w:val="Textbody"/>
-        <w:numPr>
-          <w:ilvl w:val="2"/>
-          <w:numId w:val="1"/>
-        </w:numPr>
-        <w:rPr>
-          <w:rFonts w:ascii="Arial" w:hAnsi="Arial" w:cs="Arial"/>
-          <w:lang w:val="pt-BR"/>
-        </w:rPr>
-      </w:pPr>
-      <w:r>
-        <w:rPr>
-          <w:rFonts w:ascii="Arial" w:hAnsi="Arial" w:cs="Arial"/>
-          <w:lang w:val="pt-BR"/>
-        </w:rPr>
-        <w:t>O caso de uso retorna para o passo 2</w:t>
-      </w:r>
-    </w:p>
-    <w:p>
-      <w:pPr>
-        <w:pStyle w:val="Textbody"/>
-        <w:numPr>
-          <w:ilvl w:val="1"/>
-          <w:numId w:val="1"/>
-        </w:numPr>
-        <w:rPr>
-          <w:rFonts w:ascii="Arial" w:hAnsi="Arial" w:cs="Arial"/>
-          <w:b/>
-          <w:lang w:val="pt-BR"/>
-        </w:rPr>
-      </w:pPr>
-      <w:r>
-        <w:rPr>
-          <w:rFonts w:ascii="Arial" w:hAnsi="Arial" w:cs="Arial"/>
-          <w:b/>
-          <w:lang w:val="pt-BR"/>
-        </w:rPr>
-        <w:t>Usuário não cadastrado [FA1.1]</w:t>
-      </w:r>
-    </w:p>
-    <w:p>
-      <w:pPr>
-        <w:pStyle w:val="Textbody"/>
-        <w:ind w:left="360"/>
-        <w:rPr>
-          <w:rFonts w:ascii="Arial" w:hAnsi="Arial" w:cs="Arial"/>
-          <w:lang w:val="pt-BR"/>
-        </w:rPr>
-      </w:pPr>
-      <w:r>
-        <w:rPr>
-          <w:rFonts w:ascii="Arial" w:hAnsi="Arial" w:cs="Arial"/>
-          <w:lang w:val="pt-BR"/>
-        </w:rPr>
-        <w:t xml:space="preserve">Se os dados oferecidos no formulário de </w:t>
-      </w:r>
-      <w:proofErr w:type="spellStart"/>
-      <w:r>
-        <w:rPr>
-          <w:rFonts w:ascii="Arial" w:hAnsi="Arial" w:cs="Arial"/>
-          <w:lang w:val="pt-BR"/>
-        </w:rPr>
-        <w:t>login</w:t>
-      </w:r>
-      <w:proofErr w:type="spellEnd"/>
-      <w:r>
-        <w:rPr>
-          <w:rFonts w:ascii="Arial" w:hAnsi="Arial" w:cs="Arial"/>
-          <w:lang w:val="pt-BR"/>
-        </w:rPr>
-        <w:t xml:space="preserve"> não forem encontrados na base, então:</w:t>
-      </w:r>
-    </w:p>
-    <w:p>
-      <w:pPr>
-        <w:pStyle w:val="Textbody"/>
-        <w:numPr>
-          <w:ilvl w:val="2"/>
-          <w:numId w:val="1"/>
-        </w:numPr>
-        <w:rPr>
-          <w:rFonts w:ascii="Arial" w:hAnsi="Arial" w:cs="Arial"/>
-          <w:lang w:val="pt-BR"/>
-        </w:rPr>
-      </w:pPr>
-      <w:r>
-        <w:rPr>
-          <w:rFonts w:ascii="Arial" w:hAnsi="Arial" w:cs="Arial"/>
-          <w:lang w:val="pt-BR"/>
-        </w:rPr>
-        <w:t xml:space="preserve"> </w:t>
-      </w:r>
-      <w:r>
-        <w:rPr>
-          <w:rFonts w:ascii="Arial" w:hAnsi="Arial" w:cs="Arial"/>
-          <w:lang w:val="pt-BR"/>
-        </w:rPr>
-        <w:t>Sistema exibe mensagem de erro</w:t>
-      </w:r>
-    </w:p>
-    <w:p>
-      <w:pPr>
-        <w:pStyle w:val="Textbody"/>
-        <w:numPr>
-          <w:ilvl w:val="2"/>
-          <w:numId w:val="1"/>
-        </w:numPr>
-        <w:rPr>
-          <w:rFonts w:ascii="Arial" w:hAnsi="Arial" w:cs="Arial"/>
-          <w:lang w:val="pt-BR"/>
-        </w:rPr>
-      </w:pPr>
-      <w:r>
-        <w:rPr>
-          <w:rFonts w:ascii="Arial" w:hAnsi="Arial" w:cs="Arial"/>
-          <w:lang w:val="pt-BR"/>
-        </w:rPr>
-        <w:t xml:space="preserve"> Volta para o passo 1.2 do fluxo alternativo 1</w:t>
-      </w:r>
-    </w:p>
-    <w:p>
-      <w:pPr>
-        <w:pStyle w:val="Textbody"/>
-        <w:numPr>
-          <w:ilvl w:val="1"/>
-          <w:numId w:val="1"/>
-        </w:numPr>
-        <w:rPr>
-          <w:rFonts w:ascii="Arial" w:hAnsi="Arial" w:cs="Arial"/>
-          <w:b/>
-          <w:lang w:val="pt-BR"/>
-        </w:rPr>
-      </w:pPr>
-      <w:r>
-        <w:rPr>
-          <w:rFonts w:ascii="Arial" w:hAnsi="Arial" w:cs="Arial"/>
-          <w:b/>
-          <w:lang w:val="pt-BR"/>
-        </w:rPr>
-        <w:t>Prazo incorreto [FA2]</w:t>
-      </w:r>
-    </w:p>
-    <w:p>
-      <w:pPr>
-        <w:pStyle w:val="Textbody"/>
-        <w:rPr>
-          <w:rFonts w:ascii="Arial" w:hAnsi="Arial" w:cs="Arial"/>
-          <w:lang w:val="pt-BR"/>
-        </w:rPr>
-      </w:pPr>
-      <w:r>
-        <w:rPr>
-          <w:rFonts w:ascii="Arial" w:hAnsi="Arial" w:cs="Arial"/>
-          <w:lang w:val="pt-BR"/>
-        </w:rPr>
-        <w:t>Ocorre quando a data de aluguel informada é menor do que a data atual, então:</w:t>
-      </w:r>
-    </w:p>
-    <w:p>
-      <w:pPr>
-        <w:pStyle w:val="Textbody"/>
-        <w:numPr>
-          <w:ilvl w:val="2"/>
-          <w:numId w:val="1"/>
-        </w:numPr>
-        <w:rPr>
-          <w:rFonts w:ascii="Arial" w:hAnsi="Arial" w:cs="Arial"/>
-          <w:b/>
-          <w:lang w:val="pt-BR"/>
-        </w:rPr>
-      </w:pPr>
-      <w:r>
-        <w:rPr>
-          <w:rFonts w:ascii="Arial" w:hAnsi="Arial" w:cs="Arial"/>
-          <w:lang w:val="pt-BR"/>
-        </w:rPr>
-        <w:t>Sistema exibe mensagem: “data de aluguel deve ser maior ou igual a data atual”</w:t>
-      </w:r>
-    </w:p>
-    <w:p>
-      <w:pPr>
-        <w:pStyle w:val="Textbody"/>
-        <w:numPr>
-          <w:ilvl w:val="2"/>
-          <w:numId w:val="1"/>
-        </w:numPr>
-        <w:rPr>
-          <w:rFonts w:ascii="Arial" w:hAnsi="Arial" w:cs="Arial"/>
-          <w:lang w:val="pt-BR"/>
-        </w:rPr>
-      </w:pPr>
-      <w:r>
-        <w:rPr>
-          <w:rFonts w:ascii="Arial" w:hAnsi="Arial" w:cs="Arial"/>
-          <w:lang w:val="pt-BR"/>
-        </w:rPr>
-        <w:t>Volta para o passo 3 do fluxo principal</w:t>
-      </w:r>
-    </w:p>
-    <w:p>
-      <w:pPr>
-        <w:pStyle w:val="Textbody"/>
-        <w:numPr>
-          <w:ilvl w:val="1"/>
-          <w:numId w:val="1"/>
-        </w:numPr>
-        <w:rPr>
-          <w:rFonts w:ascii="Arial" w:hAnsi="Arial" w:cs="Arial"/>
-          <w:lang w:val="pt-BR"/>
-        </w:rPr>
-      </w:pPr>
-      <w:r>
-        <w:rPr>
-          <w:rFonts w:ascii="Arial" w:hAnsi="Arial" w:cs="Arial"/>
-          <w:b/>
-          <w:lang w:val="pt-BR"/>
-        </w:rPr>
-        <w:t xml:space="preserve">Prazo de serviço indisponível [FA3] </w:t>
-      </w:r>
-    </w:p>
-    <w:p>
-      <w:pPr>
-        <w:pStyle w:val="Textbody"/>
-        <w:ind w:left="360"/>
-        <w:rPr>
-          <w:rFonts w:ascii="Arial" w:hAnsi="Arial" w:cs="Arial"/>
-          <w:lang w:val="pt-BR"/>
-        </w:rPr>
-      </w:pPr>
-      <w:r>
-        <w:rPr>
-          <w:rFonts w:ascii="Arial" w:hAnsi="Arial" w:cs="Arial"/>
-          <w:lang w:val="pt-BR"/>
-        </w:rPr>
-        <w:t>Se o tempo definido para aluguel tiver alguma reserva ou já estiver alugado no prazo, então:</w:t>
-      </w:r>
-    </w:p>
-    <w:p>
-      <w:pPr>
-        <w:pStyle w:val="Textbody"/>
-        <w:numPr>
-          <w:ilvl w:val="2"/>
-          <w:numId w:val="1"/>
-        </w:numPr>
-        <w:rPr>
-          <w:rFonts w:ascii="Arial" w:hAnsi="Arial" w:cs="Arial"/>
-          <w:lang w:val="pt-BR"/>
-        </w:rPr>
-      </w:pPr>
-      <w:r>
-        <w:rPr>
-          <w:rFonts w:ascii="Arial" w:hAnsi="Arial" w:cs="Arial"/>
-          <w:lang w:val="pt-BR"/>
-        </w:rPr>
-        <w:t xml:space="preserve"> Sistema exibe mensagem: “Prazo indisponível para aluguel/reserva”</w:t>
-      </w:r>
-    </w:p>
-    <w:p>
-      <w:pPr>
-        <w:pStyle w:val="Textbody"/>
-        <w:numPr>
-          <w:ilvl w:val="2"/>
-          <w:numId w:val="1"/>
-        </w:numPr>
-        <w:rPr>
-          <w:rFonts w:ascii="Arial" w:hAnsi="Arial" w:cs="Arial"/>
-          <w:lang w:val="pt-BR"/>
-        </w:rPr>
-      </w:pPr>
-      <w:r>
-        <w:rPr>
-          <w:rFonts w:ascii="Arial" w:hAnsi="Arial" w:cs="Arial"/>
-          <w:lang w:val="pt-BR"/>
-        </w:rPr>
-        <w:t xml:space="preserve"> Volta para passo 2 do fluxo principal</w:t>
-      </w:r>
-    </w:p>
-    <w:p>
-      <w:pPr>
-        <w:pStyle w:val="Ttulo1"/>
-        <w:numPr>
-          <w:ilvl w:val="0"/>
-          <w:numId w:val="1"/>
-        </w:numPr>
-      </w:pPr>
-      <w:proofErr w:type="spellStart"/>
-      <w:r>
-        <w:lastRenderedPageBreak/>
         <w:t>Subfluxos</w:t>
       </w:r>
       <w:proofErr w:type="spellEnd"/>
@@ -1009,6 +1059,7 @@
           <w:noProof/>
           <w:lang w:val="pt-BR" w:eastAsia="pt-BR"/>
         </w:rPr>
+        <w:lastRenderedPageBreak/>
         <w:drawing>
           <wp:inline distT="0" distB="0" distL="0" distR="0">
             <wp:extent cx="6114415" cy="3935730"/>
@@ -1068,7 +1119,6 @@
           <w:b/>
           <w:lang w:val="pt-BR"/>
         </w:rPr>
-        <w:lastRenderedPageBreak/>
         <w:t>Login</w:t>
       </w:r>
       <w:proofErr w:type="spellEnd"/>
@@ -1170,6 +1220,7 @@
           <w:noProof/>
           <w:lang w:val="pt-BR" w:eastAsia="pt-BR"/>
         </w:rPr>
+        <w:lastRenderedPageBreak/>
         <w:drawing>
           <wp:inline distT="0" distB="0" distL="0" distR="0">
             <wp:extent cx="6114415" cy="2806700"/>
@@ -1242,7 +1293,6 @@
           <w:noProof/>
           <w:lang w:val="pt-BR" w:eastAsia="pt-BR"/>
         </w:rPr>
-        <w:lastRenderedPageBreak/>
         <w:drawing>
           <wp:inline distT="0" distB="0" distL="0" distR="0">
             <wp:extent cx="6114415" cy="4468495"/>
@@ -1296,7 +1346,7 @@
 </file>
 
 <file path=word/endnotes.xml><?xml version="1.0" encoding="utf-8"?>
-<w:endnotes xmlns:wpc="http://schemas.microsoft.com/office/word/2010/wordprocessingCanvas" xmlns:mc="http://schemas.openxmlformats.org/markup-compatibility/2006" xmlns:o="urn:schemas-microsoft-com:office:office" xmlns:r="http://schemas.openxmlformats.org/officeDocument/2006/relationships" xmlns:m="http://schemas.openxmlformats.org/officeDocument/2006/math" xmlns:v="urn:schemas-microsoft-com:vml" xmlns:wp14="http://schemas.microsoft.com/office/word/2010/wordprocessingDrawing" xmlns:wp="http://schemas.openxmlformats.org/drawingml/2006/wordprocessingDrawing" xmlns:w10="urn:schemas-microsoft-com:office:word" xmlns:w="http://schemas.openxmlformats.org/wordprocessingml/2006/main" xmlns:w14="http://schemas.microsoft.com/office/word/2010/wordml" xmlns:w15="http://schemas.microsoft.com/office/word/2012/wordml" xmlns:wpg="http://schemas.microsoft.com/office/word/2010/wordprocessingGroup" xmlns:wpi="http://schemas.microsoft.com/office/word/2010/wordprocessingInk" xmlns:wne="http://schemas.microsoft.com/office/word/2006/wordml" xmlns:wps="http://schemas.microsoft.com/office/word/2010/wordprocessingShape" mc:Ignorable="w14 w15 wp14">
+<w:endnotes xmlns:wpc="http://schemas.microsoft.com/office/word/2010/wordprocessingCanvas" xmlns:cx="http://schemas.microsoft.com/office/drawing/2014/chartex" xmlns:cx1="http://schemas.microsoft.com/office/drawing/2015/9/8/chartex" xmlns:mc="http://schemas.openxmlformats.org/markup-compatibility/2006" xmlns:o="urn:schemas-microsoft-com:office:office" xmlns:r="http://schemas.openxmlformats.org/officeDocument/2006/relationships" xmlns:m="http://schemas.openxmlformats.org/officeDocument/2006/math" xmlns:v="urn:schemas-microsoft-com:vml" xmlns:wp14="http://schemas.microsoft.com/office/word/2010/wordprocessingDrawing" xmlns:wp="http://schemas.openxmlformats.org/drawingml/2006/wordprocessingDrawing" xmlns:w10="urn:schemas-microsoft-com:office:word" xmlns:w="http://schemas.openxmlformats.org/wordprocessingml/2006/main" xmlns:w14="http://schemas.microsoft.com/office/word/2010/wordml" xmlns:w15="http://schemas.microsoft.com/office/word/2012/wordml" xmlns:w16se="http://schemas.microsoft.com/office/word/2015/wordml/symex" xmlns:wpg="http://schemas.microsoft.com/office/word/2010/wordprocessingGroup" xmlns:wpi="http://schemas.microsoft.com/office/word/2010/wordprocessingInk" xmlns:wne="http://schemas.microsoft.com/office/word/2006/wordml" xmlns:wps="http://schemas.microsoft.com/office/word/2010/wordprocessingShape" mc:Ignorable="w14 w15 w16se wp14">
   <w:endnote w:type="separator" w:id="-1">
     <w:p>
       <w:r>
@@ -1315,7 +1365,7 @@
 </file>
 
 <file path=word/footer1.xml><?xml version="1.0" encoding="utf-8"?>
-<w:ftr xmlns:wpc="http://schemas.microsoft.com/office/word/2010/wordprocessingCanvas" xmlns:mc="http://schemas.openxmlformats.org/markup-compatibility/2006" xmlns:o="urn:schemas-microsoft-com:office:office" xmlns:r="http://schemas.openxmlformats.org/officeDocument/2006/relationships" xmlns:m="http://schemas.openxmlformats.org/officeDocument/2006/math" xmlns:v="urn:schemas-microsoft-com:vml" xmlns:wp14="http://schemas.microsoft.com/office/word/2010/wordprocessingDrawing" xmlns:wp="http://schemas.openxmlformats.org/drawingml/2006/wordprocessingDrawing" xmlns:w10="urn:schemas-microsoft-com:office:word" xmlns:w="http://schemas.openxmlformats.org/wordprocessingml/2006/main" xmlns:w14="http://schemas.microsoft.com/office/word/2010/wordml" xmlns:w15="http://schemas.microsoft.com/office/word/2012/wordml" xmlns:wpg="http://schemas.microsoft.com/office/word/2010/wordprocessingGroup" xmlns:wpi="http://schemas.microsoft.com/office/word/2010/wordprocessingInk" xmlns:wne="http://schemas.microsoft.com/office/word/2006/wordml" xmlns:wps="http://schemas.microsoft.com/office/word/2010/wordprocessingShape" mc:Ignorable="w14 w15 wp14">
+<w:ftr xmlns:wpc="http://schemas.microsoft.com/office/word/2010/wordprocessingCanvas" xmlns:cx="http://schemas.microsoft.com/office/drawing/2014/chartex" xmlns:cx1="http://schemas.microsoft.com/office/drawing/2015/9/8/chartex" xmlns:mc="http://schemas.openxmlformats.org/markup-compatibility/2006" xmlns:o="urn:schemas-microsoft-com:office:office" xmlns:r="http://schemas.openxmlformats.org/officeDocument/2006/relationships" xmlns:m="http://schemas.openxmlformats.org/officeDocument/2006/math" xmlns:v="urn:schemas-microsoft-com:vml" xmlns:wp14="http://schemas.microsoft.com/office/word/2010/wordprocessingDrawing" xmlns:wp="http://schemas.openxmlformats.org/drawingml/2006/wordprocessingDrawing" xmlns:w10="urn:schemas-microsoft-com:office:word" xmlns:w="http://schemas.openxmlformats.org/wordprocessingml/2006/main" xmlns:w14="http://schemas.microsoft.com/office/word/2010/wordml" xmlns:w15="http://schemas.microsoft.com/office/word/2012/wordml" xmlns:w16se="http://schemas.microsoft.com/office/word/2015/wordml/symex" xmlns:wpg="http://schemas.microsoft.com/office/word/2010/wordprocessingGroup" xmlns:wpi="http://schemas.microsoft.com/office/word/2010/wordprocessingInk" xmlns:wne="http://schemas.microsoft.com/office/word/2006/wordml" xmlns:wps="http://schemas.microsoft.com/office/word/2010/wordprocessingShape" mc:Ignorable="w14 w15 w16se wp14">
   <w:tbl>
     <w:tblPr>
       <w:tblW w:w="9607" w:type="dxa"/>
@@ -1398,7 +1448,7 @@
             <w:rPr>
               <w:noProof/>
             </w:rPr>
-            <w:t>1</w:t>
+            <w:t>2</w:t>
           </w:r>
           <w:r>
             <w:fldChar w:fldCharType="end"/>
@@ -1445,7 +1495,7 @@
 </file>
 
 <file path=word/footnotes.xml><?xml version="1.0" encoding="utf-8"?>
-<w:footnotes xmlns:wpc="http://schemas.microsoft.com/office/word/2010/wordprocessingCanvas" xmlns:mc="http://schemas.openxmlformats.org/markup-compatibility/2006" xmlns:o="urn:schemas-microsoft-com:office:office" xmlns:r="http://schemas.openxmlformats.org/officeDocument/2006/relationships" xmlns:m="http://schemas.openxmlformats.org/officeDocument/2006/math" xmlns:v="urn:schemas-microsoft-com:vml" xmlns:wp14="http://schemas.microsoft.com/office/word/2010/wordprocessingDrawing" xmlns:wp="http://schemas.openxmlformats.org/drawingml/2006/wordprocessingDrawing" xmlns:w10="urn:schemas-microsoft-com:office:word" xmlns:w="http://schemas.openxmlformats.org/wordprocessingml/2006/main" xmlns:w14="http://schemas.microsoft.com/office/word/2010/wordml" xmlns:w15="http://schemas.microsoft.com/office/word/2012/wordml" xmlns:wpg="http://schemas.microsoft.com/office/word/2010/wordprocessingGroup" xmlns:wpi="http://schemas.microsoft.com/office/word/2010/wordprocessingInk" xmlns:wne="http://schemas.microsoft.com/office/word/2006/wordml" xmlns:wps="http://schemas.microsoft.com/office/word/2010/wordprocessingShape" mc:Ignorable="w14 w15 wp14">
+<w:footnotes xmlns:wpc="http://schemas.microsoft.com/office/word/2010/wordprocessingCanvas" xmlns:cx="http://schemas.microsoft.com/office/drawing/2014/chartex" xmlns:cx1="http://schemas.microsoft.com/office/drawing/2015/9/8/chartex" xmlns:mc="http://schemas.openxmlformats.org/markup-compatibility/2006" xmlns:o="urn:schemas-microsoft-com:office:office" xmlns:r="http://schemas.openxmlformats.org/officeDocument/2006/relationships" xmlns:m="http://schemas.openxmlformats.org/officeDocument/2006/math" xmlns:v="urn:schemas-microsoft-com:vml" xmlns:wp14="http://schemas.microsoft.com/office/word/2010/wordprocessingDrawing" xmlns:wp="http://schemas.openxmlformats.org/drawingml/2006/wordprocessingDrawing" xmlns:w10="urn:schemas-microsoft-com:office:word" xmlns:w="http://schemas.openxmlformats.org/wordprocessingml/2006/main" xmlns:w14="http://schemas.microsoft.com/office/word/2010/wordml" xmlns:w15="http://schemas.microsoft.com/office/word/2012/wordml" xmlns:w16se="http://schemas.microsoft.com/office/word/2015/wordml/symex" xmlns:wpg="http://schemas.microsoft.com/office/word/2010/wordprocessingGroup" xmlns:wpi="http://schemas.microsoft.com/office/word/2010/wordprocessingInk" xmlns:wne="http://schemas.microsoft.com/office/word/2006/wordml" xmlns:wps="http://schemas.microsoft.com/office/word/2010/wordprocessingShape" mc:Ignorable="w14 w15 w16se wp14">
   <w:footnote w:type="separator" w:id="-1">
     <w:p>
       <w:r>
@@ -1464,7 +1514,7 @@
 </file>
 
 <file path=word/header1.xml><?xml version="1.0" encoding="utf-8"?>
-<w:hdr xmlns:wpc="http://schemas.microsoft.com/office/word/2010/wordprocessingCanvas" xmlns:mc="http://schemas.openxmlformats.org/markup-compatibility/2006" xmlns:o="urn:schemas-microsoft-com:office:office" xmlns:r="http://schemas.openxmlformats.org/officeDocument/2006/relationships" xmlns:m="http://schemas.openxmlformats.org/officeDocument/2006/math" xmlns:v="urn:schemas-microsoft-com:vml" xmlns:wp14="http://schemas.microsoft.com/office/word/2010/wordprocessingDrawing" xmlns:wp="http://schemas.openxmlformats.org/drawingml/2006/wordprocessingDrawing" xmlns:w10="urn:schemas-microsoft-com:office:word" xmlns:w="http://schemas.openxmlformats.org/wordprocessingml/2006/main" xmlns:w14="http://schemas.microsoft.com/office/word/2010/wordml" xmlns:w15="http://schemas.microsoft.com/office/word/2012/wordml" xmlns:wpg="http://schemas.microsoft.com/office/word/2010/wordprocessingGroup" xmlns:wpi="http://schemas.microsoft.com/office/word/2010/wordprocessingInk" xmlns:wne="http://schemas.microsoft.com/office/word/2006/wordml" xmlns:wps="http://schemas.microsoft.com/office/word/2010/wordprocessingShape" mc:Ignorable="w14 w15 wp14">
+<w:hdr xmlns:wpc="http://schemas.microsoft.com/office/word/2010/wordprocessingCanvas" xmlns:cx="http://schemas.microsoft.com/office/drawing/2014/chartex" xmlns:cx1="http://schemas.microsoft.com/office/drawing/2015/9/8/chartex" xmlns:mc="http://schemas.openxmlformats.org/markup-compatibility/2006" xmlns:o="urn:schemas-microsoft-com:office:office" xmlns:r="http://schemas.openxmlformats.org/officeDocument/2006/relationships" xmlns:m="http://schemas.openxmlformats.org/officeDocument/2006/math" xmlns:v="urn:schemas-microsoft-com:vml" xmlns:wp14="http://schemas.microsoft.com/office/word/2010/wordprocessingDrawing" xmlns:wp="http://schemas.openxmlformats.org/drawingml/2006/wordprocessingDrawing" xmlns:w10="urn:schemas-microsoft-com:office:word" xmlns:w="http://schemas.openxmlformats.org/wordprocessingml/2006/main" xmlns:w14="http://schemas.microsoft.com/office/word/2010/wordml" xmlns:w15="http://schemas.microsoft.com/office/word/2012/wordml" xmlns:w16se="http://schemas.microsoft.com/office/word/2015/wordml/symex" xmlns:wpg="http://schemas.microsoft.com/office/word/2010/wordprocessingGroup" xmlns:wpi="http://schemas.microsoft.com/office/word/2010/wordprocessingInk" xmlns:wne="http://schemas.microsoft.com/office/word/2006/wordml" xmlns:wps="http://schemas.microsoft.com/office/word/2010/wordprocessingShape" mc:Ignorable="w14 w15 w16se wp14">
   <w:tbl>
     <w:tblPr>
       <w:tblW w:w="9442" w:type="dxa"/>
@@ -1658,7 +1708,7 @@
 </file>
 
 <file path=word/numbering.xml><?xml version="1.0" encoding="utf-8"?>
-<w:numbering xmlns:wpc="http://schemas.microsoft.com/office/word/2010/wordprocessingCanvas" xmlns:mc="http://schemas.openxmlformats.org/markup-compatibility/2006" xmlns:o="urn:schemas-microsoft-com:office:office" xmlns:r="http://schemas.openxmlformats.org/officeDocument/2006/relationships" xmlns:m="http://schemas.openxmlformats.org/officeDocument/2006/math" xmlns:v="urn:schemas-microsoft-com:vml" xmlns:wp14="http://schemas.microsoft.com/office/word/2010/wordprocessingDrawing" xmlns:wp="http://schemas.openxmlformats.org/drawingml/2006/wordprocessingDrawing" xmlns:w10="urn:schemas-microsoft-com:office:word" xmlns:w="http://schemas.openxmlformats.org/wordprocessingml/2006/main" xmlns:w14="http://schemas.microsoft.com/office/word/2010/wordml" xmlns:w15="http://schemas.microsoft.com/office/word/2012/wordml" xmlns:wpg="http://schemas.microsoft.com/office/word/2010/wordprocessingGroup" xmlns:wpi="http://schemas.microsoft.com/office/word/2010/wordprocessingInk" xmlns:wne="http://schemas.microsoft.com/office/word/2006/wordml" xmlns:wps="http://schemas.microsoft.com/office/word/2010/wordprocessingShape" mc:Ignorable="w14 w15 wp14">
+<w:numbering xmlns:wpc="http://schemas.microsoft.com/office/word/2010/wordprocessingCanvas" xmlns:cx="http://schemas.microsoft.com/office/drawing/2014/chartex" xmlns:cx1="http://schemas.microsoft.com/office/drawing/2015/9/8/chartex" xmlns:mc="http://schemas.openxmlformats.org/markup-compatibility/2006" xmlns:o="urn:schemas-microsoft-com:office:office" xmlns:r="http://schemas.openxmlformats.org/officeDocument/2006/relationships" xmlns:m="http://schemas.openxmlformats.org/officeDocument/2006/math" xmlns:v="urn:schemas-microsoft-com:vml" xmlns:wp14="http://schemas.microsoft.com/office/word/2010/wordprocessingDrawing" xmlns:wp="http://schemas.openxmlformats.org/drawingml/2006/wordprocessingDrawing" xmlns:w10="urn:schemas-microsoft-com:office:word" xmlns:w="http://schemas.openxmlformats.org/wordprocessingml/2006/main" xmlns:w14="http://schemas.microsoft.com/office/word/2010/wordml" xmlns:w15="http://schemas.microsoft.com/office/word/2012/wordml" xmlns:w16se="http://schemas.microsoft.com/office/word/2015/wordml/symex" xmlns:wpg="http://schemas.microsoft.com/office/word/2010/wordprocessingGroup" xmlns:wpi="http://schemas.microsoft.com/office/word/2010/wordprocessingInk" xmlns:wne="http://schemas.microsoft.com/office/word/2006/wordml" xmlns:wps="http://schemas.microsoft.com/office/word/2010/wordprocessingShape" mc:Ignorable="w14 w15 w16se wp14">
   <w:abstractNum w:abstractNumId="0" w15:restartNumberingAfterBreak="0">
     <w:nsid w:val="55FA169C"/>
     <w:multiLevelType w:val="multilevel"/>
@@ -1887,7 +1937,7 @@
 </file>
 
 <file path=word/styles.xml><?xml version="1.0" encoding="utf-8"?>
-<w:styles xmlns:mc="http://schemas.openxmlformats.org/markup-compatibility/2006" xmlns:r="http://schemas.openxmlformats.org/officeDocument/2006/relationships" xmlns:w="http://schemas.openxmlformats.org/wordprocessingml/2006/main" xmlns:w14="http://schemas.microsoft.com/office/word/2010/wordml" xmlns:w15="http://schemas.microsoft.com/office/word/2012/wordml" mc:Ignorable="w14 w15">
+<w:styles xmlns:mc="http://schemas.openxmlformats.org/markup-compatibility/2006" xmlns:r="http://schemas.openxmlformats.org/officeDocument/2006/relationships" xmlns:w="http://schemas.openxmlformats.org/wordprocessingml/2006/main" xmlns:w14="http://schemas.microsoft.com/office/word/2010/wordml" xmlns:w15="http://schemas.microsoft.com/office/word/2012/wordml" xmlns:w16se="http://schemas.microsoft.com/office/word/2015/wordml/symex" mc:Ignorable="w14 w15 w16se">
   <w:docDefaults>
     <w:rPrDefault>
       <w:rPr>
@@ -3242,7 +3292,7 @@
 </file>
 
 <file path=customXml/itemProps1.xml><?xml version="1.0" encoding="utf-8"?>
-<ds:datastoreItem xmlns:ds="http://schemas.openxmlformats.org/officeDocument/2006/customXml" ds:itemID="{FBC3D995-39BD-4999-9211-B8394EBE29F9}">
+<ds:datastoreItem xmlns:ds="http://schemas.openxmlformats.org/officeDocument/2006/customXml" ds:itemID="{42E11C21-C449-4053-8C91-62DE9E4D0A33}">
   <ds:schemaRefs>
     <ds:schemaRef ds:uri="http://schemas.openxmlformats.org/officeDocument/2006/bibliography"/>
   </ds:schemaRefs>

</xml_diff>